<commit_message>
Modificación del curso de acción del Trazo_Fino_CU_Registrar_Asignacion_Paciente
</commit_message>
<xml_diff>
--- a/repository/S.A.P.O/Producto/Iteraciones/Iteracion_02/02_Documento_Requerimiento/Trazos finos/Trazo_Fino_CU_Registrar_Asignacion_Paciente.docx
+++ b/repository/S.A.P.O/Producto/Iteraciones/Iteracion_02/02_Documento_Requerimiento/Trazos finos/Trazo_Fino_CU_Registrar_Asignacion_Paciente.docx
@@ -1,6 +1,6 @@
 
 <file path=word/document.xml><?xml version="1.0" encoding="utf-8"?>
-<w:document xmlns:wpc="http://schemas.microsoft.com/office/word/2010/wordprocessingCanvas" xmlns:mc="http://schemas.openxmlformats.org/markup-compatibility/2006" xmlns:o="urn:schemas-microsoft-com:office:office" xmlns:r="http://schemas.openxmlformats.org/officeDocument/2006/relationships" xmlns:m="http://schemas.openxmlformats.org/officeDocument/2006/math" xmlns:v="urn:schemas-microsoft-com:vml" xmlns:wp14="http://schemas.microsoft.com/office/word/2010/wordprocessingDrawing" xmlns:wp="http://schemas.openxmlformats.org/drawingml/2006/wordprocessingDrawing" xmlns:w10="urn:schemas-microsoft-com:office:word" xmlns:w="http://schemas.openxmlformats.org/wordprocessingml/2006/main" xmlns:w14="http://schemas.microsoft.com/office/word/2010/wordml" xmlns:w15="http://schemas.microsoft.com/office/word/2012/wordml" xmlns:wpg="http://schemas.microsoft.com/office/word/2010/wordprocessingGroup" xmlns:wpi="http://schemas.microsoft.com/office/word/2010/wordprocessingInk" xmlns:wne="http://schemas.microsoft.com/office/word/2006/wordml" xmlns:wps="http://schemas.microsoft.com/office/word/2010/wordprocessingShape" mc:Ignorable="w14 w15 wp14">
+<w:document xmlns:ve="http://schemas.openxmlformats.org/markup-compatibility/2006" xmlns:o="urn:schemas-microsoft-com:office:office" xmlns:r="http://schemas.openxmlformats.org/officeDocument/2006/relationships" xmlns:m="http://schemas.openxmlformats.org/officeDocument/2006/math" xmlns:v="urn:schemas-microsoft-com:vml" xmlns:wp="http://schemas.openxmlformats.org/drawingml/2006/wordprocessingDrawing" xmlns:w10="urn:schemas-microsoft-com:office:word" xmlns:w="http://schemas.openxmlformats.org/wordprocessingml/2006/main" xmlns:wne="http://schemas.microsoft.com/office/word/2006/wordml">
   <w:body>
     <w:tbl>
       <w:tblPr>
@@ -19,18 +19,18 @@
           <w:left w:w="70" w:type="dxa"/>
           <w:right w:w="70" w:type="dxa"/>
         </w:tblCellMar>
-        <w:tblLook w:val="00A0" w:firstRow="1" w:lastRow="0" w:firstColumn="1" w:lastColumn="0" w:noHBand="0" w:noVBand="0"/>
+        <w:tblLook w:val="00A0"/>
       </w:tblPr>
       <w:tblGrid>
         <w:gridCol w:w="1037"/>
         <w:gridCol w:w="1312"/>
-        <w:gridCol w:w="349"/>
-        <w:gridCol w:w="2153"/>
-        <w:gridCol w:w="540"/>
-        <w:gridCol w:w="1230"/>
-        <w:gridCol w:w="1209"/>
-        <w:gridCol w:w="582"/>
-        <w:gridCol w:w="2638"/>
+        <w:gridCol w:w="462"/>
+        <w:gridCol w:w="2089"/>
+        <w:gridCol w:w="570"/>
+        <w:gridCol w:w="1220"/>
+        <w:gridCol w:w="1200"/>
+        <w:gridCol w:w="457"/>
+        <w:gridCol w:w="2703"/>
       </w:tblGrid>
       <w:tr>
         <w:trPr>
@@ -88,7 +88,7 @@
         </w:trPr>
         <w:tc>
           <w:tcPr>
-            <w:tcW w:w="3519" w:type="pct"/>
+            <w:tcW w:w="3529" w:type="pct"/>
             <w:gridSpan w:val="7"/>
             <w:tcBorders>
               <w:top w:val="outset" w:sz="6" w:space="0" w:color="auto"/>
@@ -130,7 +130,7 @@
         </w:tc>
         <w:tc>
           <w:tcPr>
-            <w:tcW w:w="1426" w:type="pct"/>
+            <w:tcW w:w="1416" w:type="pct"/>
             <w:gridSpan w:val="2"/>
             <w:tcBorders>
               <w:top w:val="outset" w:sz="6" w:space="0" w:color="auto"/>
@@ -236,12 +236,6 @@
               <w:rPr>
                 <w:rFonts w:ascii="Arial" w:hAnsi="Arial" w:cs="Arial"/>
               </w:rPr>
-              <w:fldChar w:fldCharType="separate"/>
-            </w:r>
-            <w:r>
-              <w:rPr>
-                <w:rFonts w:ascii="Arial" w:hAnsi="Arial" w:cs="Arial"/>
-              </w:rPr>
               <w:fldChar w:fldCharType="end"/>
             </w:r>
             <w:r>
@@ -281,12 +275,6 @@
               <w:rPr>
                 <w:rFonts w:ascii="Arial" w:hAnsi="Arial" w:cs="Arial"/>
               </w:rPr>
-              <w:fldChar w:fldCharType="separate"/>
-            </w:r>
-            <w:r>
-              <w:rPr>
-                <w:rFonts w:ascii="Arial" w:hAnsi="Arial" w:cs="Arial"/>
-              </w:rPr>
               <w:fldChar w:fldCharType="end"/>
             </w:r>
             <w:r>
@@ -326,12 +314,6 @@
               <w:rPr>
                 <w:rFonts w:ascii="Arial" w:hAnsi="Arial" w:cs="Arial"/>
               </w:rPr>
-              <w:fldChar w:fldCharType="separate"/>
-            </w:r>
-            <w:r>
-              <w:rPr>
-                <w:rFonts w:ascii="Arial" w:hAnsi="Arial" w:cs="Arial"/>
-              </w:rPr>
               <w:fldChar w:fldCharType="end"/>
             </w:r>
             <w:r>
@@ -352,7 +334,7 @@
         </w:trPr>
         <w:tc>
           <w:tcPr>
-            <w:tcW w:w="2403" w:type="pct"/>
+            <w:tcW w:w="2430" w:type="pct"/>
             <w:gridSpan w:val="5"/>
             <w:tcBorders>
               <w:top w:val="outset" w:sz="6" w:space="0" w:color="auto"/>
@@ -414,12 +396,6 @@
               <w:rPr>
                 <w:rFonts w:ascii="Arial" w:hAnsi="Arial" w:cs="Arial"/>
               </w:rPr>
-              <w:fldChar w:fldCharType="separate"/>
-            </w:r>
-            <w:r>
-              <w:rPr>
-                <w:rFonts w:ascii="Arial" w:hAnsi="Arial" w:cs="Arial"/>
-              </w:rPr>
               <w:fldChar w:fldCharType="end"/>
             </w:r>
             <w:r>
@@ -459,12 +435,6 @@
               <w:rPr>
                 <w:rFonts w:ascii="Arial" w:hAnsi="Arial" w:cs="Arial"/>
               </w:rPr>
-              <w:fldChar w:fldCharType="separate"/>
-            </w:r>
-            <w:r>
-              <w:rPr>
-                <w:rFonts w:ascii="Arial" w:hAnsi="Arial" w:cs="Arial"/>
-              </w:rPr>
               <w:fldChar w:fldCharType="end"/>
             </w:r>
             <w:r>
@@ -477,7 +447,7 @@
         </w:tc>
         <w:tc>
           <w:tcPr>
-            <w:tcW w:w="2543" w:type="pct"/>
+            <w:tcW w:w="2516" w:type="pct"/>
             <w:gridSpan w:val="4"/>
             <w:tcBorders>
               <w:top w:val="outset" w:sz="6" w:space="0" w:color="auto"/>
@@ -551,12 +521,6 @@
               <w:rPr>
                 <w:rFonts w:ascii="Arial" w:hAnsi="Arial" w:cs="Arial"/>
               </w:rPr>
-              <w:fldChar w:fldCharType="separate"/>
-            </w:r>
-            <w:r>
-              <w:rPr>
-                <w:rFonts w:ascii="Arial" w:hAnsi="Arial" w:cs="Arial"/>
-              </w:rPr>
               <w:fldChar w:fldCharType="end"/>
             </w:r>
             <w:bookmarkEnd w:id="0"/>
@@ -597,12 +561,6 @@
               <w:rPr>
                 <w:rFonts w:ascii="Arial" w:hAnsi="Arial" w:cs="Arial"/>
               </w:rPr>
-              <w:fldChar w:fldCharType="separate"/>
-            </w:r>
-            <w:r>
-              <w:rPr>
-                <w:rFonts w:ascii="Arial" w:hAnsi="Arial" w:cs="Arial"/>
-              </w:rPr>
               <w:fldChar w:fldCharType="end"/>
             </w:r>
             <w:r>
@@ -685,12 +643,6 @@
               <w:rPr>
                 <w:rFonts w:ascii="Arial" w:hAnsi="Arial" w:cs="Arial"/>
               </w:rPr>
-              <w:fldChar w:fldCharType="separate"/>
-            </w:r>
-            <w:r>
-              <w:rPr>
-                <w:rFonts w:ascii="Arial" w:hAnsi="Arial" w:cs="Arial"/>
-              </w:rPr>
               <w:fldChar w:fldCharType="end"/>
             </w:r>
             <w:r>
@@ -730,12 +682,6 @@
               <w:rPr>
                 <w:rFonts w:ascii="Arial" w:hAnsi="Arial" w:cs="Arial"/>
               </w:rPr>
-              <w:fldChar w:fldCharType="separate"/>
-            </w:r>
-            <w:r>
-              <w:rPr>
-                <w:rFonts w:ascii="Arial" w:hAnsi="Arial" w:cs="Arial"/>
-              </w:rPr>
               <w:fldChar w:fldCharType="end"/>
             </w:r>
             <w:r>
@@ -775,12 +721,6 @@
               <w:rPr>
                 <w:rFonts w:ascii="Arial" w:hAnsi="Arial" w:cs="Arial"/>
               </w:rPr>
-              <w:fldChar w:fldCharType="separate"/>
-            </w:r>
-            <w:r>
-              <w:rPr>
-                <w:rFonts w:ascii="Arial" w:hAnsi="Arial" w:cs="Arial"/>
-              </w:rPr>
               <w:fldChar w:fldCharType="end"/>
             </w:r>
             <w:r>
@@ -820,12 +760,6 @@
               <w:rPr>
                 <w:rFonts w:ascii="Arial" w:hAnsi="Arial" w:cs="Arial"/>
               </w:rPr>
-              <w:fldChar w:fldCharType="separate"/>
-            </w:r>
-            <w:r>
-              <w:rPr>
-                <w:rFonts w:ascii="Arial" w:hAnsi="Arial" w:cs="Arial"/>
-              </w:rPr>
               <w:fldChar w:fldCharType="end"/>
             </w:r>
             <w:r>
@@ -865,12 +799,6 @@
               <w:rPr>
                 <w:rFonts w:ascii="Arial" w:hAnsi="Arial" w:cs="Arial"/>
               </w:rPr>
-              <w:fldChar w:fldCharType="separate"/>
-            </w:r>
-            <w:r>
-              <w:rPr>
-                <w:rFonts w:ascii="Arial" w:hAnsi="Arial" w:cs="Arial"/>
-              </w:rPr>
               <w:fldChar w:fldCharType="end"/>
             </w:r>
             <w:r>
@@ -891,7 +819,7 @@
         </w:trPr>
         <w:tc>
           <w:tcPr>
-            <w:tcW w:w="2163" w:type="pct"/>
+            <w:tcW w:w="2179" w:type="pct"/>
             <w:gridSpan w:val="4"/>
             <w:tcBorders>
               <w:top w:val="outset" w:sz="6" w:space="0" w:color="auto"/>
@@ -926,13 +854,19 @@
               <w:rPr>
                 <w:rFonts w:ascii="Arial" w:hAnsi="Arial" w:cs="Arial"/>
               </w:rPr>
-              <w:t>Responsable de recepción de pacientes (RRP) – Alumno (ALU)</w:t>
-            </w:r>
-          </w:p>
-        </w:tc>
-        <w:tc>
-          <w:tcPr>
-            <w:tcW w:w="2782" w:type="pct"/>
+              <w:t xml:space="preserve">Responsable de </w:t>
+            </w:r>
+            <w:r>
+              <w:rPr>
+                <w:rFonts w:ascii="Arial" w:hAnsi="Arial" w:cs="Arial"/>
+              </w:rPr>
+              <w:t>asignaciones (RA)</w:t>
+            </w:r>
+          </w:p>
+        </w:tc>
+        <w:tc>
+          <w:tcPr>
+            <w:tcW w:w="2767" w:type="pct"/>
             <w:gridSpan w:val="5"/>
             <w:tcBorders>
               <w:top w:val="outset" w:sz="6" w:space="0" w:color="auto"/>
@@ -1036,12 +970,6 @@
               <w:rPr>
                 <w:rFonts w:ascii="Arial" w:hAnsi="Arial" w:cs="Arial"/>
               </w:rPr>
-              <w:fldChar w:fldCharType="separate"/>
-            </w:r>
-            <w:r>
-              <w:rPr>
-                <w:rFonts w:ascii="Arial" w:hAnsi="Arial" w:cs="Arial"/>
-              </w:rPr>
               <w:fldChar w:fldCharType="end"/>
             </w:r>
             <w:r>
@@ -1081,12 +1009,6 @@
               <w:rPr>
                 <w:rFonts w:ascii="Arial" w:hAnsi="Arial" w:cs="Arial"/>
               </w:rPr>
-              <w:fldChar w:fldCharType="separate"/>
-            </w:r>
-            <w:r>
-              <w:rPr>
-                <w:rFonts w:ascii="Arial" w:hAnsi="Arial" w:cs="Arial"/>
-              </w:rPr>
               <w:fldChar w:fldCharType="end"/>
             </w:r>
             <w:r>
@@ -1180,26 +1102,21 @@
               <w:rPr>
                 <w:rFonts w:ascii="Arial" w:hAnsi="Arial" w:cs="Arial"/>
               </w:rPr>
-              <w:t xml:space="preserve">:  </w:t>
-            </w:r>
-            <w:r>
-              <w:rPr>
-                <w:rFonts w:ascii="Arial" w:hAnsi="Arial" w:cs="Arial"/>
-                <w:b/>
-                <w:bCs/>
-              </w:rPr>
-              <w:t xml:space="preserve">Que el usuario este </w:t>
-            </w:r>
-            <w:proofErr w:type="spellStart"/>
-            <w:r>
-              <w:rPr>
-                <w:rFonts w:ascii="Arial" w:hAnsi="Arial" w:cs="Arial"/>
-                <w:b/>
-                <w:bCs/>
-              </w:rPr>
-              <w:t>logueado</w:t>
-            </w:r>
-            <w:proofErr w:type="spellEnd"/>
+              <w:t xml:space="preserve">: </w:t>
+            </w:r>
+            <w:r>
+              <w:rPr>
+                <w:rFonts w:ascii="Arial" w:hAnsi="Arial" w:cs="Arial"/>
+              </w:rPr>
+              <w:t xml:space="preserve"> </w:t>
+            </w:r>
+            <w:r>
+              <w:rPr>
+                <w:rFonts w:ascii="Arial" w:hAnsi="Arial" w:cs="Arial"/>
+                <w:bCs/>
+              </w:rPr>
+              <w:t>Que el usuario este logueado</w:t>
+            </w:r>
           </w:p>
           <w:p>
             <w:pPr>
@@ -1220,7 +1137,7 @@
         </w:trPr>
         <w:tc>
           <w:tcPr>
-            <w:tcW w:w="1168" w:type="pct"/>
+            <w:tcW w:w="1220" w:type="pct"/>
             <w:gridSpan w:val="3"/>
             <w:vMerge w:val="restart"/>
             <w:tcBorders>
@@ -1245,12 +1162,6 @@
               </w:rPr>
               <w:t>Post- Condiciones</w:t>
             </w:r>
-            <w:r>
-              <w:rPr>
-                <w:rFonts w:ascii="Arial" w:hAnsi="Arial" w:cs="Arial"/>
-              </w:rPr>
-              <w:t xml:space="preserve"> </w:t>
-            </w:r>
           </w:p>
           <w:p>
             <w:pPr>
@@ -1263,7 +1174,7 @@
         </w:tc>
         <w:tc>
           <w:tcPr>
-            <w:tcW w:w="3778" w:type="pct"/>
+            <w:tcW w:w="3726" w:type="pct"/>
             <w:gridSpan w:val="6"/>
             <w:tcBorders>
               <w:top w:val="outset" w:sz="6" w:space="0" w:color="auto"/>
@@ -1293,15 +1204,6 @@
             <w:r>
               <w:rPr>
                 <w:rFonts w:ascii="Arial" w:hAnsi="Arial" w:cs="Arial"/>
-                <w:b/>
-                <w:bCs/>
-              </w:rPr>
-              <w:t xml:space="preserve"> </w:t>
-            </w:r>
-            <w:r>
-              <w:rPr>
-                <w:rFonts w:ascii="Arial" w:hAnsi="Arial" w:cs="Arial"/>
-                <w:b/>
                 <w:bCs/>
               </w:rPr>
               <w:t>Se registra la asignación del paciente a un alumno.</w:t>
@@ -1318,7 +1220,7 @@
         </w:trPr>
         <w:tc>
           <w:tcPr>
-            <w:tcW w:w="1168" w:type="pct"/>
+            <w:tcW w:w="1220" w:type="pct"/>
             <w:gridSpan w:val="3"/>
             <w:vMerge/>
             <w:tcBorders>
@@ -1341,7 +1243,7 @@
         </w:tc>
         <w:tc>
           <w:tcPr>
-            <w:tcW w:w="3778" w:type="pct"/>
+            <w:tcW w:w="3726" w:type="pct"/>
             <w:gridSpan w:val="6"/>
             <w:tcBorders>
               <w:top w:val="outset" w:sz="6" w:space="0" w:color="auto"/>
@@ -1366,14 +1268,6 @@
                 <w:bCs/>
               </w:rPr>
               <w:t>Fracaso:</w:t>
-            </w:r>
-            <w:r>
-              <w:rPr>
-                <w:rFonts w:ascii="Arial" w:hAnsi="Arial" w:cs="Arial"/>
-                <w:b/>
-                <w:bCs/>
-              </w:rPr>
-              <w:t xml:space="preserve"> </w:t>
             </w:r>
           </w:p>
           <w:p>
@@ -1385,17 +1279,29 @@
               </w:numPr>
               <w:rPr>
                 <w:rFonts w:ascii="Arial" w:hAnsi="Arial" w:cs="Arial"/>
-                <w:b/>
-                <w:bCs/>
-              </w:rPr>
-            </w:pPr>
-            <w:r>
-              <w:rPr>
-                <w:rFonts w:ascii="Arial" w:hAnsi="Arial" w:cs="Arial"/>
-                <w:b/>
-                <w:bCs/>
-              </w:rPr>
-              <w:t>El caso de uso “Consultar paciente” no encuentra un paciente adecuado.</w:t>
+                <w:bCs/>
+              </w:rPr>
+            </w:pPr>
+            <w:r>
+              <w:rPr>
+                <w:rFonts w:ascii="Arial" w:hAnsi="Arial" w:cs="Arial"/>
+                <w:bCs/>
+              </w:rPr>
+              <w:t xml:space="preserve">El caso de uso “Consultar paciente” </w:t>
+            </w:r>
+            <w:r>
+              <w:rPr>
+                <w:rFonts w:ascii="Arial" w:hAnsi="Arial" w:cs="Arial"/>
+                <w:bCs/>
+              </w:rPr>
+              <w:t>fracasa</w:t>
+            </w:r>
+            <w:r>
+              <w:rPr>
+                <w:rFonts w:ascii="Arial" w:hAnsi="Arial" w:cs="Arial"/>
+                <w:bCs/>
+              </w:rPr>
+              <w:t>.</w:t>
             </w:r>
           </w:p>
           <w:p>
@@ -1407,14 +1313,12 @@
               </w:numPr>
               <w:rPr>
                 <w:rFonts w:ascii="Arial" w:hAnsi="Arial" w:cs="Arial"/>
-                <w:b/>
-                <w:bCs/>
-              </w:rPr>
-            </w:pPr>
-            <w:r>
-              <w:rPr>
-                <w:rFonts w:ascii="Arial" w:hAnsi="Arial" w:cs="Arial"/>
-                <w:b/>
+                <w:bCs/>
+              </w:rPr>
+            </w:pPr>
+            <w:r>
+              <w:rPr>
+                <w:rFonts w:ascii="Arial" w:hAnsi="Arial" w:cs="Arial"/>
                 <w:bCs/>
               </w:rPr>
               <w:t>No existe el alumno en el sistema cuando la asignación la realiza el RRP.</w:t>
@@ -1429,14 +1333,12 @@
               </w:numPr>
               <w:rPr>
                 <w:rFonts w:ascii="Arial" w:hAnsi="Arial" w:cs="Arial"/>
-                <w:b/>
-                <w:bCs/>
-              </w:rPr>
-            </w:pPr>
-            <w:r>
-              <w:rPr>
-                <w:rFonts w:ascii="Arial" w:hAnsi="Arial" w:cs="Arial"/>
-                <w:b/>
+                <w:bCs/>
+              </w:rPr>
+            </w:pPr>
+            <w:r>
+              <w:rPr>
+                <w:rFonts w:ascii="Arial" w:hAnsi="Arial" w:cs="Arial"/>
                 <w:bCs/>
               </w:rPr>
               <w:t>El usuario no confirma la asignación.</w:t>
@@ -1451,10 +1353,36 @@
               </w:numPr>
               <w:rPr>
                 <w:rFonts w:ascii="Arial" w:hAnsi="Arial" w:cs="Arial"/>
-                <w:b/>
-                <w:bCs/>
-              </w:rPr>
-            </w:pPr>
+                <w:bCs/>
+              </w:rPr>
+            </w:pPr>
+            <w:r>
+              <w:rPr>
+                <w:rFonts w:ascii="Arial" w:hAnsi="Arial" w:cs="Arial"/>
+                <w:bCs/>
+              </w:rPr>
+              <w:t>Los datos ingresados para la asignación no son correctos.</w:t>
+            </w:r>
+          </w:p>
+          <w:p>
+            <w:pPr>
+              <w:pStyle w:val="Prrafodelista"/>
+              <w:numPr>
+                <w:ilvl w:val="0"/>
+                <w:numId w:val="5"/>
+              </w:numPr>
+              <w:rPr>
+                <w:rFonts w:ascii="Arial" w:hAnsi="Arial" w:cs="Arial"/>
+                <w:bCs/>
+              </w:rPr>
+            </w:pPr>
+            <w:r>
+              <w:rPr>
+                <w:rFonts w:ascii="Arial" w:hAnsi="Arial" w:cs="Arial"/>
+                <w:bCs/>
+              </w:rPr>
+              <w:t xml:space="preserve">El RA no confirma la asignación. </w:t>
+            </w:r>
           </w:p>
         </w:tc>
       </w:tr>
@@ -1465,7 +1393,7 @@
         </w:trPr>
         <w:tc>
           <w:tcPr>
-            <w:tcW w:w="2920" w:type="pct"/>
+            <w:tcW w:w="2984" w:type="pct"/>
             <w:gridSpan w:val="6"/>
             <w:tcBorders>
               <w:top w:val="outset" w:sz="6" w:space="0" w:color="auto"/>
@@ -1487,10 +1415,13 @@
             </w:pPr>
             <w:r>
               <w:rPr>
-                <w:rFonts w:ascii="Arial" w:hAnsi="Arial" w:cs="Arial"/>
-                <w:bCs/>
+                <w:rFonts w:ascii="Arial" w:eastAsiaTheme="minorEastAsia" w:hAnsi="Arial" w:cs="Arial"/>
+                <w:bCs/>
+                <w:shadow w:val="0"/>
+                <w:color w:val="auto"/>
                 <w:sz w:val="22"/>
                 <w:szCs w:val="22"/>
+                <w:lang w:val="es-AR" w:eastAsia="es-AR"/>
               </w:rPr>
               <w:t>Curso Normal</w:t>
             </w:r>
@@ -1498,7 +1429,7 @@
         </w:tc>
         <w:tc>
           <w:tcPr>
-            <w:tcW w:w="2025" w:type="pct"/>
+            <w:tcW w:w="1962" w:type="pct"/>
             <w:gridSpan w:val="3"/>
             <w:tcBorders>
               <w:top w:val="outset" w:sz="6" w:space="0" w:color="auto"/>
@@ -1520,10 +1451,13 @@
             </w:pPr>
             <w:r>
               <w:rPr>
-                <w:rFonts w:ascii="Arial" w:hAnsi="Arial" w:cs="Arial"/>
-                <w:bCs/>
+                <w:rFonts w:ascii="Arial" w:eastAsiaTheme="minorEastAsia" w:hAnsi="Arial" w:cs="Arial"/>
+                <w:bCs/>
+                <w:shadow w:val="0"/>
+                <w:color w:val="auto"/>
                 <w:sz w:val="22"/>
                 <w:szCs w:val="22"/>
+                <w:lang w:val="es-AR" w:eastAsia="es-AR"/>
               </w:rPr>
               <w:t>Alternativas</w:t>
             </w:r>
@@ -1537,7 +1471,7 @@
         </w:trPr>
         <w:tc>
           <w:tcPr>
-            <w:tcW w:w="2920" w:type="pct"/>
+            <w:tcW w:w="2984" w:type="pct"/>
             <w:gridSpan w:val="6"/>
             <w:tcBorders>
               <w:top w:val="outset" w:sz="6" w:space="0" w:color="auto"/>
@@ -1566,13 +1500,27 @@
                 <w:rFonts w:ascii="Arial" w:hAnsi="Arial" w:cs="Arial"/>
                 <w:lang w:val="es-ES" w:eastAsia="es-ES"/>
               </w:rPr>
-              <w:t>El caso de uso comienza cuando el RRP o el ALU ingresan a la opción para registrar una asignación de paciente.</w:t>
-            </w:r>
-          </w:p>
-        </w:tc>
-        <w:tc>
-          <w:tcPr>
-            <w:tcW w:w="2025" w:type="pct"/>
+              <w:t xml:space="preserve">El caso de uso comienza cuando el </w:t>
+            </w:r>
+            <w:r>
+              <w:rPr>
+                <w:rFonts w:ascii="Arial" w:hAnsi="Arial" w:cs="Arial"/>
+                <w:lang w:val="es-ES" w:eastAsia="es-ES"/>
+              </w:rPr>
+              <w:t>RA ingresa</w:t>
+            </w:r>
+            <w:r>
+              <w:rPr>
+                <w:rFonts w:ascii="Arial" w:hAnsi="Arial" w:cs="Arial"/>
+                <w:lang w:val="es-ES" w:eastAsia="es-ES"/>
+              </w:rPr>
+              <w:t xml:space="preserve"> a la opción para registrar una asignación de paciente.</w:t>
+            </w:r>
+          </w:p>
+        </w:tc>
+        <w:tc>
+          <w:tcPr>
+            <w:tcW w:w="1962" w:type="pct"/>
             <w:gridSpan w:val="3"/>
             <w:tcBorders>
               <w:top w:val="outset" w:sz="6" w:space="0" w:color="auto"/>
@@ -1608,7 +1556,7 @@
         </w:trPr>
         <w:tc>
           <w:tcPr>
-            <w:tcW w:w="2920" w:type="pct"/>
+            <w:tcW w:w="2984" w:type="pct"/>
             <w:gridSpan w:val="6"/>
             <w:tcBorders>
               <w:top w:val="outset" w:sz="6" w:space="0" w:color="auto"/>
@@ -1646,36 +1594,13 @@
                 <w:rFonts w:ascii="Arial" w:hAnsi="Arial" w:cs="Arial"/>
                 <w:lang w:val="es-ES" w:eastAsia="es-ES"/>
               </w:rPr>
-              <w:t xml:space="preserve"> el usuario </w:t>
-            </w:r>
-            <w:proofErr w:type="spellStart"/>
-            <w:r>
-              <w:rPr>
-                <w:rFonts w:ascii="Arial" w:hAnsi="Arial" w:cs="Arial"/>
-                <w:lang w:val="es-ES" w:eastAsia="es-ES"/>
-              </w:rPr>
-              <w:t>logueado</w:t>
-            </w:r>
-            <w:proofErr w:type="spellEnd"/>
-            <w:r>
-              <w:rPr>
-                <w:rFonts w:ascii="Arial" w:hAnsi="Arial" w:cs="Arial"/>
-                <w:lang w:val="es-ES" w:eastAsia="es-ES"/>
-              </w:rPr>
-              <w:t xml:space="preserve"> y el mismo es un alumno. El sistema presenta el nombre y apellido del alumno.</w:t>
-            </w:r>
-            <w:r>
-              <w:rPr>
-                <w:rFonts w:ascii="Arial" w:hAnsi="Arial" w:cs="Arial"/>
-                <w:b/>
-              </w:rPr>
-              <w:t xml:space="preserve"> (S)</w:t>
-            </w:r>
-          </w:p>
-        </w:tc>
-        <w:tc>
-          <w:tcPr>
-            <w:tcW w:w="2025" w:type="pct"/>
+              <w:t xml:space="preserve"> el usuario logueado y el mismo es un alumno. </w:t>
+            </w:r>
+          </w:p>
+        </w:tc>
+        <w:tc>
+          <w:tcPr>
+            <w:tcW w:w="1962" w:type="pct"/>
             <w:gridSpan w:val="3"/>
             <w:tcBorders>
               <w:top w:val="outset" w:sz="6" w:space="0" w:color="auto"/>
@@ -1691,47 +1616,11 @@
                 <w:rFonts w:ascii="Arial" w:hAnsi="Arial" w:cs="Arial"/>
               </w:rPr>
             </w:pPr>
-            <w:proofErr w:type="gramStart"/>
-            <w:r>
-              <w:rPr>
-                <w:rFonts w:ascii="Arial" w:hAnsi="Arial" w:cs="Arial"/>
-              </w:rPr>
-              <w:t>2.A</w:t>
-            </w:r>
-            <w:proofErr w:type="gramEnd"/>
-            <w:r>
-              <w:rPr>
-                <w:rFonts w:ascii="Arial" w:hAnsi="Arial" w:cs="Arial"/>
-              </w:rPr>
-              <w:t xml:space="preserve"> El sistema verifica el usuario </w:t>
-            </w:r>
-            <w:proofErr w:type="spellStart"/>
-            <w:r>
-              <w:rPr>
-                <w:rFonts w:ascii="Arial" w:hAnsi="Arial" w:cs="Arial"/>
-              </w:rPr>
-              <w:t>logueado</w:t>
-            </w:r>
-            <w:proofErr w:type="spellEnd"/>
-            <w:r>
-              <w:rPr>
-                <w:rFonts w:ascii="Arial" w:hAnsi="Arial" w:cs="Arial"/>
-              </w:rPr>
-              <w:t xml:space="preserve"> y el mismo es un RRP. (ES)                                               </w:t>
-            </w:r>
-            <w:proofErr w:type="gramStart"/>
-            <w:r>
-              <w:rPr>
-                <w:rFonts w:ascii="Arial" w:hAnsi="Arial" w:cs="Arial"/>
-              </w:rPr>
-              <w:t>2.A.1</w:t>
-            </w:r>
-            <w:proofErr w:type="gramEnd"/>
-            <w:r>
-              <w:rPr>
-                <w:rFonts w:ascii="Arial" w:hAnsi="Arial" w:cs="Arial"/>
-              </w:rPr>
-              <w:t xml:space="preserve"> El sistema solicita se ingrese número y tipo de documento o legajo del alumno que solicita el paciente. (ES)</w:t>
+            <w:r>
+              <w:rPr>
+                <w:rFonts w:ascii="Arial" w:hAnsi="Arial" w:cs="Arial"/>
+              </w:rPr>
+              <w:t>2.A El sistema verifica el usuario logueado y el mismo es un RRP. (ES)                                               2.A.1 El sistema solicita se ingrese número y tipo de documento del alumno que solicita el paciente. (ES)</w:t>
             </w:r>
           </w:p>
           <w:p>
@@ -1741,19 +1630,11 @@
                 <w:rFonts w:ascii="Arial" w:hAnsi="Arial" w:cs="Arial"/>
               </w:rPr>
             </w:pPr>
-            <w:proofErr w:type="gramStart"/>
-            <w:r>
-              <w:rPr>
-                <w:rFonts w:ascii="Arial" w:hAnsi="Arial" w:cs="Arial"/>
-              </w:rPr>
-              <w:t>2.A.2</w:t>
-            </w:r>
-            <w:proofErr w:type="gramEnd"/>
-            <w:r>
-              <w:rPr>
-                <w:rFonts w:ascii="Arial" w:hAnsi="Arial" w:cs="Arial"/>
-              </w:rPr>
-              <w:t xml:space="preserve"> El RRP ingresa el tipo y número de documento o el legajo del alumno. (EA)</w:t>
+            <w:r>
+              <w:rPr>
+                <w:rFonts w:ascii="Arial" w:hAnsi="Arial" w:cs="Arial"/>
+              </w:rPr>
+              <w:t>2.A.2 El RRP ingresa el tipo y número de documento del alumno. (EA)</w:t>
             </w:r>
           </w:p>
           <w:p>
@@ -1763,19 +1644,11 @@
                 <w:rFonts w:ascii="Arial" w:hAnsi="Arial" w:cs="Arial"/>
               </w:rPr>
             </w:pPr>
-            <w:proofErr w:type="gramStart"/>
-            <w:r>
-              <w:rPr>
-                <w:rFonts w:ascii="Arial" w:hAnsi="Arial" w:cs="Arial"/>
-              </w:rPr>
-              <w:t>2.A.2.A</w:t>
-            </w:r>
-            <w:proofErr w:type="gramEnd"/>
-            <w:r>
-              <w:rPr>
-                <w:rFonts w:ascii="Arial" w:hAnsi="Arial" w:cs="Arial"/>
-              </w:rPr>
-              <w:t xml:space="preserve"> El sistema verifica la existencia del alumno y el mismo no existe. (ES)</w:t>
+            <w:r>
+              <w:rPr>
+                <w:rFonts w:ascii="Arial" w:hAnsi="Arial" w:cs="Arial"/>
+              </w:rPr>
+              <w:t>2.A.2.A El sistema verifica la existencia del alumno y el mismo no existe. (ES)</w:t>
             </w:r>
           </w:p>
           <w:p>
@@ -1785,19 +1658,11 @@
                 <w:rFonts w:ascii="Arial" w:hAnsi="Arial" w:cs="Arial"/>
               </w:rPr>
             </w:pPr>
-            <w:proofErr w:type="gramStart"/>
-            <w:r>
-              <w:rPr>
-                <w:rFonts w:ascii="Arial" w:hAnsi="Arial" w:cs="Arial"/>
-              </w:rPr>
-              <w:t>2.A.2.A.1</w:t>
-            </w:r>
-            <w:proofErr w:type="gramEnd"/>
-            <w:r>
-              <w:rPr>
-                <w:rFonts w:ascii="Arial" w:hAnsi="Arial" w:cs="Arial"/>
-              </w:rPr>
-              <w:t xml:space="preserve"> El sistema informa la situación. </w:t>
+            <w:r>
+              <w:rPr>
+                <w:rFonts w:ascii="Arial" w:hAnsi="Arial" w:cs="Arial"/>
+              </w:rPr>
+              <w:t xml:space="preserve">2.A.2.A.1 El sistema informa la situación. </w:t>
             </w:r>
           </w:p>
           <w:p>
@@ -1807,19 +1672,11 @@
                 <w:rFonts w:ascii="Arial" w:hAnsi="Arial" w:cs="Arial"/>
               </w:rPr>
             </w:pPr>
-            <w:proofErr w:type="gramStart"/>
-            <w:r>
-              <w:rPr>
-                <w:rFonts w:ascii="Arial" w:hAnsi="Arial" w:cs="Arial"/>
-              </w:rPr>
-              <w:t>2.A.2.A.2</w:t>
-            </w:r>
-            <w:proofErr w:type="gramEnd"/>
-            <w:r>
-              <w:rPr>
-                <w:rFonts w:ascii="Arial" w:hAnsi="Arial" w:cs="Arial"/>
-              </w:rPr>
-              <w:t xml:space="preserve"> Se cancela el caso de uso. (ES)</w:t>
+            <w:r>
+              <w:rPr>
+                <w:rFonts w:ascii="Arial" w:hAnsi="Arial" w:cs="Arial"/>
+              </w:rPr>
+              <w:t>2.A.2.A.2 Se cancela el caso de uso. (ES)</w:t>
             </w:r>
           </w:p>
           <w:p>
@@ -1829,19 +1686,11 @@
                 <w:rFonts w:ascii="Arial" w:hAnsi="Arial" w:cs="Arial"/>
               </w:rPr>
             </w:pPr>
-            <w:proofErr w:type="gramStart"/>
-            <w:r>
-              <w:rPr>
-                <w:rFonts w:ascii="Arial" w:hAnsi="Arial" w:cs="Arial"/>
-              </w:rPr>
-              <w:t>2.A.2.B</w:t>
-            </w:r>
-            <w:proofErr w:type="gramEnd"/>
-            <w:r>
-              <w:rPr>
-                <w:rFonts w:ascii="Arial" w:hAnsi="Arial" w:cs="Arial"/>
-              </w:rPr>
-              <w:t xml:space="preserve"> El sistema verifica la existencia del alumno y el mismo existe. (ES)</w:t>
+            <w:r>
+              <w:rPr>
+                <w:rFonts w:ascii="Arial" w:hAnsi="Arial" w:cs="Arial"/>
+              </w:rPr>
+              <w:t>2.A.2.B El sistema verifica la existencia del alumno y el mismo existe. (ES)</w:t>
             </w:r>
           </w:p>
           <w:p>
@@ -1851,19 +1700,11 @@
                 <w:rFonts w:ascii="Arial" w:hAnsi="Arial" w:cs="Arial"/>
               </w:rPr>
             </w:pPr>
-            <w:proofErr w:type="gramStart"/>
-            <w:r>
-              <w:rPr>
-                <w:rFonts w:ascii="Arial" w:hAnsi="Arial" w:cs="Arial"/>
-              </w:rPr>
-              <w:t>2.A.2.B.1</w:t>
-            </w:r>
-            <w:proofErr w:type="gramEnd"/>
-            <w:r>
-              <w:rPr>
-                <w:rFonts w:ascii="Arial" w:hAnsi="Arial" w:cs="Arial"/>
-              </w:rPr>
-              <w:t xml:space="preserve"> El sistema muestra los datos del alumno. (ES)</w:t>
+            <w:r>
+              <w:rPr>
+                <w:rFonts w:ascii="Arial" w:hAnsi="Arial" w:cs="Arial"/>
+              </w:rPr>
+              <w:t>2.A.2.B.1 El sistema muestra los datos del alumno. (ES)</w:t>
             </w:r>
           </w:p>
           <w:p>
@@ -1875,20 +1716,11 @@
                 <w:lang w:val="es-AR"/>
               </w:rPr>
             </w:pPr>
-            <w:proofErr w:type="gramStart"/>
-            <w:r>
-              <w:rPr>
-                <w:rFonts w:ascii="Arial" w:hAnsi="Arial" w:cs="Arial"/>
-              </w:rPr>
-              <w:lastRenderedPageBreak/>
-              <w:t>2.A.2.B.3</w:t>
-            </w:r>
-            <w:proofErr w:type="gramEnd"/>
-            <w:r>
-              <w:rPr>
-                <w:rFonts w:ascii="Arial" w:hAnsi="Arial" w:cs="Arial"/>
-              </w:rPr>
-              <w:t xml:space="preserve"> Sigue el curso normal.</w:t>
+            <w:r>
+              <w:rPr>
+                <w:rFonts w:ascii="Arial" w:hAnsi="Arial" w:cs="Arial"/>
+              </w:rPr>
+              <w:t>2.A.2.B.3 Sigue el curso normal.</w:t>
             </w:r>
           </w:p>
         </w:tc>
@@ -1900,7 +1732,7 @@
         </w:trPr>
         <w:tc>
           <w:tcPr>
-            <w:tcW w:w="2966" w:type="pct"/>
+            <w:tcW w:w="2984" w:type="pct"/>
             <w:gridSpan w:val="6"/>
             <w:tcBorders>
               <w:top w:val="outset" w:sz="6" w:space="0" w:color="auto"/>
@@ -1928,13 +1760,31 @@
                 <w:rFonts w:ascii="Arial" w:hAnsi="Arial" w:cs="Arial"/>
               </w:rPr>
               <w:lastRenderedPageBreak/>
-              <w:t>El RRP o ALU llama al caso de uso “Consultar paciente”.</w:t>
-            </w:r>
-          </w:p>
-        </w:tc>
-        <w:tc>
-          <w:tcPr>
-            <w:tcW w:w="1980" w:type="pct"/>
+              <w:t xml:space="preserve">Se </w:t>
+            </w:r>
+            <w:r>
+              <w:rPr>
+                <w:rFonts w:ascii="Arial" w:hAnsi="Arial" w:cs="Arial"/>
+              </w:rPr>
+              <w:t>llama al caso de uso “Consultar paciente”</w:t>
+            </w:r>
+            <w:r>
+              <w:rPr>
+                <w:rFonts w:ascii="Arial" w:hAnsi="Arial" w:cs="Arial"/>
+              </w:rPr>
+              <w:t xml:space="preserve"> para buscar un paciente para la práctica del alumno</w:t>
+            </w:r>
+            <w:r>
+              <w:rPr>
+                <w:rFonts w:ascii="Arial" w:hAnsi="Arial" w:cs="Arial"/>
+              </w:rPr>
+              <w:t xml:space="preserve"> y termina con éxito, devolviendo un paciente.</w:t>
+            </w:r>
+          </w:p>
+        </w:tc>
+        <w:tc>
+          <w:tcPr>
+            <w:tcW w:w="1962" w:type="pct"/>
             <w:gridSpan w:val="3"/>
             <w:tcBorders>
               <w:top w:val="outset" w:sz="6" w:space="0" w:color="auto"/>
@@ -1948,9 +1798,61 @@
               <w:jc w:val="both"/>
               <w:rPr>
                 <w:rFonts w:ascii="Arial" w:hAnsi="Arial" w:cs="Arial"/>
+              </w:rPr>
+            </w:pPr>
+            <w:r>
+              <w:rPr>
+                <w:rFonts w:ascii="Arial" w:hAnsi="Arial" w:cs="Arial"/>
+              </w:rPr>
+              <w:t xml:space="preserve">3.A - Se </w:t>
+            </w:r>
+            <w:r>
+              <w:rPr>
+                <w:rFonts w:ascii="Arial" w:hAnsi="Arial" w:cs="Arial"/>
+              </w:rPr>
+              <w:t>llama al caso de uso “Consultar paciente”</w:t>
+            </w:r>
+            <w:r>
+              <w:rPr>
+                <w:rFonts w:ascii="Arial" w:hAnsi="Arial" w:cs="Arial"/>
+              </w:rPr>
+              <w:t xml:space="preserve"> para buscar un paciente para la práctica del alumno y no termina con éxito</w:t>
+            </w:r>
+            <w:r>
+              <w:rPr>
+                <w:rFonts w:ascii="Arial" w:hAnsi="Arial" w:cs="Arial"/>
+              </w:rPr>
+              <w:t>.</w:t>
+            </w:r>
+          </w:p>
+          <w:p>
+            <w:pPr>
+              <w:jc w:val="both"/>
+              <w:rPr>
+                <w:rFonts w:ascii="Arial" w:hAnsi="Arial" w:cs="Arial"/>
+              </w:rPr>
+            </w:pPr>
+            <w:r>
+              <w:rPr>
+                <w:rFonts w:ascii="Arial" w:hAnsi="Arial" w:cs="Arial"/>
+              </w:rPr>
+              <w:t>3.A.1 – El sistema informa la situación.</w:t>
+            </w:r>
+          </w:p>
+          <w:p>
+            <w:pPr>
+              <w:jc w:val="both"/>
+              <w:rPr>
+                <w:rFonts w:ascii="Arial" w:hAnsi="Arial" w:cs="Arial"/>
                 <w:lang w:eastAsia="es-ES"/>
               </w:rPr>
             </w:pPr>
+            <w:r>
+              <w:rPr>
+                <w:rFonts w:ascii="Arial" w:hAnsi="Arial" w:cs="Arial"/>
+              </w:rPr>
+              <w:t>3.A.2 – Se cancela el CU.</w:t>
+            </w:r>
           </w:p>
         </w:tc>
       </w:tr>
@@ -1961,7 +1863,7 @@
         </w:trPr>
         <w:tc>
           <w:tcPr>
-            <w:tcW w:w="2966" w:type="pct"/>
+            <w:tcW w:w="2984" w:type="pct"/>
             <w:gridSpan w:val="6"/>
             <w:tcBorders>
               <w:top w:val="outset" w:sz="6" w:space="0" w:color="auto"/>
@@ -1988,28 +1890,25 @@
               <w:rPr>
                 <w:rFonts w:ascii="Arial" w:hAnsi="Arial" w:cs="Arial"/>
               </w:rPr>
-              <w:t>El mismo retorna un paciente con las características deseadas: problemática, materia, práctica, fecha y hora de la práctica.</w:t>
-            </w:r>
-            <w:r>
-              <w:rPr>
-                <w:rFonts w:ascii="Arial" w:hAnsi="Arial" w:cs="Arial"/>
-                <w:b/>
-                <w:lang w:eastAsia="es-ES"/>
-              </w:rPr>
-              <w:t xml:space="preserve"> </w:t>
-            </w:r>
-            <w:r>
-              <w:rPr>
-                <w:rFonts w:ascii="Arial" w:hAnsi="Arial" w:cs="Arial"/>
-                <w:b/>
-              </w:rPr>
-              <w:t>(S)</w:t>
-            </w:r>
-          </w:p>
-        </w:tc>
-        <w:tc>
-          <w:tcPr>
-            <w:tcW w:w="1980" w:type="pct"/>
+              <w:t>El sistema muestra el paciente devuelto con los siguientes datos</w:t>
+            </w:r>
+            <w:r>
+              <w:rPr>
+                <w:rFonts w:ascii="Arial" w:hAnsi="Arial" w:cs="Arial"/>
+              </w:rPr>
+              <w:t>: materia, práctica,</w:t>
+            </w:r>
+            <w:r>
+              <w:rPr>
+                <w:rFonts w:ascii="Arial" w:hAnsi="Arial" w:cs="Arial"/>
+              </w:rPr>
+              <w:t xml:space="preserve"> apellido, nombre, teléfono y celular.</w:t>
+            </w:r>
+          </w:p>
+        </w:tc>
+        <w:tc>
+          <w:tcPr>
+            <w:tcW w:w="1962" w:type="pct"/>
             <w:gridSpan w:val="3"/>
             <w:tcBorders>
               <w:top w:val="outset" w:sz="6" w:space="0" w:color="auto"/>
@@ -2020,92 +1919,12 @@
           </w:tcPr>
           <w:p>
             <w:pPr>
-              <w:jc w:val="both"/>
-              <w:rPr>
-                <w:rFonts w:ascii="Arial" w:hAnsi="Arial" w:cs="Arial"/>
-                <w:lang w:eastAsia="es-ES"/>
-              </w:rPr>
-            </w:pPr>
-            <w:proofErr w:type="gramStart"/>
-            <w:r>
-              <w:rPr>
-                <w:rFonts w:ascii="Arial" w:hAnsi="Arial" w:cs="Arial"/>
-                <w:lang w:eastAsia="es-ES"/>
-              </w:rPr>
-              <w:t>4.A</w:t>
-            </w:r>
-            <w:proofErr w:type="gramEnd"/>
-            <w:r>
-              <w:rPr>
-                <w:rFonts w:ascii="Arial" w:hAnsi="Arial" w:cs="Arial"/>
-                <w:lang w:eastAsia="es-ES"/>
-              </w:rPr>
-              <w:t xml:space="preserve"> El mismo no retorna un paciente con las características deseadas.</w:t>
-            </w:r>
-            <w:r>
-              <w:rPr>
-                <w:rFonts w:ascii="Arial" w:hAnsi="Arial" w:cs="Arial"/>
-                <w:b/>
-                <w:lang w:eastAsia="es-ES"/>
-              </w:rPr>
-              <w:t xml:space="preserve"> (ES)</w:t>
-            </w:r>
-          </w:p>
-          <w:p>
-            <w:pPr>
-              <w:jc w:val="both"/>
-              <w:rPr>
-                <w:rFonts w:ascii="Arial" w:hAnsi="Arial" w:cs="Arial"/>
-                <w:lang w:eastAsia="es-ES"/>
-              </w:rPr>
-            </w:pPr>
-            <w:proofErr w:type="gramStart"/>
-            <w:r>
-              <w:rPr>
-                <w:rFonts w:ascii="Arial" w:hAnsi="Arial" w:cs="Arial"/>
-                <w:lang w:eastAsia="es-ES"/>
-              </w:rPr>
-              <w:t>4.A.1</w:t>
-            </w:r>
-            <w:proofErr w:type="gramEnd"/>
-            <w:r>
-              <w:rPr>
-                <w:rFonts w:ascii="Arial" w:hAnsi="Arial" w:cs="Arial"/>
-                <w:lang w:eastAsia="es-ES"/>
-              </w:rPr>
-              <w:t xml:space="preserve"> El sistema informa la situación.</w:t>
-            </w:r>
-            <w:r>
-              <w:rPr>
-                <w:rFonts w:ascii="Arial" w:hAnsi="Arial" w:cs="Arial"/>
-                <w:b/>
-                <w:lang w:eastAsia="es-ES"/>
-              </w:rPr>
-              <w:t xml:space="preserve"> (ES)</w:t>
-            </w:r>
-          </w:p>
-          <w:p>
-            <w:pPr>
               <w:pStyle w:val="Textoindependiente"/>
               <w:rPr>
                 <w:rFonts w:ascii="Arial" w:hAnsi="Arial" w:cs="Arial"/>
                 <w:szCs w:val="22"/>
               </w:rPr>
             </w:pPr>
-            <w:proofErr w:type="gramStart"/>
-            <w:r>
-              <w:rPr>
-                <w:rFonts w:ascii="Arial" w:hAnsi="Arial" w:cs="Arial"/>
-              </w:rPr>
-              <w:t>4.A.2</w:t>
-            </w:r>
-            <w:proofErr w:type="gramEnd"/>
-            <w:r>
-              <w:rPr>
-                <w:rFonts w:ascii="Arial" w:hAnsi="Arial" w:cs="Arial"/>
-              </w:rPr>
-              <w:t xml:space="preserve"> Se cancela el caso de uso.</w:t>
-            </w:r>
           </w:p>
         </w:tc>
       </w:tr>
@@ -2116,7 +1935,7 @@
         </w:trPr>
         <w:tc>
           <w:tcPr>
-            <w:tcW w:w="2966" w:type="pct"/>
+            <w:tcW w:w="2984" w:type="pct"/>
             <w:gridSpan w:val="6"/>
             <w:tcBorders>
               <w:top w:val="outset" w:sz="6" w:space="0" w:color="auto"/>
@@ -2124,7 +1943,6 @@
               <w:bottom w:val="outset" w:sz="6" w:space="0" w:color="auto"/>
               <w:right w:val="outset" w:sz="6" w:space="0" w:color="auto"/>
             </w:tcBorders>
-            <w:hideMark/>
           </w:tcPr>
           <w:p>
             <w:pPr>
@@ -2137,28 +1955,19 @@
               <w:jc w:val="both"/>
               <w:rPr>
                 <w:rFonts w:ascii="Arial" w:hAnsi="Arial" w:cs="Arial"/>
-                <w:lang w:val="es-ES" w:eastAsia="es-ES"/>
-              </w:rPr>
-            </w:pPr>
-            <w:r>
-              <w:rPr>
-                <w:rFonts w:ascii="Arial" w:hAnsi="Arial" w:cs="Arial"/>
-                <w:lang w:eastAsia="es-ES"/>
-              </w:rPr>
-              <w:t>El sistema muestra los datos de la asignación que se registrará: nombre y apellido del paciente, problemática, materia, fecha y hora de la práctica, nombre y apellido del alumno.</w:t>
-            </w:r>
-            <w:r>
-              <w:rPr>
-                <w:rFonts w:ascii="Arial" w:hAnsi="Arial" w:cs="Arial"/>
-                <w:b/>
-              </w:rPr>
-              <w:t xml:space="preserve"> (S)</w:t>
-            </w:r>
-          </w:p>
-        </w:tc>
-        <w:tc>
-          <w:tcPr>
-            <w:tcW w:w="1980" w:type="pct"/>
+              </w:rPr>
+            </w:pPr>
+            <w:r>
+              <w:rPr>
+                <w:rFonts w:ascii="Arial" w:hAnsi="Arial" w:cs="Arial"/>
+              </w:rPr>
+              <w:t>El sistema solicita que se ingrese fecha y hora de la práctica y el RA los ingresa.</w:t>
+            </w:r>
+          </w:p>
+        </w:tc>
+        <w:tc>
+          <w:tcPr>
+            <w:tcW w:w="1962" w:type="pct"/>
             <w:gridSpan w:val="3"/>
             <w:tcBorders>
               <w:top w:val="outset" w:sz="6" w:space="0" w:color="auto"/>
@@ -2172,9 +1981,50 @@
               <w:pStyle w:val="Textoindependiente"/>
               <w:rPr>
                 <w:rFonts w:ascii="Arial" w:hAnsi="Arial" w:cs="Arial"/>
-                <w:szCs w:val="22"/>
-              </w:rPr>
-            </w:pPr>
+              </w:rPr>
+            </w:pPr>
+            <w:r>
+              <w:rPr>
+                <w:rFonts w:ascii="Arial" w:hAnsi="Arial" w:cs="Arial"/>
+                <w:szCs w:val="22"/>
+              </w:rPr>
+              <w:t xml:space="preserve">5.A - </w:t>
+            </w:r>
+            <w:r>
+              <w:rPr>
+                <w:rFonts w:ascii="Arial" w:hAnsi="Arial" w:cs="Arial"/>
+              </w:rPr>
+              <w:t>El sistema solicita que se ingrese fecha y hora de la práctica y el RA no los ingresa.</w:t>
+            </w:r>
+          </w:p>
+          <w:p>
+            <w:pPr>
+              <w:pStyle w:val="Textoindependiente"/>
+              <w:rPr>
+                <w:rFonts w:ascii="Arial" w:hAnsi="Arial" w:cs="Arial"/>
+              </w:rPr>
+            </w:pPr>
+            <w:r>
+              <w:rPr>
+                <w:rFonts w:ascii="Arial" w:hAnsi="Arial" w:cs="Arial"/>
+              </w:rPr>
+              <w:t xml:space="preserve">5.A.1 – El sistema informa la situación. </w:t>
+            </w:r>
+          </w:p>
+          <w:p>
+            <w:pPr>
+              <w:pStyle w:val="Textoindependiente"/>
+              <w:rPr>
+                <w:rFonts w:ascii="Arial" w:hAnsi="Arial" w:cs="Arial"/>
+                <w:szCs w:val="22"/>
+              </w:rPr>
+            </w:pPr>
+            <w:r>
+              <w:rPr>
+                <w:rFonts w:ascii="Arial" w:hAnsi="Arial" w:cs="Arial"/>
+              </w:rPr>
+              <w:t>5.A.2 – Se cancela el CU.</w:t>
+            </w:r>
           </w:p>
         </w:tc>
       </w:tr>
@@ -2185,7 +2035,7 @@
         </w:trPr>
         <w:tc>
           <w:tcPr>
-            <w:tcW w:w="2966" w:type="pct"/>
+            <w:tcW w:w="2984" w:type="pct"/>
             <w:gridSpan w:val="6"/>
             <w:tcBorders>
               <w:top w:val="outset" w:sz="6" w:space="0" w:color="auto"/>
@@ -2193,7 +2043,6 @@
               <w:bottom w:val="outset" w:sz="6" w:space="0" w:color="auto"/>
               <w:right w:val="outset" w:sz="6" w:space="0" w:color="auto"/>
             </w:tcBorders>
-            <w:hideMark/>
           </w:tcPr>
           <w:p>
             <w:pPr>
@@ -2206,28 +2055,25 @@
               <w:jc w:val="both"/>
               <w:rPr>
                 <w:rFonts w:ascii="Arial" w:hAnsi="Arial" w:cs="Arial"/>
-                <w:lang w:eastAsia="es-ES"/>
-              </w:rPr>
-            </w:pPr>
-            <w:r>
-              <w:rPr>
-                <w:rFonts w:ascii="Arial" w:hAnsi="Arial" w:cs="Arial"/>
-                <w:lang w:eastAsia="es-ES"/>
-              </w:rPr>
-              <w:t>El sistema solicita que se confirme la asignación.</w:t>
-            </w:r>
-            <w:r>
-              <w:rPr>
-                <w:rFonts w:ascii="Arial" w:hAnsi="Arial" w:cs="Arial"/>
-                <w:b/>
-              </w:rPr>
-              <w:t xml:space="preserve"> (S)</w:t>
-            </w:r>
-          </w:p>
-        </w:tc>
-        <w:tc>
-          <w:tcPr>
-            <w:tcW w:w="1980" w:type="pct"/>
+              </w:rPr>
+            </w:pPr>
+            <w:r>
+              <w:rPr>
+                <w:rFonts w:ascii="Arial" w:hAnsi="Arial" w:cs="Arial"/>
+              </w:rPr>
+              <w:t>El RA ingresa la opción “Confirmar asignación” y e</w:t>
+            </w:r>
+            <w:r>
+              <w:rPr>
+                <w:rFonts w:ascii="Arial" w:hAnsi="Arial" w:cs="Arial"/>
+              </w:rPr>
+              <w:t>l sistema solicita se confirme la asignación y el RA lo hace.</w:t>
+            </w:r>
+          </w:p>
+        </w:tc>
+        <w:tc>
+          <w:tcPr>
+            <w:tcW w:w="1962" w:type="pct"/>
             <w:gridSpan w:val="3"/>
             <w:tcBorders>
               <w:top w:val="outset" w:sz="6" w:space="0" w:color="auto"/>
@@ -2241,10 +2087,50 @@
               <w:pStyle w:val="Textoindependiente"/>
               <w:rPr>
                 <w:rFonts w:ascii="Arial" w:hAnsi="Arial" w:cs="Arial"/>
-                <w:szCs w:val="22"/>
-                <w:lang w:val="es-AR"/>
-              </w:rPr>
-            </w:pPr>
+              </w:rPr>
+            </w:pPr>
+            <w:r>
+              <w:rPr>
+                <w:rFonts w:ascii="Arial" w:hAnsi="Arial" w:cs="Arial"/>
+                <w:szCs w:val="22"/>
+              </w:rPr>
+              <w:t>6. A-</w:t>
+            </w:r>
+            <w:r>
+              <w:rPr>
+                <w:rFonts w:ascii="Arial" w:hAnsi="Arial" w:cs="Arial"/>
+              </w:rPr>
+              <w:t xml:space="preserve"> El sistema solicita se confirme la asignación y el RA  no lo hace.</w:t>
+            </w:r>
+          </w:p>
+          <w:p>
+            <w:pPr>
+              <w:pStyle w:val="Textoindependiente"/>
+              <w:rPr>
+                <w:rFonts w:ascii="Arial" w:hAnsi="Arial" w:cs="Arial"/>
+              </w:rPr>
+            </w:pPr>
+            <w:r>
+              <w:rPr>
+                <w:rFonts w:ascii="Arial" w:hAnsi="Arial" w:cs="Arial"/>
+              </w:rPr>
+              <w:t xml:space="preserve">6.A.1 - El sistema informa la situación. </w:t>
+            </w:r>
+          </w:p>
+          <w:p>
+            <w:pPr>
+              <w:pStyle w:val="Textoindependiente"/>
+              <w:rPr>
+                <w:rFonts w:ascii="Arial" w:hAnsi="Arial" w:cs="Arial"/>
+                <w:szCs w:val="22"/>
+              </w:rPr>
+            </w:pPr>
+            <w:r>
+              <w:rPr>
+                <w:rFonts w:ascii="Arial" w:hAnsi="Arial" w:cs="Arial"/>
+              </w:rPr>
+              <w:t>6.A.2 – Se cancela el CU.</w:t>
+            </w:r>
           </w:p>
         </w:tc>
       </w:tr>
@@ -2255,7 +2141,7 @@
         </w:trPr>
         <w:tc>
           <w:tcPr>
-            <w:tcW w:w="2966" w:type="pct"/>
+            <w:tcW w:w="2984" w:type="pct"/>
             <w:gridSpan w:val="6"/>
             <w:tcBorders>
               <w:top w:val="outset" w:sz="6" w:space="0" w:color="auto"/>
@@ -2263,7 +2149,6 @@
               <w:bottom w:val="outset" w:sz="6" w:space="0" w:color="auto"/>
               <w:right w:val="outset" w:sz="6" w:space="0" w:color="auto"/>
             </w:tcBorders>
-            <w:hideMark/>
           </w:tcPr>
           <w:p>
             <w:pPr>
@@ -2276,28 +2161,19 @@
               <w:jc w:val="both"/>
               <w:rPr>
                 <w:rFonts w:ascii="Arial" w:hAnsi="Arial" w:cs="Arial"/>
-                <w:lang w:eastAsia="es-ES"/>
-              </w:rPr>
-            </w:pPr>
-            <w:r>
-              <w:rPr>
-                <w:rFonts w:ascii="Arial" w:hAnsi="Arial" w:cs="Arial"/>
-                <w:lang w:eastAsia="es-ES"/>
-              </w:rPr>
-              <w:t>El usuario (RRP o ALU) confirma la asignación.</w:t>
-            </w:r>
-            <w:r>
-              <w:rPr>
-                <w:rFonts w:ascii="Arial" w:hAnsi="Arial" w:cs="Arial"/>
-                <w:b/>
-              </w:rPr>
-              <w:t xml:space="preserve"> (A)</w:t>
-            </w:r>
-          </w:p>
-        </w:tc>
-        <w:tc>
-          <w:tcPr>
-            <w:tcW w:w="1980" w:type="pct"/>
+              </w:rPr>
+            </w:pPr>
+            <w:r>
+              <w:rPr>
+                <w:rFonts w:ascii="Arial" w:hAnsi="Arial" w:cs="Arial"/>
+              </w:rPr>
+              <w:t>El sistema verifica que todos los datos son correctos y lo son.</w:t>
+            </w:r>
+          </w:p>
+        </w:tc>
+        <w:tc>
+          <w:tcPr>
+            <w:tcW w:w="1962" w:type="pct"/>
             <w:gridSpan w:val="3"/>
             <w:tcBorders>
               <w:top w:val="outset" w:sz="6" w:space="0" w:color="auto"/>
@@ -2311,34 +2187,20 @@
               <w:pStyle w:val="Textoindependiente"/>
               <w:rPr>
                 <w:rFonts w:ascii="Arial" w:hAnsi="Arial" w:cs="Arial"/>
-                <w:szCs w:val="22"/>
-                <w:lang w:val="es-AR"/>
-              </w:rPr>
-            </w:pPr>
-            <w:proofErr w:type="gramStart"/>
-            <w:r>
-              <w:rPr>
-                <w:rFonts w:ascii="Arial" w:hAnsi="Arial" w:cs="Arial"/>
-                <w:szCs w:val="22"/>
-                <w:lang w:val="es-AR"/>
-              </w:rPr>
-              <w:t>7.A</w:t>
-            </w:r>
-            <w:proofErr w:type="gramEnd"/>
-            <w:r>
-              <w:rPr>
-                <w:rFonts w:ascii="Arial" w:hAnsi="Arial" w:cs="Arial"/>
-                <w:szCs w:val="22"/>
-                <w:lang w:val="es-AR"/>
-              </w:rPr>
-              <w:t xml:space="preserve"> El usuario (RRP o ALU) no confirma la asignación.</w:t>
-            </w:r>
-            <w:r>
-              <w:rPr>
-                <w:rFonts w:ascii="Arial" w:hAnsi="Arial" w:cs="Arial"/>
-                <w:b/>
-              </w:rPr>
-              <w:t xml:space="preserve"> (EA)</w:t>
+              </w:rPr>
+            </w:pPr>
+            <w:r>
+              <w:rPr>
+                <w:rFonts w:ascii="Arial" w:hAnsi="Arial" w:cs="Arial"/>
+                <w:szCs w:val="22"/>
+              </w:rPr>
+              <w:t xml:space="preserve">7.A - </w:t>
+            </w:r>
+            <w:r>
+              <w:rPr>
+                <w:rFonts w:ascii="Arial" w:hAnsi="Arial" w:cs="Arial"/>
+              </w:rPr>
+              <w:t>El sistema verifica que todos los datos son correctos y no lo son.</w:t>
             </w:r>
           </w:p>
           <w:p>
@@ -2346,27 +2208,28 @@
               <w:pStyle w:val="Textoindependiente"/>
               <w:rPr>
                 <w:rFonts w:ascii="Arial" w:hAnsi="Arial" w:cs="Arial"/>
-                <w:szCs w:val="22"/>
-                <w:lang w:val="es-AR"/>
-              </w:rPr>
-            </w:pPr>
-            <w:proofErr w:type="gramStart"/>
-            <w:r>
-              <w:rPr>
-                <w:rFonts w:ascii="Arial" w:hAnsi="Arial" w:cs="Arial"/>
-                <w:szCs w:val="22"/>
-                <w:lang w:val="es-AR"/>
-              </w:rPr>
-              <w:t>7.A.1</w:t>
-            </w:r>
-            <w:proofErr w:type="gramEnd"/>
-            <w:r>
-              <w:rPr>
-                <w:rFonts w:ascii="Arial" w:hAnsi="Arial" w:cs="Arial"/>
-                <w:szCs w:val="22"/>
-                <w:lang w:val="es-AR"/>
-              </w:rPr>
-              <w:t xml:space="preserve"> Se cancela el caso de uso.</w:t>
+              </w:rPr>
+            </w:pPr>
+            <w:r>
+              <w:rPr>
+                <w:rFonts w:ascii="Arial" w:hAnsi="Arial" w:cs="Arial"/>
+              </w:rPr>
+              <w:t xml:space="preserve">7.A.1 - El sistema informa la situación. </w:t>
+            </w:r>
+          </w:p>
+          <w:p>
+            <w:pPr>
+              <w:pStyle w:val="Textoindependiente"/>
+              <w:rPr>
+                <w:rFonts w:ascii="Arial" w:hAnsi="Arial" w:cs="Arial"/>
+                <w:szCs w:val="22"/>
+              </w:rPr>
+            </w:pPr>
+            <w:r>
+              <w:rPr>
+                <w:rFonts w:ascii="Arial" w:hAnsi="Arial" w:cs="Arial"/>
+              </w:rPr>
+              <w:t>7.A.2 – Se cancela el CU.</w:t>
             </w:r>
           </w:p>
         </w:tc>
@@ -2378,7 +2241,7 @@
         </w:trPr>
         <w:tc>
           <w:tcPr>
-            <w:tcW w:w="2966" w:type="pct"/>
+            <w:tcW w:w="2984" w:type="pct"/>
             <w:gridSpan w:val="6"/>
             <w:tcBorders>
               <w:top w:val="outset" w:sz="6" w:space="0" w:color="auto"/>
@@ -2399,28 +2262,42 @@
               <w:jc w:val="both"/>
               <w:rPr>
                 <w:rFonts w:ascii="Arial" w:hAnsi="Arial" w:cs="Arial"/>
+                <w:lang w:val="es-ES" w:eastAsia="es-ES"/>
+              </w:rPr>
+            </w:pPr>
+            <w:r>
+              <w:rPr>
+                <w:rFonts w:ascii="Arial" w:hAnsi="Arial" w:cs="Arial"/>
                 <w:lang w:eastAsia="es-ES"/>
               </w:rPr>
-            </w:pPr>
+              <w:t xml:space="preserve">El sistema muestra los datos de la asignación que se registrará: nombre y apellido del paciente,  materia, fecha y hora </w:t>
+            </w:r>
             <w:r>
               <w:rPr>
                 <w:rFonts w:ascii="Arial" w:hAnsi="Arial" w:cs="Arial"/>
                 <w:lang w:eastAsia="es-ES"/>
               </w:rPr>
-              <w:t xml:space="preserve">El sistema registra la asignación del paciente al alumno. </w:t>
-            </w:r>
-            <w:r>
-              <w:rPr>
-                <w:rFonts w:ascii="Arial" w:hAnsi="Arial" w:cs="Arial"/>
-                <w:b/>
-              </w:rPr>
-              <w:t>(S)</w:t>
-            </w:r>
-          </w:p>
-        </w:tc>
-        <w:tc>
-          <w:tcPr>
-            <w:tcW w:w="1980" w:type="pct"/>
+              <w:t>pactada</w:t>
+            </w:r>
+            <w:r>
+              <w:rPr>
+                <w:rFonts w:ascii="Arial" w:hAnsi="Arial" w:cs="Arial"/>
+                <w:lang w:eastAsia="es-ES"/>
+              </w:rPr>
+              <w:t>, nombre y apellido del alumno</w:t>
+            </w:r>
+            <w:r>
+              <w:rPr>
+                <w:rFonts w:ascii="Arial" w:hAnsi="Arial" w:cs="Arial"/>
+                <w:lang w:eastAsia="es-ES"/>
+              </w:rPr>
+              <w:t xml:space="preserve"> y estado de la asignación.</w:t>
+            </w:r>
+          </w:p>
+        </w:tc>
+        <w:tc>
+          <w:tcPr>
+            <w:tcW w:w="1962" w:type="pct"/>
             <w:gridSpan w:val="3"/>
             <w:tcBorders>
               <w:top w:val="outset" w:sz="6" w:space="0" w:color="auto"/>
@@ -2435,7 +2312,6 @@
               <w:rPr>
                 <w:rFonts w:ascii="Arial" w:hAnsi="Arial" w:cs="Arial"/>
                 <w:szCs w:val="22"/>
-                <w:lang w:val="es-AR"/>
               </w:rPr>
             </w:pPr>
           </w:p>
@@ -2448,7 +2324,7 @@
         </w:trPr>
         <w:tc>
           <w:tcPr>
-            <w:tcW w:w="2966" w:type="pct"/>
+            <w:tcW w:w="2984" w:type="pct"/>
             <w:gridSpan w:val="6"/>
             <w:tcBorders>
               <w:top w:val="outset" w:sz="6" w:space="0" w:color="auto"/>
@@ -2477,20 +2353,13 @@
                 <w:rFonts w:ascii="Arial" w:hAnsi="Arial" w:cs="Arial"/>
                 <w:lang w:eastAsia="es-ES"/>
               </w:rPr>
-              <w:t>El sistema le otorga al alumno los permisos para poder ver los datos de contacto del paciente.</w:t>
-            </w:r>
-            <w:r>
-              <w:rPr>
-                <w:rFonts w:ascii="Arial" w:hAnsi="Arial" w:cs="Arial"/>
-                <w:b/>
-              </w:rPr>
-              <w:t xml:space="preserve"> (S)</w:t>
-            </w:r>
-          </w:p>
-        </w:tc>
-        <w:tc>
-          <w:tcPr>
-            <w:tcW w:w="1980" w:type="pct"/>
+              <w:t xml:space="preserve">El sistema registra la asignación del paciente al alumno. </w:t>
+            </w:r>
+          </w:p>
+        </w:tc>
+        <w:tc>
+          <w:tcPr>
+            <w:tcW w:w="1962" w:type="pct"/>
             <w:gridSpan w:val="3"/>
             <w:tcBorders>
               <w:top w:val="outset" w:sz="6" w:space="0" w:color="auto"/>
@@ -2518,7 +2387,7 @@
         </w:trPr>
         <w:tc>
           <w:tcPr>
-            <w:tcW w:w="2966" w:type="pct"/>
+            <w:tcW w:w="2984" w:type="pct"/>
             <w:gridSpan w:val="6"/>
             <w:tcBorders>
               <w:top w:val="outset" w:sz="6" w:space="0" w:color="auto"/>
@@ -2553,7 +2422,7 @@
         </w:tc>
         <w:tc>
           <w:tcPr>
-            <w:tcW w:w="1980" w:type="pct"/>
+            <w:tcW w:w="1962" w:type="pct"/>
             <w:gridSpan w:val="3"/>
             <w:tcBorders>
               <w:top w:val="outset" w:sz="6" w:space="0" w:color="auto"/>
@@ -2699,8 +2568,7 @@
             <w:r>
               <w:rPr>
                 <w:rFonts w:ascii="Arial" w:hAnsi="Arial" w:cs="Arial"/>
-                <w:b/>
-                <w:bCs/>
+                <w:lang w:eastAsia="es-ES"/>
               </w:rPr>
               <w:t>Caso de uso “Consultar Paciente”</w:t>
             </w:r>
@@ -2997,7 +2865,7 @@
         </w:tc>
         <w:tc>
           <w:tcPr>
-            <w:tcW w:w="2760" w:type="pct"/>
+            <w:tcW w:w="2710" w:type="pct"/>
             <w:gridSpan w:val="6"/>
             <w:tcBorders>
               <w:top w:val="outset" w:sz="6" w:space="0" w:color="auto"/>
@@ -3030,7 +2898,7 @@
         </w:tc>
         <w:tc>
           <w:tcPr>
-            <w:tcW w:w="1132" w:type="pct"/>
+            <w:tcW w:w="1181" w:type="pct"/>
             <w:tcBorders>
               <w:top w:val="outset" w:sz="6" w:space="0" w:color="auto"/>
               <w:left w:val="outset" w:sz="6" w:space="0" w:color="auto"/>
@@ -3139,7 +3007,7 @@
         </w:tc>
         <w:tc>
           <w:tcPr>
-            <w:tcW w:w="2760" w:type="pct"/>
+            <w:tcW w:w="2710" w:type="pct"/>
             <w:gridSpan w:val="6"/>
             <w:tcBorders>
               <w:top w:val="outset" w:sz="6" w:space="0" w:color="auto"/>
@@ -3175,7 +3043,7 @@
         </w:tc>
         <w:tc>
           <w:tcPr>
-            <w:tcW w:w="1132" w:type="pct"/>
+            <w:tcW w:w="1181" w:type="pct"/>
             <w:tcBorders>
               <w:top w:val="outset" w:sz="6" w:space="0" w:color="auto"/>
               <w:left w:val="outset" w:sz="6" w:space="0" w:color="auto"/>
@@ -3230,11 +3098,24 @@
               <w:pStyle w:val="Ttulo1"/>
               <w:rPr>
                 <w:rFonts w:ascii="Arial" w:hAnsi="Arial" w:cs="Arial"/>
+                <w:b w:val="0"/>
                 <w:bCs/>
                 <w:sz w:val="22"/>
                 <w:szCs w:val="22"/>
-              </w:rPr>
-            </w:pPr>
+                <w:u w:val="none"/>
+              </w:rPr>
+            </w:pPr>
+            <w:r>
+              <w:rPr>
+                <w:rFonts w:ascii="Arial" w:hAnsi="Arial" w:cs="Arial"/>
+                <w:b w:val="0"/>
+                <w:bCs/>
+                <w:sz w:val="22"/>
+                <w:szCs w:val="22"/>
+                <w:u w:val="none"/>
+              </w:rPr>
+              <w:t>1.1</w:t>
+            </w:r>
           </w:p>
         </w:tc>
         <w:tc>
@@ -3252,16 +3133,29 @@
               <w:pStyle w:val="Ttulo1"/>
               <w:rPr>
                 <w:rFonts w:ascii="Arial" w:hAnsi="Arial" w:cs="Arial"/>
+                <w:b w:val="0"/>
                 <w:bCs/>
                 <w:sz w:val="22"/>
                 <w:szCs w:val="22"/>
-              </w:rPr>
-            </w:pPr>
-          </w:p>
-        </w:tc>
-        <w:tc>
-          <w:tcPr>
-            <w:tcW w:w="2760" w:type="pct"/>
+                <w:u w:val="none"/>
+              </w:rPr>
+            </w:pPr>
+            <w:r>
+              <w:rPr>
+                <w:rFonts w:ascii="Arial" w:hAnsi="Arial" w:cs="Arial"/>
+                <w:b w:val="0"/>
+                <w:bCs/>
+                <w:sz w:val="22"/>
+                <w:szCs w:val="22"/>
+                <w:u w:val="none"/>
+              </w:rPr>
+              <w:t>02/09/2013</w:t>
+            </w:r>
+          </w:p>
+        </w:tc>
+        <w:tc>
+          <w:tcPr>
+            <w:tcW w:w="2710" w:type="pct"/>
             <w:gridSpan w:val="6"/>
             <w:tcBorders>
               <w:top w:val="outset" w:sz="6" w:space="0" w:color="auto"/>
@@ -3280,11 +3174,22 @@
                 <w:szCs w:val="22"/>
               </w:rPr>
             </w:pPr>
-          </w:p>
-        </w:tc>
-        <w:tc>
-          <w:tcPr>
-            <w:tcW w:w="1132" w:type="pct"/>
+            <w:r>
+              <w:rPr>
+                <w:rFonts w:ascii="Arial" w:hAnsi="Arial" w:cs="Arial"/>
+                <w:b w:val="0"/>
+                <w:bCs/>
+                <w:sz w:val="22"/>
+                <w:szCs w:val="22"/>
+                <w:u w:val="none"/>
+              </w:rPr>
+              <w:t>Corrección del curso de acción</w:t>
+            </w:r>
+          </w:p>
+        </w:tc>
+        <w:tc>
+          <w:tcPr>
+            <w:tcW w:w="1181" w:type="pct"/>
             <w:tcBorders>
               <w:top w:val="outset" w:sz="6" w:space="0" w:color="auto"/>
               <w:left w:val="outset" w:sz="6" w:space="0" w:color="auto"/>
@@ -3297,11 +3202,40 @@
               <w:pStyle w:val="Ttulo1"/>
               <w:rPr>
                 <w:rFonts w:ascii="Arial" w:hAnsi="Arial" w:cs="Arial"/>
+                <w:b w:val="0"/>
                 <w:bCs/>
                 <w:sz w:val="22"/>
                 <w:szCs w:val="22"/>
-              </w:rPr>
-            </w:pPr>
+                <w:u w:val="none"/>
+              </w:rPr>
+            </w:pPr>
+            <w:r>
+              <w:rPr>
+                <w:rFonts w:ascii="Arial" w:hAnsi="Arial" w:cs="Arial"/>
+                <w:b w:val="0"/>
+                <w:bCs/>
+                <w:sz w:val="22"/>
+                <w:szCs w:val="22"/>
+                <w:u w:val="none"/>
+              </w:rPr>
+              <w:t>López A., Ignacio;</w:t>
+            </w:r>
+          </w:p>
+          <w:p>
+            <w:pPr>
+              <w:pStyle w:val="Ttulo1"/>
+            </w:pPr>
+            <w:r>
+              <w:rPr>
+                <w:rFonts w:ascii="Arial" w:hAnsi="Arial" w:cs="Arial"/>
+                <w:b w:val="0"/>
+                <w:bCs/>
+                <w:sz w:val="22"/>
+                <w:szCs w:val="22"/>
+                <w:u w:val="none"/>
+              </w:rPr>
+              <w:t>García, Mauro; Barros, Maximiliano</w:t>
+            </w:r>
           </w:p>
         </w:tc>
       </w:tr>
@@ -3357,7 +3291,7 @@
         </w:tc>
         <w:tc>
           <w:tcPr>
-            <w:tcW w:w="2760" w:type="pct"/>
+            <w:tcW w:w="2710" w:type="pct"/>
             <w:gridSpan w:val="6"/>
             <w:tcBorders>
               <w:top w:val="outset" w:sz="6" w:space="0" w:color="auto"/>
@@ -3380,7 +3314,7 @@
         </w:tc>
         <w:tc>
           <w:tcPr>
-            <w:tcW w:w="1132" w:type="pct"/>
+            <w:tcW w:w="1181" w:type="pct"/>
             <w:tcBorders>
               <w:top w:val="outset" w:sz="6" w:space="0" w:color="auto"/>
               <w:left w:val="outset" w:sz="6" w:space="0" w:color="auto"/>
@@ -3414,7 +3348,7 @@
 </file>
 
 <file path=word/numbering.xml><?xml version="1.0" encoding="utf-8"?>
-<w:numbering xmlns:wpc="http://schemas.microsoft.com/office/word/2010/wordprocessingCanvas" xmlns:mc="http://schemas.openxmlformats.org/markup-compatibility/2006" xmlns:o="urn:schemas-microsoft-com:office:office" xmlns:r="http://schemas.openxmlformats.org/officeDocument/2006/relationships" xmlns:m="http://schemas.openxmlformats.org/officeDocument/2006/math" xmlns:v="urn:schemas-microsoft-com:vml" xmlns:wp14="http://schemas.microsoft.com/office/word/2010/wordprocessingDrawing" xmlns:wp="http://schemas.openxmlformats.org/drawingml/2006/wordprocessingDrawing" xmlns:w10="urn:schemas-microsoft-com:office:word" xmlns:w="http://schemas.openxmlformats.org/wordprocessingml/2006/main" xmlns:w14="http://schemas.microsoft.com/office/word/2010/wordml" xmlns:w15="http://schemas.microsoft.com/office/word/2012/wordml" xmlns:wpg="http://schemas.microsoft.com/office/word/2010/wordprocessingGroup" xmlns:wpi="http://schemas.microsoft.com/office/word/2010/wordprocessingInk" xmlns:wne="http://schemas.microsoft.com/office/word/2006/wordml" xmlns:wps="http://schemas.microsoft.com/office/word/2010/wordprocessingShape" mc:Ignorable="w14 w15 wp14">
+<w:numbering xmlns:ve="http://schemas.openxmlformats.org/markup-compatibility/2006" xmlns:o="urn:schemas-microsoft-com:office:office" xmlns:r="http://schemas.openxmlformats.org/officeDocument/2006/relationships" xmlns:m="http://schemas.openxmlformats.org/officeDocument/2006/math" xmlns:v="urn:schemas-microsoft-com:vml" xmlns:wp="http://schemas.openxmlformats.org/drawingml/2006/wordprocessingDrawing" xmlns:w10="urn:schemas-microsoft-com:office:word" xmlns:w="http://schemas.openxmlformats.org/wordprocessingml/2006/main" xmlns:wne="http://schemas.microsoft.com/office/word/2006/wordml">
   <w:abstractNum w:abstractNumId="0">
     <w:nsid w:val="2AC926C2"/>
     <w:multiLevelType w:val="hybridMultilevel"/>
@@ -3976,7 +3910,7 @@
 </file>
 
 <file path=word/styles.xml><?xml version="1.0" encoding="utf-8"?>
-<w:styles xmlns:mc="http://schemas.openxmlformats.org/markup-compatibility/2006" xmlns:r="http://schemas.openxmlformats.org/officeDocument/2006/relationships" xmlns:w="http://schemas.openxmlformats.org/wordprocessingml/2006/main" xmlns:w14="http://schemas.microsoft.com/office/word/2010/wordml" xmlns:w15="http://schemas.microsoft.com/office/word/2012/wordml" mc:Ignorable="w14 w15">
+<w:styles xmlns:r="http://schemas.openxmlformats.org/officeDocument/2006/relationships" xmlns:w="http://schemas.openxmlformats.org/wordprocessingml/2006/main">
   <w:docDefaults>
     <w:rPrDefault>
       <w:rPr>
@@ -3992,378 +3926,145 @@
       </w:pPr>
     </w:pPrDefault>
   </w:docDefaults>
-  <w:latentStyles w:defLockedState="0" w:defUIPriority="99" w:defSemiHidden="0" w:defUnhideWhenUsed="0" w:defQFormat="0" w:count="371">
-    <w:lsdException w:name="Normal" w:uiPriority="0" w:qFormat="1"/>
-    <w:lsdException w:name="heading 1" w:uiPriority="0" w:qFormat="1"/>
-    <w:lsdException w:name="heading 2" w:semiHidden="1" w:uiPriority="9" w:unhideWhenUsed="1" w:qFormat="1"/>
-    <w:lsdException w:name="heading 3" w:semiHidden="1" w:uiPriority="0" w:unhideWhenUsed="1" w:qFormat="1"/>
-    <w:lsdException w:name="heading 4" w:semiHidden="1" w:uiPriority="9" w:unhideWhenUsed="1" w:qFormat="1"/>
-    <w:lsdException w:name="heading 5" w:semiHidden="1" w:uiPriority="9" w:unhideWhenUsed="1" w:qFormat="1"/>
-    <w:lsdException w:name="heading 6" w:semiHidden="1" w:uiPriority="9" w:unhideWhenUsed="1" w:qFormat="1"/>
-    <w:lsdException w:name="heading 7" w:semiHidden="1" w:uiPriority="9" w:unhideWhenUsed="1" w:qFormat="1"/>
-    <w:lsdException w:name="heading 8" w:semiHidden="1" w:uiPriority="9" w:unhideWhenUsed="1" w:qFormat="1"/>
-    <w:lsdException w:name="heading 9" w:semiHidden="1" w:uiPriority="9" w:unhideWhenUsed="1" w:qFormat="1"/>
-    <w:lsdException w:name="index 1" w:semiHidden="1" w:unhideWhenUsed="1"/>
-    <w:lsdException w:name="index 2" w:semiHidden="1" w:unhideWhenUsed="1"/>
-    <w:lsdException w:name="index 3" w:semiHidden="1" w:unhideWhenUsed="1"/>
-    <w:lsdException w:name="index 4" w:semiHidden="1" w:unhideWhenUsed="1"/>
-    <w:lsdException w:name="index 5" w:semiHidden="1" w:unhideWhenUsed="1"/>
-    <w:lsdException w:name="index 6" w:semiHidden="1" w:unhideWhenUsed="1"/>
-    <w:lsdException w:name="index 7" w:semiHidden="1" w:unhideWhenUsed="1"/>
-    <w:lsdException w:name="index 8" w:semiHidden="1" w:unhideWhenUsed="1"/>
-    <w:lsdException w:name="index 9" w:semiHidden="1" w:unhideWhenUsed="1"/>
-    <w:lsdException w:name="toc 1" w:semiHidden="1" w:uiPriority="39" w:unhideWhenUsed="1"/>
-    <w:lsdException w:name="toc 2" w:semiHidden="1" w:uiPriority="39" w:unhideWhenUsed="1"/>
-    <w:lsdException w:name="toc 3" w:semiHidden="1" w:uiPriority="39" w:unhideWhenUsed="1"/>
-    <w:lsdException w:name="toc 4" w:semiHidden="1" w:uiPriority="39" w:unhideWhenUsed="1"/>
-    <w:lsdException w:name="toc 5" w:semiHidden="1" w:uiPriority="39" w:unhideWhenUsed="1"/>
-    <w:lsdException w:name="toc 6" w:semiHidden="1" w:uiPriority="39" w:unhideWhenUsed="1"/>
-    <w:lsdException w:name="toc 7" w:semiHidden="1" w:uiPriority="39" w:unhideWhenUsed="1"/>
-    <w:lsdException w:name="toc 8" w:semiHidden="1" w:uiPriority="39" w:unhideWhenUsed="1"/>
-    <w:lsdException w:name="toc 9" w:semiHidden="1" w:uiPriority="39" w:unhideWhenUsed="1"/>
-    <w:lsdException w:name="Normal Indent" w:semiHidden="1" w:unhideWhenUsed="1"/>
-    <w:lsdException w:name="footnote text" w:semiHidden="1" w:unhideWhenUsed="1"/>
-    <w:lsdException w:name="annotation text" w:semiHidden="1" w:unhideWhenUsed="1"/>
-    <w:lsdException w:name="header" w:semiHidden="1" w:unhideWhenUsed="1"/>
-    <w:lsdException w:name="footer" w:semiHidden="1" w:unhideWhenUsed="1"/>
-    <w:lsdException w:name="index heading" w:semiHidden="1" w:unhideWhenUsed="1"/>
-    <w:lsdException w:name="caption" w:semiHidden="1" w:uiPriority="35" w:unhideWhenUsed="1" w:qFormat="1"/>
-    <w:lsdException w:name="table of figures" w:semiHidden="1" w:unhideWhenUsed="1"/>
-    <w:lsdException w:name="envelope address" w:semiHidden="1" w:unhideWhenUsed="1"/>
-    <w:lsdException w:name="envelope return" w:semiHidden="1" w:unhideWhenUsed="1"/>
-    <w:lsdException w:name="footnote reference" w:semiHidden="1" w:unhideWhenUsed="1"/>
-    <w:lsdException w:name="annotation reference" w:semiHidden="1" w:unhideWhenUsed="1"/>
-    <w:lsdException w:name="line number" w:semiHidden="1" w:unhideWhenUsed="1"/>
-    <w:lsdException w:name="page number" w:semiHidden="1" w:unhideWhenUsed="1"/>
-    <w:lsdException w:name="endnote reference" w:semiHidden="1" w:unhideWhenUsed="1"/>
-    <w:lsdException w:name="endnote text" w:semiHidden="1" w:unhideWhenUsed="1"/>
-    <w:lsdException w:name="table of authorities" w:semiHidden="1" w:unhideWhenUsed="1"/>
-    <w:lsdException w:name="macro" w:semiHidden="1" w:unhideWhenUsed="1"/>
-    <w:lsdException w:name="toa heading" w:semiHidden="1" w:unhideWhenUsed="1"/>
-    <w:lsdException w:name="List" w:semiHidden="1" w:unhideWhenUsed="1"/>
-    <w:lsdException w:name="List Bullet" w:semiHidden="1" w:unhideWhenUsed="1"/>
-    <w:lsdException w:name="List Number" w:semiHidden="1" w:unhideWhenUsed="1"/>
-    <w:lsdException w:name="List 2" w:semiHidden="1" w:unhideWhenUsed="1"/>
-    <w:lsdException w:name="List 3" w:semiHidden="1" w:unhideWhenUsed="1"/>
-    <w:lsdException w:name="List 4" w:semiHidden="1" w:unhideWhenUsed="1"/>
-    <w:lsdException w:name="List 5" w:semiHidden="1" w:unhideWhenUsed="1"/>
-    <w:lsdException w:name="List Bullet 2" w:semiHidden="1" w:unhideWhenUsed="1"/>
-    <w:lsdException w:name="List Bullet 3" w:semiHidden="1" w:unhideWhenUsed="1"/>
-    <w:lsdException w:name="List Bullet 4" w:semiHidden="1" w:unhideWhenUsed="1"/>
-    <w:lsdException w:name="List Bullet 5" w:semiHidden="1" w:unhideWhenUsed="1"/>
-    <w:lsdException w:name="List Number 2" w:semiHidden="1" w:unhideWhenUsed="1"/>
-    <w:lsdException w:name="List Number 3" w:semiHidden="1" w:unhideWhenUsed="1"/>
-    <w:lsdException w:name="List Number 4" w:semiHidden="1" w:unhideWhenUsed="1"/>
-    <w:lsdException w:name="List Number 5" w:semiHidden="1" w:unhideWhenUsed="1"/>
-    <w:lsdException w:name="Title" w:uiPriority="10" w:qFormat="1"/>
-    <w:lsdException w:name="Closing" w:semiHidden="1" w:unhideWhenUsed="1"/>
-    <w:lsdException w:name="Signature" w:semiHidden="1" w:unhideWhenUsed="1"/>
-    <w:lsdException w:name="Default Paragraph Font" w:semiHidden="1" w:uiPriority="1" w:unhideWhenUsed="1"/>
-    <w:lsdException w:name="Body Text" w:semiHidden="1" w:uiPriority="0" w:unhideWhenUsed="1"/>
-    <w:lsdException w:name="Body Text Indent" w:semiHidden="1" w:unhideWhenUsed="1"/>
-    <w:lsdException w:name="List Continue" w:semiHidden="1" w:unhideWhenUsed="1"/>
-    <w:lsdException w:name="List Continue 2" w:semiHidden="1" w:unhideWhenUsed="1"/>
-    <w:lsdException w:name="List Continue 3" w:semiHidden="1" w:unhideWhenUsed="1"/>
-    <w:lsdException w:name="List Continue 4" w:semiHidden="1" w:unhideWhenUsed="1"/>
-    <w:lsdException w:name="List Continue 5" w:semiHidden="1" w:unhideWhenUsed="1"/>
-    <w:lsdException w:name="Message Header" w:semiHidden="1" w:unhideWhenUsed="1"/>
-    <w:lsdException w:name="Subtitle" w:uiPriority="11" w:qFormat="1"/>
-    <w:lsdException w:name="Salutation" w:semiHidden="1" w:unhideWhenUsed="1"/>
-    <w:lsdException w:name="Date" w:semiHidden="1" w:unhideWhenUsed="1"/>
-    <w:lsdException w:name="Body Text First Indent" w:semiHidden="1" w:unhideWhenUsed="1"/>
-    <w:lsdException w:name="Body Text First Indent 2" w:semiHidden="1" w:unhideWhenUsed="1"/>
-    <w:lsdException w:name="Note Heading" w:semiHidden="1" w:unhideWhenUsed="1"/>
-    <w:lsdException w:name="Body Text 2" w:semiHidden="1" w:unhideWhenUsed="1"/>
-    <w:lsdException w:name="Body Text 3" w:semiHidden="1" w:unhideWhenUsed="1"/>
-    <w:lsdException w:name="Body Text Indent 2" w:semiHidden="1" w:unhideWhenUsed="1"/>
-    <w:lsdException w:name="Body Text Indent 3" w:semiHidden="1" w:unhideWhenUsed="1"/>
-    <w:lsdException w:name="Block Text" w:semiHidden="1" w:unhideWhenUsed="1"/>
-    <w:lsdException w:name="Hyperlink" w:semiHidden="1" w:unhideWhenUsed="1"/>
-    <w:lsdException w:name="FollowedHyperlink" w:semiHidden="1" w:unhideWhenUsed="1"/>
-    <w:lsdException w:name="Strong" w:uiPriority="22" w:qFormat="1"/>
-    <w:lsdException w:name="Emphasis" w:uiPriority="20" w:qFormat="1"/>
-    <w:lsdException w:name="Document Map" w:semiHidden="1" w:unhideWhenUsed="1"/>
-    <w:lsdException w:name="Plain Text" w:semiHidden="1" w:unhideWhenUsed="1"/>
-    <w:lsdException w:name="E-mail Signature" w:semiHidden="1" w:unhideWhenUsed="1"/>
-    <w:lsdException w:name="HTML Top of Form" w:semiHidden="1" w:unhideWhenUsed="1"/>
-    <w:lsdException w:name="HTML Bottom of Form" w:semiHidden="1" w:unhideWhenUsed="1"/>
-    <w:lsdException w:name="Normal (Web)" w:semiHidden="1" w:unhideWhenUsed="1"/>
-    <w:lsdException w:name="HTML Acronym" w:semiHidden="1" w:unhideWhenUsed="1"/>
-    <w:lsdException w:name="HTML Address" w:semiHidden="1" w:unhideWhenUsed="1"/>
-    <w:lsdException w:name="HTML Cite" w:semiHidden="1" w:unhideWhenUsed="1"/>
-    <w:lsdException w:name="HTML Code" w:semiHidden="1" w:unhideWhenUsed="1"/>
-    <w:lsdException w:name="HTML Definition" w:semiHidden="1" w:unhideWhenUsed="1"/>
-    <w:lsdException w:name="HTML Keyboard" w:semiHidden="1" w:unhideWhenUsed="1"/>
-    <w:lsdException w:name="HTML Preformatted" w:semiHidden="1" w:unhideWhenUsed="1"/>
-    <w:lsdException w:name="HTML Sample" w:semiHidden="1" w:unhideWhenUsed="1"/>
-    <w:lsdException w:name="HTML Typewriter" w:semiHidden="1" w:unhideWhenUsed="1"/>
-    <w:lsdException w:name="HTML Variable" w:semiHidden="1" w:unhideWhenUsed="1"/>
-    <w:lsdException w:name="Normal Table" w:semiHidden="1" w:unhideWhenUsed="1"/>
-    <w:lsdException w:name="annotation subject" w:semiHidden="1" w:unhideWhenUsed="1"/>
-    <w:lsdException w:name="No List" w:semiHidden="1" w:unhideWhenUsed="1"/>
-    <w:lsdException w:name="Outline List 1" w:semiHidden="1" w:unhideWhenUsed="1"/>
-    <w:lsdException w:name="Outline List 2" w:semiHidden="1" w:unhideWhenUsed="1"/>
-    <w:lsdException w:name="Outline List 3" w:semiHidden="1" w:unhideWhenUsed="1"/>
-    <w:lsdException w:name="Table Simple 1" w:semiHidden="1" w:unhideWhenUsed="1"/>
-    <w:lsdException w:name="Table Simple 2" w:semiHidden="1" w:unhideWhenUsed="1"/>
-    <w:lsdException w:name="Table Simple 3" w:semiHidden="1" w:unhideWhenUsed="1"/>
-    <w:lsdException w:name="Table Classic 1" w:semiHidden="1" w:unhideWhenUsed="1"/>
-    <w:lsdException w:name="Table Classic 2" w:semiHidden="1" w:unhideWhenUsed="1"/>
-    <w:lsdException w:name="Table Classic 3" w:semiHidden="1" w:unhideWhenUsed="1"/>
-    <w:lsdException w:name="Table Classic 4" w:semiHidden="1" w:unhideWhenUsed="1"/>
-    <w:lsdException w:name="Table Colorful 1" w:semiHidden="1" w:unhideWhenUsed="1"/>
-    <w:lsdException w:name="Table Colorful 2" w:semiHidden="1" w:unhideWhenUsed="1"/>
-    <w:lsdException w:name="Table Colorful 3" w:semiHidden="1" w:unhideWhenUsed="1"/>
-    <w:lsdException w:name="Table Columns 1" w:semiHidden="1" w:unhideWhenUsed="1"/>
-    <w:lsdException w:name="Table Columns 2" w:semiHidden="1" w:unhideWhenUsed="1"/>
-    <w:lsdException w:name="Table Columns 3" w:semiHidden="1" w:unhideWhenUsed="1"/>
-    <w:lsdException w:name="Table Columns 4" w:semiHidden="1" w:unhideWhenUsed="1"/>
-    <w:lsdException w:name="Table Columns 5" w:semiHidden="1" w:unhideWhenUsed="1"/>
-    <w:lsdException w:name="Table Grid 1" w:semiHidden="1" w:unhideWhenUsed="1"/>
-    <w:lsdException w:name="Table Grid 2" w:semiHidden="1" w:unhideWhenUsed="1"/>
-    <w:lsdException w:name="Table Grid 3" w:semiHidden="1" w:unhideWhenUsed="1"/>
-    <w:lsdException w:name="Table Grid 4" w:semiHidden="1" w:unhideWhenUsed="1"/>
-    <w:lsdException w:name="Table Grid 5" w:semiHidden="1" w:unhideWhenUsed="1"/>
-    <w:lsdException w:name="Table Grid 6" w:semiHidden="1" w:unhideWhenUsed="1"/>
-    <w:lsdException w:name="Table Grid 7" w:semiHidden="1" w:unhideWhenUsed="1"/>
-    <w:lsdException w:name="Table Grid 8" w:semiHidden="1" w:unhideWhenUsed="1"/>
-    <w:lsdException w:name="Table List 1" w:semiHidden="1" w:unhideWhenUsed="1"/>
-    <w:lsdException w:name="Table List 2" w:semiHidden="1" w:unhideWhenUsed="1"/>
-    <w:lsdException w:name="Table List 3" w:semiHidden="1" w:unhideWhenUsed="1"/>
-    <w:lsdException w:name="Table List 4" w:semiHidden="1" w:unhideWhenUsed="1"/>
-    <w:lsdException w:name="Table List 5" w:semiHidden="1" w:unhideWhenUsed="1"/>
-    <w:lsdException w:name="Table List 6" w:semiHidden="1" w:unhideWhenUsed="1"/>
-    <w:lsdException w:name="Table List 7" w:semiHidden="1" w:unhideWhenUsed="1"/>
-    <w:lsdException w:name="Table List 8" w:semiHidden="1" w:unhideWhenUsed="1"/>
-    <w:lsdException w:name="Table 3D effects 1" w:semiHidden="1" w:unhideWhenUsed="1"/>
-    <w:lsdException w:name="Table 3D effects 2" w:semiHidden="1" w:unhideWhenUsed="1"/>
-    <w:lsdException w:name="Table 3D effects 3" w:semiHidden="1" w:unhideWhenUsed="1"/>
-    <w:lsdException w:name="Table Contemporary" w:semiHidden="1" w:unhideWhenUsed="1"/>
-    <w:lsdException w:name="Table Elegant" w:semiHidden="1" w:unhideWhenUsed="1"/>
-    <w:lsdException w:name="Table Professional" w:semiHidden="1" w:unhideWhenUsed="1"/>
-    <w:lsdException w:name="Table Subtle 1" w:semiHidden="1" w:unhideWhenUsed="1"/>
-    <w:lsdException w:name="Table Subtle 2" w:semiHidden="1" w:unhideWhenUsed="1"/>
-    <w:lsdException w:name="Table Web 1" w:semiHidden="1" w:unhideWhenUsed="1"/>
-    <w:lsdException w:name="Table Web 2" w:semiHidden="1" w:unhideWhenUsed="1"/>
-    <w:lsdException w:name="Table Web 3" w:semiHidden="1" w:unhideWhenUsed="1"/>
-    <w:lsdException w:name="Balloon Text" w:semiHidden="1" w:unhideWhenUsed="1"/>
-    <w:lsdException w:name="Table Grid" w:uiPriority="59"/>
-    <w:lsdException w:name="Table Theme" w:semiHidden="1" w:unhideWhenUsed="1"/>
-    <w:lsdException w:name="Placeholder Text" w:semiHidden="1"/>
-    <w:lsdException w:name="No Spacing" w:uiPriority="1" w:qFormat="1"/>
-    <w:lsdException w:name="Light Shading" w:uiPriority="60"/>
-    <w:lsdException w:name="Light List" w:uiPriority="61"/>
-    <w:lsdException w:name="Light Grid" w:uiPriority="62"/>
-    <w:lsdException w:name="Medium Shading 1" w:uiPriority="63"/>
-    <w:lsdException w:name="Medium Shading 2" w:uiPriority="64"/>
-    <w:lsdException w:name="Medium List 1" w:uiPriority="65"/>
-    <w:lsdException w:name="Medium List 2" w:uiPriority="66"/>
-    <w:lsdException w:name="Medium Grid 1" w:uiPriority="67"/>
-    <w:lsdException w:name="Medium Grid 2" w:uiPriority="68"/>
-    <w:lsdException w:name="Medium Grid 3" w:uiPriority="69"/>
-    <w:lsdException w:name="Dark List" w:uiPriority="70"/>
-    <w:lsdException w:name="Colorful Shading" w:uiPriority="71"/>
-    <w:lsdException w:name="Colorful List" w:uiPriority="72"/>
-    <w:lsdException w:name="Colorful Grid" w:uiPriority="73"/>
-    <w:lsdException w:name="Light Shading Accent 1" w:uiPriority="60"/>
-    <w:lsdException w:name="Light List Accent 1" w:uiPriority="61"/>
-    <w:lsdException w:name="Light Grid Accent 1" w:uiPriority="62"/>
-    <w:lsdException w:name="Medium Shading 1 Accent 1" w:uiPriority="63"/>
-    <w:lsdException w:name="Medium Shading 2 Accent 1" w:uiPriority="64"/>
-    <w:lsdException w:name="Medium List 1 Accent 1" w:uiPriority="65"/>
-    <w:lsdException w:name="Revision" w:semiHidden="1"/>
-    <w:lsdException w:name="List Paragraph" w:uiPriority="34" w:qFormat="1"/>
-    <w:lsdException w:name="Quote" w:uiPriority="29" w:qFormat="1"/>
-    <w:lsdException w:name="Intense Quote" w:uiPriority="30" w:qFormat="1"/>
-    <w:lsdException w:name="Medium List 2 Accent 1" w:uiPriority="66"/>
-    <w:lsdException w:name="Medium Grid 1 Accent 1" w:uiPriority="67"/>
-    <w:lsdException w:name="Medium Grid 2 Accent 1" w:uiPriority="68"/>
-    <w:lsdException w:name="Medium Grid 3 Accent 1" w:uiPriority="69"/>
-    <w:lsdException w:name="Dark List Accent 1" w:uiPriority="70"/>
-    <w:lsdException w:name="Colorful Shading Accent 1" w:uiPriority="71"/>
-    <w:lsdException w:name="Colorful List Accent 1" w:uiPriority="72"/>
-    <w:lsdException w:name="Colorful Grid Accent 1" w:uiPriority="73"/>
-    <w:lsdException w:name="Light Shading Accent 2" w:uiPriority="60"/>
-    <w:lsdException w:name="Light List Accent 2" w:uiPriority="61"/>
-    <w:lsdException w:name="Light Grid Accent 2" w:uiPriority="62"/>
-    <w:lsdException w:name="Medium Shading 1 Accent 2" w:uiPriority="63"/>
-    <w:lsdException w:name="Medium Shading 2 Accent 2" w:uiPriority="64"/>
-    <w:lsdException w:name="Medium List 1 Accent 2" w:uiPriority="65"/>
-    <w:lsdException w:name="Medium List 2 Accent 2" w:uiPriority="66"/>
-    <w:lsdException w:name="Medium Grid 1 Accent 2" w:uiPriority="67"/>
-    <w:lsdException w:name="Medium Grid 2 Accent 2" w:uiPriority="68"/>
-    <w:lsdException w:name="Medium Grid 3 Accent 2" w:uiPriority="69"/>
-    <w:lsdException w:name="Dark List Accent 2" w:uiPriority="70"/>
-    <w:lsdException w:name="Colorful Shading Accent 2" w:uiPriority="71"/>
-    <w:lsdException w:name="Colorful List Accent 2" w:uiPriority="72"/>
-    <w:lsdException w:name="Colorful Grid Accent 2" w:uiPriority="73"/>
-    <w:lsdException w:name="Light Shading Accent 3" w:uiPriority="60"/>
-    <w:lsdException w:name="Light List Accent 3" w:uiPriority="61"/>
-    <w:lsdException w:name="Light Grid Accent 3" w:uiPriority="62"/>
-    <w:lsdException w:name="Medium Shading 1 Accent 3" w:uiPriority="63"/>
-    <w:lsdException w:name="Medium Shading 2 Accent 3" w:uiPriority="64"/>
-    <w:lsdException w:name="Medium List 1 Accent 3" w:uiPriority="65"/>
-    <w:lsdException w:name="Medium List 2 Accent 3" w:uiPriority="66"/>
-    <w:lsdException w:name="Medium Grid 1 Accent 3" w:uiPriority="67"/>
-    <w:lsdException w:name="Medium Grid 2 Accent 3" w:uiPriority="68"/>
-    <w:lsdException w:name="Medium Grid 3 Accent 3" w:uiPriority="69"/>
-    <w:lsdException w:name="Dark List Accent 3" w:uiPriority="70"/>
-    <w:lsdException w:name="Colorful Shading Accent 3" w:uiPriority="71"/>
-    <w:lsdException w:name="Colorful List Accent 3" w:uiPriority="72"/>
-    <w:lsdException w:name="Colorful Grid Accent 3" w:uiPriority="73"/>
-    <w:lsdException w:name="Light Shading Accent 4" w:uiPriority="60"/>
-    <w:lsdException w:name="Light List Accent 4" w:uiPriority="61"/>
-    <w:lsdException w:name="Light Grid Accent 4" w:uiPriority="62"/>
-    <w:lsdException w:name="Medium Shading 1 Accent 4" w:uiPriority="63"/>
-    <w:lsdException w:name="Medium Shading 2 Accent 4" w:uiPriority="64"/>
-    <w:lsdException w:name="Medium List 1 Accent 4" w:uiPriority="65"/>
-    <w:lsdException w:name="Medium List 2 Accent 4" w:uiPriority="66"/>
-    <w:lsdException w:name="Medium Grid 1 Accent 4" w:uiPriority="67"/>
-    <w:lsdException w:name="Medium Grid 2 Accent 4" w:uiPriority="68"/>
-    <w:lsdException w:name="Medium Grid 3 Accent 4" w:uiPriority="69"/>
-    <w:lsdException w:name="Dark List Accent 4" w:uiPriority="70"/>
-    <w:lsdException w:name="Colorful Shading Accent 4" w:uiPriority="71"/>
-    <w:lsdException w:name="Colorful List Accent 4" w:uiPriority="72"/>
-    <w:lsdException w:name="Colorful Grid Accent 4" w:uiPriority="73"/>
-    <w:lsdException w:name="Light Shading Accent 5" w:uiPriority="60"/>
-    <w:lsdException w:name="Light List Accent 5" w:uiPriority="61"/>
-    <w:lsdException w:name="Light Grid Accent 5" w:uiPriority="62"/>
-    <w:lsdException w:name="Medium Shading 1 Accent 5" w:uiPriority="63"/>
-    <w:lsdException w:name="Medium Shading 2 Accent 5" w:uiPriority="64"/>
-    <w:lsdException w:name="Medium List 1 Accent 5" w:uiPriority="65"/>
-    <w:lsdException w:name="Medium List 2 Accent 5" w:uiPriority="66"/>
-    <w:lsdException w:name="Medium Grid 1 Accent 5" w:uiPriority="67"/>
-    <w:lsdException w:name="Medium Grid 2 Accent 5" w:uiPriority="68"/>
-    <w:lsdException w:name="Medium Grid 3 Accent 5" w:uiPriority="69"/>
-    <w:lsdException w:name="Dark List Accent 5" w:uiPriority="70"/>
-    <w:lsdException w:name="Colorful Shading Accent 5" w:uiPriority="71"/>
-    <w:lsdException w:name="Colorful List Accent 5" w:uiPriority="72"/>
-    <w:lsdException w:name="Colorful Grid Accent 5" w:uiPriority="73"/>
-    <w:lsdException w:name="Light Shading Accent 6" w:uiPriority="60"/>
-    <w:lsdException w:name="Light List Accent 6" w:uiPriority="61"/>
-    <w:lsdException w:name="Light Grid Accent 6" w:uiPriority="62"/>
-    <w:lsdException w:name="Medium Shading 1 Accent 6" w:uiPriority="63"/>
-    <w:lsdException w:name="Medium Shading 2 Accent 6" w:uiPriority="64"/>
-    <w:lsdException w:name="Medium List 1 Accent 6" w:uiPriority="65"/>
-    <w:lsdException w:name="Medium List 2 Accent 6" w:uiPriority="66"/>
-    <w:lsdException w:name="Medium Grid 1 Accent 6" w:uiPriority="67"/>
-    <w:lsdException w:name="Medium Grid 2 Accent 6" w:uiPriority="68"/>
-    <w:lsdException w:name="Medium Grid 3 Accent 6" w:uiPriority="69"/>
-    <w:lsdException w:name="Dark List Accent 6" w:uiPriority="70"/>
-    <w:lsdException w:name="Colorful Shading Accent 6" w:uiPriority="71"/>
-    <w:lsdException w:name="Colorful List Accent 6" w:uiPriority="72"/>
-    <w:lsdException w:name="Colorful Grid Accent 6" w:uiPriority="73"/>
-    <w:lsdException w:name="Subtle Emphasis" w:uiPriority="19" w:qFormat="1"/>
-    <w:lsdException w:name="Intense Emphasis" w:uiPriority="21" w:qFormat="1"/>
-    <w:lsdException w:name="Subtle Reference" w:uiPriority="31" w:qFormat="1"/>
-    <w:lsdException w:name="Intense Reference" w:uiPriority="32" w:qFormat="1"/>
-    <w:lsdException w:name="Book Title" w:uiPriority="33" w:qFormat="1"/>
-    <w:lsdException w:name="Bibliography" w:semiHidden="1" w:uiPriority="37" w:unhideWhenUsed="1"/>
-    <w:lsdException w:name="TOC Heading" w:semiHidden="1" w:uiPriority="39" w:unhideWhenUsed="1" w:qFormat="1"/>
-    <w:lsdException w:name="Plain Table 1" w:uiPriority="41"/>
-    <w:lsdException w:name="Plain Table 2" w:uiPriority="42"/>
-    <w:lsdException w:name="Plain Table 3" w:uiPriority="43"/>
-    <w:lsdException w:name="Plain Table 4" w:uiPriority="44"/>
-    <w:lsdException w:name="Plain Table 5" w:uiPriority="45"/>
-    <w:lsdException w:name="Grid Table Light" w:uiPriority="40"/>
-    <w:lsdException w:name="Grid Table 1 Light" w:uiPriority="46"/>
-    <w:lsdException w:name="Grid Table 2" w:uiPriority="47"/>
-    <w:lsdException w:name="Grid Table 3" w:uiPriority="48"/>
-    <w:lsdException w:name="Grid Table 4" w:uiPriority="49"/>
-    <w:lsdException w:name="Grid Table 5 Dark" w:uiPriority="50"/>
-    <w:lsdException w:name="Grid Table 6 Colorful" w:uiPriority="51"/>
-    <w:lsdException w:name="Grid Table 7 Colorful" w:uiPriority="52"/>
-    <w:lsdException w:name="Grid Table 1 Light Accent 1" w:uiPriority="46"/>
-    <w:lsdException w:name="Grid Table 2 Accent 1" w:uiPriority="47"/>
-    <w:lsdException w:name="Grid Table 3 Accent 1" w:uiPriority="48"/>
-    <w:lsdException w:name="Grid Table 4 Accent 1" w:uiPriority="49"/>
-    <w:lsdException w:name="Grid Table 5 Dark Accent 1" w:uiPriority="50"/>
-    <w:lsdException w:name="Grid Table 6 Colorful Accent 1" w:uiPriority="51"/>
-    <w:lsdException w:name="Grid Table 7 Colorful Accent 1" w:uiPriority="52"/>
-    <w:lsdException w:name="Grid Table 1 Light Accent 2" w:uiPriority="46"/>
-    <w:lsdException w:name="Grid Table 2 Accent 2" w:uiPriority="47"/>
-    <w:lsdException w:name="Grid Table 3 Accent 2" w:uiPriority="48"/>
-    <w:lsdException w:name="Grid Table 4 Accent 2" w:uiPriority="49"/>
-    <w:lsdException w:name="Grid Table 5 Dark Accent 2" w:uiPriority="50"/>
-    <w:lsdException w:name="Grid Table 6 Colorful Accent 2" w:uiPriority="51"/>
-    <w:lsdException w:name="Grid Table 7 Colorful Accent 2" w:uiPriority="52"/>
-    <w:lsdException w:name="Grid Table 1 Light Accent 3" w:uiPriority="46"/>
-    <w:lsdException w:name="Grid Table 2 Accent 3" w:uiPriority="47"/>
-    <w:lsdException w:name="Grid Table 3 Accent 3" w:uiPriority="48"/>
-    <w:lsdException w:name="Grid Table 4 Accent 3" w:uiPriority="49"/>
-    <w:lsdException w:name="Grid Table 5 Dark Accent 3" w:uiPriority="50"/>
-    <w:lsdException w:name="Grid Table 6 Colorful Accent 3" w:uiPriority="51"/>
-    <w:lsdException w:name="Grid Table 7 Colorful Accent 3" w:uiPriority="52"/>
-    <w:lsdException w:name="Grid Table 1 Light Accent 4" w:uiPriority="46"/>
-    <w:lsdException w:name="Grid Table 2 Accent 4" w:uiPriority="47"/>
-    <w:lsdException w:name="Grid Table 3 Accent 4" w:uiPriority="48"/>
-    <w:lsdException w:name="Grid Table 4 Accent 4" w:uiPriority="49"/>
-    <w:lsdException w:name="Grid Table 5 Dark Accent 4" w:uiPriority="50"/>
-    <w:lsdException w:name="Grid Table 6 Colorful Accent 4" w:uiPriority="51"/>
-    <w:lsdException w:name="Grid Table 7 Colorful Accent 4" w:uiPriority="52"/>
-    <w:lsdException w:name="Grid Table 1 Light Accent 5" w:uiPriority="46"/>
-    <w:lsdException w:name="Grid Table 2 Accent 5" w:uiPriority="47"/>
-    <w:lsdException w:name="Grid Table 3 Accent 5" w:uiPriority="48"/>
-    <w:lsdException w:name="Grid Table 4 Accent 5" w:uiPriority="49"/>
-    <w:lsdException w:name="Grid Table 5 Dark Accent 5" w:uiPriority="50"/>
-    <w:lsdException w:name="Grid Table 6 Colorful Accent 5" w:uiPriority="51"/>
-    <w:lsdException w:name="Grid Table 7 Colorful Accent 5" w:uiPriority="52"/>
-    <w:lsdException w:name="Grid Table 1 Light Accent 6" w:uiPriority="46"/>
-    <w:lsdException w:name="Grid Table 2 Accent 6" w:uiPriority="47"/>
-    <w:lsdException w:name="Grid Table 3 Accent 6" w:uiPriority="48"/>
-    <w:lsdException w:name="Grid Table 4 Accent 6" w:uiPriority="49"/>
-    <w:lsdException w:name="Grid Table 5 Dark Accent 6" w:uiPriority="50"/>
-    <w:lsdException w:name="Grid Table 6 Colorful Accent 6" w:uiPriority="51"/>
-    <w:lsdException w:name="Grid Table 7 Colorful Accent 6" w:uiPriority="52"/>
-    <w:lsdException w:name="List Table 1 Light" w:uiPriority="46"/>
-    <w:lsdException w:name="List Table 2" w:uiPriority="47"/>
-    <w:lsdException w:name="List Table 3" w:uiPriority="48"/>
-    <w:lsdException w:name="List Table 4" w:uiPriority="49"/>
-    <w:lsdException w:name="List Table 5 Dark" w:uiPriority="50"/>
-    <w:lsdException w:name="List Table 6 Colorful" w:uiPriority="51"/>
-    <w:lsdException w:name="List Table 7 Colorful" w:uiPriority="52"/>
-    <w:lsdException w:name="List Table 1 Light Accent 1" w:uiPriority="46"/>
-    <w:lsdException w:name="List Table 2 Accent 1" w:uiPriority="47"/>
-    <w:lsdException w:name="List Table 3 Accent 1" w:uiPriority="48"/>
-    <w:lsdException w:name="List Table 4 Accent 1" w:uiPriority="49"/>
-    <w:lsdException w:name="List Table 5 Dark Accent 1" w:uiPriority="50"/>
-    <w:lsdException w:name="List Table 6 Colorful Accent 1" w:uiPriority="51"/>
-    <w:lsdException w:name="List Table 7 Colorful Accent 1" w:uiPriority="52"/>
-    <w:lsdException w:name="List Table 1 Light Accent 2" w:uiPriority="46"/>
-    <w:lsdException w:name="List Table 2 Accent 2" w:uiPriority="47"/>
-    <w:lsdException w:name="List Table 3 Accent 2" w:uiPriority="48"/>
-    <w:lsdException w:name="List Table 4 Accent 2" w:uiPriority="49"/>
-    <w:lsdException w:name="List Table 5 Dark Accent 2" w:uiPriority="50"/>
-    <w:lsdException w:name="List Table 6 Colorful Accent 2" w:uiPriority="51"/>
-    <w:lsdException w:name="List Table 7 Colorful Accent 2" w:uiPriority="52"/>
-    <w:lsdException w:name="List Table 1 Light Accent 3" w:uiPriority="46"/>
-    <w:lsdException w:name="List Table 2 Accent 3" w:uiPriority="47"/>
-    <w:lsdException w:name="List Table 3 Accent 3" w:uiPriority="48"/>
-    <w:lsdException w:name="List Table 4 Accent 3" w:uiPriority="49"/>
-    <w:lsdException w:name="List Table 5 Dark Accent 3" w:uiPriority="50"/>
-    <w:lsdException w:name="List Table 6 Colorful Accent 3" w:uiPriority="51"/>
-    <w:lsdException w:name="List Table 7 Colorful Accent 3" w:uiPriority="52"/>
-    <w:lsdException w:name="List Table 1 Light Accent 4" w:uiPriority="46"/>
-    <w:lsdException w:name="List Table 2 Accent 4" w:uiPriority="47"/>
-    <w:lsdException w:name="List Table 3 Accent 4" w:uiPriority="48"/>
-    <w:lsdException w:name="List Table 4 Accent 4" w:uiPriority="49"/>
-    <w:lsdException w:name="List Table 5 Dark Accent 4" w:uiPriority="50"/>
-    <w:lsdException w:name="List Table 6 Colorful Accent 4" w:uiPriority="51"/>
-    <w:lsdException w:name="List Table 7 Colorful Accent 4" w:uiPriority="52"/>
-    <w:lsdException w:name="List Table 1 Light Accent 5" w:uiPriority="46"/>
-    <w:lsdException w:name="List Table 2 Accent 5" w:uiPriority="47"/>
-    <w:lsdException w:name="List Table 3 Accent 5" w:uiPriority="48"/>
-    <w:lsdException w:name="List Table 4 Accent 5" w:uiPriority="49"/>
-    <w:lsdException w:name="List Table 5 Dark Accent 5" w:uiPriority="50"/>
-    <w:lsdException w:name="List Table 6 Colorful Accent 5" w:uiPriority="51"/>
-    <w:lsdException w:name="List Table 7 Colorful Accent 5" w:uiPriority="52"/>
-    <w:lsdException w:name="List Table 1 Light Accent 6" w:uiPriority="46"/>
-    <w:lsdException w:name="List Table 2 Accent 6" w:uiPriority="47"/>
-    <w:lsdException w:name="List Table 3 Accent 6" w:uiPriority="48"/>
-    <w:lsdException w:name="List Table 4 Accent 6" w:uiPriority="49"/>
-    <w:lsdException w:name="List Table 5 Dark Accent 6" w:uiPriority="50"/>
-    <w:lsdException w:name="List Table 6 Colorful Accent 6" w:uiPriority="51"/>
-    <w:lsdException w:name="List Table 7 Colorful Accent 6" w:uiPriority="52"/>
+  <w:latentStyles w:defLockedState="0" w:defUIPriority="99" w:defSemiHidden="1" w:defUnhideWhenUsed="1" w:defQFormat="0" w:count="267">
+    <w:lsdException w:name="Normal" w:semiHidden="0" w:uiPriority="0" w:unhideWhenUsed="0" w:qFormat="1"/>
+    <w:lsdException w:name="heading 1" w:semiHidden="0" w:uiPriority="0" w:unhideWhenUsed="0" w:qFormat="1"/>
+    <w:lsdException w:name="heading 2" w:uiPriority="9" w:qFormat="1"/>
+    <w:lsdException w:name="heading 3" w:uiPriority="0" w:qFormat="1"/>
+    <w:lsdException w:name="heading 4" w:uiPriority="9" w:qFormat="1"/>
+    <w:lsdException w:name="heading 5" w:uiPriority="9" w:qFormat="1"/>
+    <w:lsdException w:name="heading 6" w:uiPriority="9" w:qFormat="1"/>
+    <w:lsdException w:name="heading 7" w:uiPriority="9" w:qFormat="1"/>
+    <w:lsdException w:name="heading 8" w:uiPriority="9" w:qFormat="1"/>
+    <w:lsdException w:name="heading 9" w:uiPriority="9" w:qFormat="1"/>
+    <w:lsdException w:name="toc 1" w:uiPriority="39"/>
+    <w:lsdException w:name="toc 2" w:uiPriority="39"/>
+    <w:lsdException w:name="toc 3" w:uiPriority="39"/>
+    <w:lsdException w:name="toc 4" w:uiPriority="39"/>
+    <w:lsdException w:name="toc 5" w:uiPriority="39"/>
+    <w:lsdException w:name="toc 6" w:uiPriority="39"/>
+    <w:lsdException w:name="toc 7" w:uiPriority="39"/>
+    <w:lsdException w:name="toc 8" w:uiPriority="39"/>
+    <w:lsdException w:name="toc 9" w:uiPriority="39"/>
+    <w:lsdException w:name="caption" w:uiPriority="35" w:qFormat="1"/>
+    <w:lsdException w:name="Title" w:semiHidden="0" w:uiPriority="10" w:unhideWhenUsed="0" w:qFormat="1"/>
+    <w:lsdException w:name="Default Paragraph Font" w:uiPriority="1"/>
+    <w:lsdException w:name="Body Text" w:uiPriority="0"/>
+    <w:lsdException w:name="Subtitle" w:semiHidden="0" w:uiPriority="11" w:unhideWhenUsed="0" w:qFormat="1"/>
+    <w:lsdException w:name="Strong" w:semiHidden="0" w:uiPriority="22" w:unhideWhenUsed="0" w:qFormat="1"/>
+    <w:lsdException w:name="Emphasis" w:semiHidden="0" w:uiPriority="20" w:unhideWhenUsed="0" w:qFormat="1"/>
+    <w:lsdException w:name="Table Grid" w:semiHidden="0" w:uiPriority="59" w:unhideWhenUsed="0"/>
+    <w:lsdException w:name="Placeholder Text" w:unhideWhenUsed="0"/>
+    <w:lsdException w:name="No Spacing" w:semiHidden="0" w:uiPriority="1" w:unhideWhenUsed="0" w:qFormat="1"/>
+    <w:lsdException w:name="Light Shading" w:semiHidden="0" w:uiPriority="60" w:unhideWhenUsed="0"/>
+    <w:lsdException w:name="Light List" w:semiHidden="0" w:uiPriority="61" w:unhideWhenUsed="0"/>
+    <w:lsdException w:name="Light Grid" w:semiHidden="0" w:uiPriority="62" w:unhideWhenUsed="0"/>
+    <w:lsdException w:name="Medium Shading 1" w:semiHidden="0" w:uiPriority="63" w:unhideWhenUsed="0"/>
+    <w:lsdException w:name="Medium Shading 2" w:semiHidden="0" w:uiPriority="64" w:unhideWhenUsed="0"/>
+    <w:lsdException w:name="Medium List 1" w:semiHidden="0" w:uiPriority="65" w:unhideWhenUsed="0"/>
+    <w:lsdException w:name="Medium List 2" w:semiHidden="0" w:uiPriority="66" w:unhideWhenUsed="0"/>
+    <w:lsdException w:name="Medium Grid 1" w:semiHidden="0" w:uiPriority="67" w:unhideWhenUsed="0"/>
+    <w:lsdException w:name="Medium Grid 2" w:semiHidden="0" w:uiPriority="68" w:unhideWhenUsed="0"/>
+    <w:lsdException w:name="Medium Grid 3" w:semiHidden="0" w:uiPriority="69" w:unhideWhenUsed="0"/>
+    <w:lsdException w:name="Dark List" w:semiHidden="0" w:uiPriority="70" w:unhideWhenUsed="0"/>
+    <w:lsdException w:name="Colorful Shading" w:semiHidden="0" w:uiPriority="71" w:unhideWhenUsed="0"/>
+    <w:lsdException w:name="Colorful List" w:semiHidden="0" w:uiPriority="72" w:unhideWhenUsed="0"/>
+    <w:lsdException w:name="Colorful Grid" w:semiHidden="0" w:uiPriority="73" w:unhideWhenUsed="0"/>
+    <w:lsdException w:name="Light Shading Accent 1" w:semiHidden="0" w:uiPriority="60" w:unhideWhenUsed="0"/>
+    <w:lsdException w:name="Light List Accent 1" w:semiHidden="0" w:uiPriority="61" w:unhideWhenUsed="0"/>
+    <w:lsdException w:name="Light Grid Accent 1" w:semiHidden="0" w:uiPriority="62" w:unhideWhenUsed="0"/>
+    <w:lsdException w:name="Medium Shading 1 Accent 1" w:semiHidden="0" w:uiPriority="63" w:unhideWhenUsed="0"/>
+    <w:lsdException w:name="Medium Shading 2 Accent 1" w:semiHidden="0" w:uiPriority="64" w:unhideWhenUsed="0"/>
+    <w:lsdException w:name="Medium List 1 Accent 1" w:semiHidden="0" w:uiPriority="65" w:unhideWhenUsed="0"/>
+    <w:lsdException w:name="Revision" w:unhideWhenUsed="0"/>
+    <w:lsdException w:name="List Paragraph" w:semiHidden="0" w:uiPriority="34" w:unhideWhenUsed="0" w:qFormat="1"/>
+    <w:lsdException w:name="Quote" w:semiHidden="0" w:uiPriority="29" w:unhideWhenUsed="0" w:qFormat="1"/>
+    <w:lsdException w:name="Intense Quote" w:semiHidden="0" w:uiPriority="30" w:unhideWhenUsed="0" w:qFormat="1"/>
+    <w:lsdException w:name="Medium List 2 Accent 1" w:semiHidden="0" w:uiPriority="66" w:unhideWhenUsed="0"/>
+    <w:lsdException w:name="Medium Grid 1 Accent 1" w:semiHidden="0" w:uiPriority="67" w:unhideWhenUsed="0"/>
+    <w:lsdException w:name="Medium Grid 2 Accent 1" w:semiHidden="0" w:uiPriority="68" w:unhideWhenUsed="0"/>
+    <w:lsdException w:name="Medium Grid 3 Accent 1" w:semiHidden="0" w:uiPriority="69" w:unhideWhenUsed="0"/>
+    <w:lsdException w:name="Dark List Accent 1" w:semiHidden="0" w:uiPriority="70" w:unhideWhenUsed="0"/>
+    <w:lsdException w:name="Colorful Shading Accent 1" w:semiHidden="0" w:uiPriority="71" w:unhideWhenUsed="0"/>
+    <w:lsdException w:name="Colorful List Accent 1" w:semiHidden="0" w:uiPriority="72" w:unhideWhenUsed="0"/>
+    <w:lsdException w:name="Colorful Grid Accent 1" w:semiHidden="0" w:uiPriority="73" w:unhideWhenUsed="0"/>
+    <w:lsdException w:name="Light Shading Accent 2" w:semiHidden="0" w:uiPriority="60" w:unhideWhenUsed="0"/>
+    <w:lsdException w:name="Light List Accent 2" w:semiHidden="0" w:uiPriority="61" w:unhideWhenUsed="0"/>
+    <w:lsdException w:name="Light Grid Accent 2" w:semiHidden="0" w:uiPriority="62" w:unhideWhenUsed="0"/>
+    <w:lsdException w:name="Medium Shading 1 Accent 2" w:semiHidden="0" w:uiPriority="63" w:unhideWhenUsed="0"/>
+    <w:lsdException w:name="Medium Shading 2 Accent 2" w:semiHidden="0" w:uiPriority="64" w:unhideWhenUsed="0"/>
+    <w:lsdException w:name="Medium List 1 Accent 2" w:semiHidden="0" w:uiPriority="65" w:unhideWhenUsed="0"/>
+    <w:lsdException w:name="Medium List 2 Accent 2" w:semiHidden="0" w:uiPriority="66" w:unhideWhenUsed="0"/>
+    <w:lsdException w:name="Medium Grid 1 Accent 2" w:semiHidden="0" w:uiPriority="67" w:unhideWhenUsed="0"/>
+    <w:lsdException w:name="Medium Grid 2 Accent 2" w:semiHidden="0" w:uiPriority="68" w:unhideWhenUsed="0"/>
+    <w:lsdException w:name="Medium Grid 3 Accent 2" w:semiHidden="0" w:uiPriority="69" w:unhideWhenUsed="0"/>
+    <w:lsdException w:name="Dark List Accent 2" w:semiHidden="0" w:uiPriority="70" w:unhideWhenUsed="0"/>
+    <w:lsdException w:name="Colorful Shading Accent 2" w:semiHidden="0" w:uiPriority="71" w:unhideWhenUsed="0"/>
+    <w:lsdException w:name="Colorful List Accent 2" w:semiHidden="0" w:uiPriority="72" w:unhideWhenUsed="0"/>
+    <w:lsdException w:name="Colorful Grid Accent 2" w:semiHidden="0" w:uiPriority="73" w:unhideWhenUsed="0"/>
+    <w:lsdException w:name="Light Shading Accent 3" w:semiHidden="0" w:uiPriority="60" w:unhideWhenUsed="0"/>
+    <w:lsdException w:name="Light List Accent 3" w:semiHidden="0" w:uiPriority="61" w:unhideWhenUsed="0"/>
+    <w:lsdException w:name="Light Grid Accent 3" w:semiHidden="0" w:uiPriority="62" w:unhideWhenUsed="0"/>
+    <w:lsdException w:name="Medium Shading 1 Accent 3" w:semiHidden="0" w:uiPriority="63" w:unhideWhenUsed="0"/>
+    <w:lsdException w:name="Medium Shading 2 Accent 3" w:semiHidden="0" w:uiPriority="64" w:unhideWhenUsed="0"/>
+    <w:lsdException w:name="Medium List 1 Accent 3" w:semiHidden="0" w:uiPriority="65" w:unhideWhenUsed="0"/>
+    <w:lsdException w:name="Medium List 2 Accent 3" w:semiHidden="0" w:uiPriority="66" w:unhideWhenUsed="0"/>
+    <w:lsdException w:name="Medium Grid 1 Accent 3" w:semiHidden="0" w:uiPriority="67" w:unhideWhenUsed="0"/>
+    <w:lsdException w:name="Medium Grid 2 Accent 3" w:semiHidden="0" w:uiPriority="68" w:unhideWhenUsed="0"/>
+    <w:lsdException w:name="Medium Grid 3 Accent 3" w:semiHidden="0" w:uiPriority="69" w:unhideWhenUsed="0"/>
+    <w:lsdException w:name="Dark List Accent 3" w:semiHidden="0" w:uiPriority="70" w:unhideWhenUsed="0"/>
+    <w:lsdException w:name="Colorful Shading Accent 3" w:semiHidden="0" w:uiPriority="71" w:unhideWhenUsed="0"/>
+    <w:lsdException w:name="Colorful List Accent 3" w:semiHidden="0" w:uiPriority="72" w:unhideWhenUsed="0"/>
+    <w:lsdException w:name="Colorful Grid Accent 3" w:semiHidden="0" w:uiPriority="73" w:unhideWhenUsed="0"/>
+    <w:lsdException w:name="Light Shading Accent 4" w:semiHidden="0" w:uiPriority="60" w:unhideWhenUsed="0"/>
+    <w:lsdException w:name="Light List Accent 4" w:semiHidden="0" w:uiPriority="61" w:unhideWhenUsed="0"/>
+    <w:lsdException w:name="Light Grid Accent 4" w:semiHidden="0" w:uiPriority="62" w:unhideWhenUsed="0"/>
+    <w:lsdException w:name="Medium Shading 1 Accent 4" w:semiHidden="0" w:uiPriority="63" w:unhideWhenUsed="0"/>
+    <w:lsdException w:name="Medium Shading 2 Accent 4" w:semiHidden="0" w:uiPriority="64" w:unhideWhenUsed="0"/>
+    <w:lsdException w:name="Medium List 1 Accent 4" w:semiHidden="0" w:uiPriority="65" w:unhideWhenUsed="0"/>
+    <w:lsdException w:name="Medium List 2 Accent 4" w:semiHidden="0" w:uiPriority="66" w:unhideWhenUsed="0"/>
+    <w:lsdException w:name="Medium Grid 1 Accent 4" w:semiHidden="0" w:uiPriority="67" w:unhideWhenUsed="0"/>
+    <w:lsdException w:name="Medium Grid 2 Accent 4" w:semiHidden="0" w:uiPriority="68" w:unhideWhenUsed="0"/>
+    <w:lsdException w:name="Medium Grid 3 Accent 4" w:semiHidden="0" w:uiPriority="69" w:unhideWhenUsed="0"/>
+    <w:lsdException w:name="Dark List Accent 4" w:semiHidden="0" w:uiPriority="70" w:unhideWhenUsed="0"/>
+    <w:lsdException w:name="Colorful Shading Accent 4" w:semiHidden="0" w:uiPriority="71" w:unhideWhenUsed="0"/>
+    <w:lsdException w:name="Colorful List Accent 4" w:semiHidden="0" w:uiPriority="72" w:unhideWhenUsed="0"/>
+    <w:lsdException w:name="Colorful Grid Accent 4" w:semiHidden="0" w:uiPriority="73" w:unhideWhenUsed="0"/>
+    <w:lsdException w:name="Light Shading Accent 5" w:semiHidden="0" w:uiPriority="60" w:unhideWhenUsed="0"/>
+    <w:lsdException w:name="Light List Accent 5" w:semiHidden="0" w:uiPriority="61" w:unhideWhenUsed="0"/>
+    <w:lsdException w:name="Light Grid Accent 5" w:semiHidden="0" w:uiPriority="62" w:unhideWhenUsed="0"/>
+    <w:lsdException w:name="Medium Shading 1 Accent 5" w:semiHidden="0" w:uiPriority="63" w:unhideWhenUsed="0"/>
+    <w:lsdException w:name="Medium Shading 2 Accent 5" w:semiHidden="0" w:uiPriority="64" w:unhideWhenUsed="0"/>
+    <w:lsdException w:name="Medium List 1 Accent 5" w:semiHidden="0" w:uiPriority="65" w:unhideWhenUsed="0"/>
+    <w:lsdException w:name="Medium List 2 Accent 5" w:semiHidden="0" w:uiPriority="66" w:unhideWhenUsed="0"/>
+    <w:lsdException w:name="Medium Grid 1 Accent 5" w:semiHidden="0" w:uiPriority="67" w:unhideWhenUsed="0"/>
+    <w:lsdException w:name="Medium Grid 2 Accent 5" w:semiHidden="0" w:uiPriority="68" w:unhideWhenUsed="0"/>
+    <w:lsdException w:name="Medium Grid 3 Accent 5" w:semiHidden="0" w:uiPriority="69" w:unhideWhenUsed="0"/>
+    <w:lsdException w:name="Dark List Accent 5" w:semiHidden="0" w:uiPriority="70" w:unhideWhenUsed="0"/>
+    <w:lsdException w:name="Colorful Shading Accent 5" w:semiHidden="0" w:uiPriority="71" w:unhideWhenUsed="0"/>
+    <w:lsdException w:name="Colorful List Accent 5" w:semiHidden="0" w:uiPriority="72" w:unhideWhenUsed="0"/>
+    <w:lsdException w:name="Colorful Grid Accent 5" w:semiHidden="0" w:uiPriority="73" w:unhideWhenUsed="0"/>
+    <w:lsdException w:name="Light Shading Accent 6" w:semiHidden="0" w:uiPriority="60" w:unhideWhenUsed="0"/>
+    <w:lsdException w:name="Light List Accent 6" w:semiHidden="0" w:uiPriority="61" w:unhideWhenUsed="0"/>
+    <w:lsdException w:name="Light Grid Accent 6" w:semiHidden="0" w:uiPriority="62" w:unhideWhenUsed="0"/>
+    <w:lsdException w:name="Medium Shading 1 Accent 6" w:semiHidden="0" w:uiPriority="63" w:unhideWhenUsed="0"/>
+    <w:lsdException w:name="Medium Shading 2 Accent 6" w:semiHidden="0" w:uiPriority="64" w:unhideWhenUsed="0"/>
+    <w:lsdException w:name="Medium List 1 Accent 6" w:semiHidden="0" w:uiPriority="65" w:unhideWhenUsed="0"/>
+    <w:lsdException w:name="Medium List 2 Accent 6" w:semiHidden="0" w:uiPriority="66" w:unhideWhenUsed="0"/>
+    <w:lsdException w:name="Medium Grid 1 Accent 6" w:semiHidden="0" w:uiPriority="67" w:unhideWhenUsed="0"/>
+    <w:lsdException w:name="Medium Grid 2 Accent 6" w:semiHidden="0" w:uiPriority="68" w:unhideWhenUsed="0"/>
+    <w:lsdException w:name="Medium Grid 3 Accent 6" w:semiHidden="0" w:uiPriority="69" w:unhideWhenUsed="0"/>
+    <w:lsdException w:name="Dark List Accent 6" w:semiHidden="0" w:uiPriority="70" w:unhideWhenUsed="0"/>
+    <w:lsdException w:name="Colorful Shading Accent 6" w:semiHidden="0" w:uiPriority="71" w:unhideWhenUsed="0"/>
+    <w:lsdException w:name="Colorful List Accent 6" w:semiHidden="0" w:uiPriority="72" w:unhideWhenUsed="0"/>
+    <w:lsdException w:name="Colorful Grid Accent 6" w:semiHidden="0" w:uiPriority="73" w:unhideWhenUsed="0"/>
+    <w:lsdException w:name="Subtle Emphasis" w:semiHidden="0" w:uiPriority="19" w:unhideWhenUsed="0" w:qFormat="1"/>
+    <w:lsdException w:name="Intense Emphasis" w:semiHidden="0" w:uiPriority="21" w:unhideWhenUsed="0" w:qFormat="1"/>
+    <w:lsdException w:name="Subtle Reference" w:semiHidden="0" w:uiPriority="31" w:unhideWhenUsed="0" w:qFormat="1"/>
+    <w:lsdException w:name="Intense Reference" w:semiHidden="0" w:uiPriority="32" w:unhideWhenUsed="0" w:qFormat="1"/>
+    <w:lsdException w:name="Book Title" w:semiHidden="0" w:uiPriority="33" w:unhideWhenUsed="0" w:qFormat="1"/>
+    <w:lsdException w:name="Bibliography" w:uiPriority="37"/>
+    <w:lsdException w:name="TOC Heading" w:uiPriority="39" w:qFormat="1"/>
   </w:latentStyles>
   <w:style w:type="paragraph" w:default="1" w:styleId="Normal">
     <w:name w:val="Normal"/>
@@ -4428,6 +4129,7 @@
     <w:uiPriority w:val="99"/>
     <w:semiHidden/>
     <w:unhideWhenUsed/>
+    <w:qFormat/>
     <w:tblPr>
       <w:tblInd w:w="0" w:type="dxa"/>
       <w:tblCellMar>

</xml_diff>

<commit_message>
Se hicieron cambios menores en el Trazo_Fino_CU_Registrar_Asignacion_Paciente
</commit_message>
<xml_diff>
--- a/repository/S.A.P.O/Producto/Iteraciones/Iteracion_02/02_Documento_Requerimiento/Trazos finos/Trazo_Fino_CU_Registrar_Asignacion_Paciente.docx
+++ b/repository/S.A.P.O/Producto/Iteraciones/Iteracion_02/02_Documento_Requerimiento/Trazos finos/Trazo_Fino_CU_Registrar_Asignacion_Paciente.docx
@@ -1896,13 +1896,25 @@
               <w:rPr>
                 <w:rFonts w:ascii="Arial" w:hAnsi="Arial" w:cs="Arial"/>
               </w:rPr>
-              <w:t>: materia, práctica,</w:t>
-            </w:r>
-            <w:r>
-              <w:rPr>
-                <w:rFonts w:ascii="Arial" w:hAnsi="Arial" w:cs="Arial"/>
-              </w:rPr>
-              <w:t xml:space="preserve"> apellido, nombre, teléfono y celular.</w:t>
+              <w:t>:.</w:t>
+            </w:r>
+            <w:r>
+              <w:rPr>
+                <w:rFonts w:ascii="Arial" w:hAnsi="Arial" w:cs="Arial"/>
+              </w:rPr>
+              <w:t>apellido, nombre, teléfono</w:t>
+            </w:r>
+            <w:r>
+              <w:rPr>
+                <w:rFonts w:ascii="Arial" w:hAnsi="Arial" w:cs="Arial"/>
+              </w:rPr>
+              <w:t xml:space="preserve"> fijo</w:t>
+            </w:r>
+            <w:r>
+              <w:rPr>
+                <w:rFonts w:ascii="Arial" w:hAnsi="Arial" w:cs="Arial"/>
+              </w:rPr>
+              <w:t xml:space="preserve"> y celular.</w:t>
             </w:r>
           </w:p>
         </w:tc>
@@ -2061,7 +2073,19 @@
               <w:rPr>
                 <w:rFonts w:ascii="Arial" w:hAnsi="Arial" w:cs="Arial"/>
               </w:rPr>
-              <w:t>El RA ingresa la opción “Confirmar asignación” y e</w:t>
+              <w:t>El RA ingresa la opción “</w:t>
+            </w:r>
+            <w:r>
+              <w:rPr>
+                <w:rFonts w:ascii="Arial" w:hAnsi="Arial" w:cs="Arial"/>
+              </w:rPr>
+              <w:t>Guardar</w:t>
+            </w:r>
+            <w:r>
+              <w:rPr>
+                <w:rFonts w:ascii="Arial" w:hAnsi="Arial" w:cs="Arial"/>
+              </w:rPr>
+              <w:t>” y e</w:t>
             </w:r>
             <w:r>
               <w:rPr>

</xml_diff>

<commit_message>
Se corrige el flujo de accion del caso de uso
</commit_message>
<xml_diff>
--- a/repository/S.A.P.O/Producto/Iteraciones/Iteracion_02/02_Documento_Requerimiento/Trazos finos/Trazo_Fino_CU_Registrar_Asignacion_Paciente.docx
+++ b/repository/S.A.P.O/Producto/Iteraciones/Iteracion_02/02_Documento_Requerimiento/Trazos finos/Trazo_Fino_CU_Registrar_Asignacion_Paciente.docx
@@ -24,13 +24,13 @@
       <w:tblGrid>
         <w:gridCol w:w="1037"/>
         <w:gridCol w:w="1312"/>
-        <w:gridCol w:w="462"/>
-        <w:gridCol w:w="2089"/>
-        <w:gridCol w:w="570"/>
-        <w:gridCol w:w="1220"/>
-        <w:gridCol w:w="1200"/>
-        <w:gridCol w:w="457"/>
-        <w:gridCol w:w="2703"/>
+        <w:gridCol w:w="518"/>
+        <w:gridCol w:w="2612"/>
+        <w:gridCol w:w="1214"/>
+        <w:gridCol w:w="125"/>
+        <w:gridCol w:w="1102"/>
+        <w:gridCol w:w="397"/>
+        <w:gridCol w:w="2733"/>
       </w:tblGrid>
       <w:tr>
         <w:trPr>
@@ -88,7 +88,7 @@
         </w:trPr>
         <w:tc>
           <w:tcPr>
-            <w:tcW w:w="3529" w:type="pct"/>
+            <w:tcW w:w="3543" w:type="pct"/>
             <w:gridSpan w:val="7"/>
             <w:tcBorders>
               <w:top w:val="outset" w:sz="6" w:space="0" w:color="auto"/>
@@ -130,7 +130,7 @@
         </w:tc>
         <w:tc>
           <w:tcPr>
-            <w:tcW w:w="1416" w:type="pct"/>
+            <w:tcW w:w="1403" w:type="pct"/>
             <w:gridSpan w:val="2"/>
             <w:tcBorders>
               <w:top w:val="outset" w:sz="6" w:space="0" w:color="auto"/>
@@ -334,8 +334,8 @@
         </w:trPr>
         <w:tc>
           <w:tcPr>
-            <w:tcW w:w="2430" w:type="pct"/>
-            <w:gridSpan w:val="5"/>
+            <w:tcW w:w="2448" w:type="pct"/>
+            <w:gridSpan w:val="4"/>
             <w:tcBorders>
               <w:top w:val="outset" w:sz="6" w:space="0" w:color="auto"/>
               <w:left w:val="outset" w:sz="6" w:space="0" w:color="auto"/>
@@ -447,8 +447,8 @@
         </w:tc>
         <w:tc>
           <w:tcPr>
-            <w:tcW w:w="2516" w:type="pct"/>
-            <w:gridSpan w:val="4"/>
+            <w:tcW w:w="2498" w:type="pct"/>
+            <w:gridSpan w:val="5"/>
             <w:tcBorders>
               <w:top w:val="outset" w:sz="6" w:space="0" w:color="auto"/>
               <w:left w:val="outset" w:sz="6" w:space="0" w:color="auto"/>
@@ -819,8 +819,8 @@
         </w:trPr>
         <w:tc>
           <w:tcPr>
-            <w:tcW w:w="2179" w:type="pct"/>
-            <w:gridSpan w:val="4"/>
+            <w:tcW w:w="3044" w:type="pct"/>
+            <w:gridSpan w:val="6"/>
             <w:tcBorders>
               <w:top w:val="outset" w:sz="6" w:space="0" w:color="auto"/>
               <w:left w:val="outset" w:sz="6" w:space="0" w:color="auto"/>
@@ -866,8 +866,8 @@
         </w:tc>
         <w:tc>
           <w:tcPr>
-            <w:tcW w:w="2767" w:type="pct"/>
-            <w:gridSpan w:val="5"/>
+            <w:tcW w:w="1901" w:type="pct"/>
+            <w:gridSpan w:val="3"/>
             <w:tcBorders>
               <w:top w:val="outset" w:sz="6" w:space="0" w:color="auto"/>
               <w:left w:val="outset" w:sz="6" w:space="0" w:color="auto"/>
@@ -1115,16 +1115,17 @@
                 <w:rFonts w:ascii="Arial" w:hAnsi="Arial" w:cs="Arial"/>
                 <w:bCs/>
               </w:rPr>
-              <w:t>Que el usuario este logueado</w:t>
-            </w:r>
-          </w:p>
-          <w:p>
-            <w:pPr>
-              <w:rPr>
-                <w:rFonts w:ascii="Arial" w:hAnsi="Arial" w:cs="Arial"/>
-                <w:lang w:val="es-ES" w:eastAsia="es-ES"/>
-              </w:rPr>
-            </w:pPr>
+              <w:t xml:space="preserve">Que el usuario este </w:t>
+            </w:r>
+            <w:proofErr w:type="spellStart"/>
+            <w:r>
+              <w:rPr>
+                <w:rFonts w:ascii="Arial" w:hAnsi="Arial" w:cs="Arial"/>
+                <w:bCs/>
+              </w:rPr>
+              <w:t>logueado</w:t>
+            </w:r>
+            <w:proofErr w:type="spellEnd"/>
           </w:p>
         </w:tc>
       </w:tr>
@@ -1137,7 +1138,7 @@
         </w:trPr>
         <w:tc>
           <w:tcPr>
-            <w:tcW w:w="1220" w:type="pct"/>
+            <w:tcW w:w="1245" w:type="pct"/>
             <w:gridSpan w:val="3"/>
             <w:vMerge w:val="restart"/>
             <w:tcBorders>
@@ -1174,7 +1175,7 @@
         </w:tc>
         <w:tc>
           <w:tcPr>
-            <w:tcW w:w="3726" w:type="pct"/>
+            <w:tcW w:w="3701" w:type="pct"/>
             <w:gridSpan w:val="6"/>
             <w:tcBorders>
               <w:top w:val="outset" w:sz="6" w:space="0" w:color="auto"/>
@@ -1200,6 +1201,14 @@
                 <w:bCs/>
               </w:rPr>
               <w:t>Éxito:</w:t>
+            </w:r>
+            <w:r>
+              <w:rPr>
+                <w:rFonts w:ascii="Arial" w:hAnsi="Arial" w:cs="Arial"/>
+                <w:b/>
+                <w:bCs/>
+              </w:rPr>
+              <w:t xml:space="preserve"> </w:t>
             </w:r>
             <w:r>
               <w:rPr>
@@ -1220,7 +1229,7 @@
         </w:trPr>
         <w:tc>
           <w:tcPr>
-            <w:tcW w:w="1220" w:type="pct"/>
+            <w:tcW w:w="1245" w:type="pct"/>
             <w:gridSpan w:val="3"/>
             <w:vMerge/>
             <w:tcBorders>
@@ -1243,7 +1252,7 @@
         </w:tc>
         <w:tc>
           <w:tcPr>
-            <w:tcW w:w="3726" w:type="pct"/>
+            <w:tcW w:w="3701" w:type="pct"/>
             <w:gridSpan w:val="6"/>
             <w:tcBorders>
               <w:top w:val="outset" w:sz="6" w:space="0" w:color="auto"/>
@@ -1382,6 +1391,26 @@
                 <w:bCs/>
               </w:rPr>
               <w:t xml:space="preserve">El RA no confirma la asignación. </w:t>
+            </w:r>
+          </w:p>
+          <w:p>
+            <w:pPr>
+              <w:pStyle w:val="Prrafodelista"/>
+              <w:numPr>
+                <w:ilvl w:val="0"/>
+                <w:numId w:val="5"/>
+              </w:numPr>
+              <w:rPr>
+                <w:rFonts w:ascii="Arial" w:hAnsi="Arial" w:cs="Arial"/>
+                <w:bCs/>
+              </w:rPr>
+            </w:pPr>
+            <w:r>
+              <w:rPr>
+                <w:rFonts w:ascii="Arial" w:hAnsi="Arial" w:cs="Arial"/>
+                <w:bCs/>
+              </w:rPr>
+              <w:t>El alumno solicitante ya alcanzó el máximo de asignaciones.</w:t>
             </w:r>
           </w:p>
         </w:tc>
@@ -1393,8 +1422,8 @@
         </w:trPr>
         <w:tc>
           <w:tcPr>
-            <w:tcW w:w="2984" w:type="pct"/>
-            <w:gridSpan w:val="6"/>
+            <w:tcW w:w="3000" w:type="pct"/>
+            <w:gridSpan w:val="5"/>
             <w:tcBorders>
               <w:top w:val="outset" w:sz="6" w:space="0" w:color="auto"/>
               <w:left w:val="outset" w:sz="6" w:space="0" w:color="auto"/>
@@ -1429,8 +1458,8 @@
         </w:tc>
         <w:tc>
           <w:tcPr>
-            <w:tcW w:w="1962" w:type="pct"/>
-            <w:gridSpan w:val="3"/>
+            <w:tcW w:w="1946" w:type="pct"/>
+            <w:gridSpan w:val="4"/>
             <w:tcBorders>
               <w:top w:val="outset" w:sz="6" w:space="0" w:color="auto"/>
               <w:left w:val="outset" w:sz="6" w:space="0" w:color="auto"/>
@@ -1471,8 +1500,8 @@
         </w:trPr>
         <w:tc>
           <w:tcPr>
-            <w:tcW w:w="2984" w:type="pct"/>
-            <w:gridSpan w:val="6"/>
+            <w:tcW w:w="3000" w:type="pct"/>
+            <w:gridSpan w:val="5"/>
             <w:tcBorders>
               <w:top w:val="outset" w:sz="6" w:space="0" w:color="auto"/>
               <w:left w:val="outset" w:sz="6" w:space="0" w:color="auto"/>
@@ -1520,8 +1549,8 @@
         </w:tc>
         <w:tc>
           <w:tcPr>
-            <w:tcW w:w="1962" w:type="pct"/>
-            <w:gridSpan w:val="3"/>
+            <w:tcW w:w="1946" w:type="pct"/>
+            <w:gridSpan w:val="4"/>
             <w:tcBorders>
               <w:top w:val="outset" w:sz="6" w:space="0" w:color="auto"/>
               <w:left w:val="outset" w:sz="6" w:space="0" w:color="auto"/>
@@ -1556,8 +1585,8 @@
         </w:trPr>
         <w:tc>
           <w:tcPr>
-            <w:tcW w:w="2984" w:type="pct"/>
-            <w:gridSpan w:val="6"/>
+            <w:tcW w:w="3000" w:type="pct"/>
+            <w:gridSpan w:val="5"/>
             <w:tcBorders>
               <w:top w:val="outset" w:sz="6" w:space="0" w:color="auto"/>
               <w:left w:val="outset" w:sz="6" w:space="0" w:color="auto"/>
@@ -1594,14 +1623,30 @@
                 <w:rFonts w:ascii="Arial" w:hAnsi="Arial" w:cs="Arial"/>
                 <w:lang w:val="es-ES" w:eastAsia="es-ES"/>
               </w:rPr>
-              <w:t xml:space="preserve"> el usuario logueado y el mismo es un alumno. </w:t>
-            </w:r>
-          </w:p>
-        </w:tc>
-        <w:tc>
-          <w:tcPr>
-            <w:tcW w:w="1962" w:type="pct"/>
-            <w:gridSpan w:val="3"/>
+              <w:t xml:space="preserve"> el usuario </w:t>
+            </w:r>
+            <w:proofErr w:type="spellStart"/>
+            <w:r>
+              <w:rPr>
+                <w:rFonts w:ascii="Arial" w:hAnsi="Arial" w:cs="Arial"/>
+                <w:lang w:val="es-ES" w:eastAsia="es-ES"/>
+              </w:rPr>
+              <w:t>logueado</w:t>
+            </w:r>
+            <w:proofErr w:type="spellEnd"/>
+            <w:r>
+              <w:rPr>
+                <w:rFonts w:ascii="Arial" w:hAnsi="Arial" w:cs="Arial"/>
+                <w:lang w:val="es-ES" w:eastAsia="es-ES"/>
+              </w:rPr>
+              <w:t xml:space="preserve"> y el mismo es un alumno. </w:t>
+            </w:r>
+          </w:p>
+        </w:tc>
+        <w:tc>
+          <w:tcPr>
+            <w:tcW w:w="1946" w:type="pct"/>
+            <w:gridSpan w:val="4"/>
             <w:tcBorders>
               <w:top w:val="outset" w:sz="6" w:space="0" w:color="auto"/>
               <w:left w:val="outset" w:sz="6" w:space="0" w:color="auto"/>
@@ -1620,7 +1665,39 @@
               <w:rPr>
                 <w:rFonts w:ascii="Arial" w:hAnsi="Arial" w:cs="Arial"/>
               </w:rPr>
-              <w:t>2.A El sistema verifica el usuario logueado y el mismo es un RRP. (ES)                                               2.A.1 El sistema solicita se ingrese número y tipo de documento del alumno que solicita el paciente. (ES)</w:t>
+              <w:t>2. A</w:t>
+            </w:r>
+            <w:r>
+              <w:rPr>
+                <w:rFonts w:ascii="Arial" w:hAnsi="Arial" w:cs="Arial"/>
+              </w:rPr>
+              <w:t xml:space="preserve"> El sistema verifica el usuario </w:t>
+            </w:r>
+            <w:proofErr w:type="spellStart"/>
+            <w:r>
+              <w:rPr>
+                <w:rFonts w:ascii="Arial" w:hAnsi="Arial" w:cs="Arial"/>
+              </w:rPr>
+              <w:t>logueado</w:t>
+            </w:r>
+            <w:proofErr w:type="spellEnd"/>
+            <w:r>
+              <w:rPr>
+                <w:rFonts w:ascii="Arial" w:hAnsi="Arial" w:cs="Arial"/>
+              </w:rPr>
+              <w:t xml:space="preserve"> y el mismo es un RRP. (ES)                                               </w:t>
+            </w:r>
+            <w:r>
+              <w:rPr>
+                <w:rFonts w:ascii="Arial" w:hAnsi="Arial" w:cs="Arial"/>
+              </w:rPr>
+              <w:t>2. A.1</w:t>
+            </w:r>
+            <w:r>
+              <w:rPr>
+                <w:rFonts w:ascii="Arial" w:hAnsi="Arial" w:cs="Arial"/>
+              </w:rPr>
+              <w:t xml:space="preserve"> El sistema solicita se ingrese número y tipo de documento del alumno que solicita el paciente. (ES)</w:t>
             </w:r>
           </w:p>
           <w:p>
@@ -1634,7 +1711,13 @@
               <w:rPr>
                 <w:rFonts w:ascii="Arial" w:hAnsi="Arial" w:cs="Arial"/>
               </w:rPr>
-              <w:t>2.A.2 El RRP ingresa el tipo y número de documento del alumno. (EA)</w:t>
+              <w:t>2. A.2</w:t>
+            </w:r>
+            <w:r>
+              <w:rPr>
+                <w:rFonts w:ascii="Arial" w:hAnsi="Arial" w:cs="Arial"/>
+              </w:rPr>
+              <w:t xml:space="preserve"> El RRP ingresa el tipo y número de documento del alumno. (EA)</w:t>
             </w:r>
           </w:p>
           <w:p>
@@ -1648,7 +1731,13 @@
               <w:rPr>
                 <w:rFonts w:ascii="Arial" w:hAnsi="Arial" w:cs="Arial"/>
               </w:rPr>
-              <w:t>2.A.2.A El sistema verifica la existencia del alumno y el mismo no existe. (ES)</w:t>
+              <w:t>2. A.2.A</w:t>
+            </w:r>
+            <w:r>
+              <w:rPr>
+                <w:rFonts w:ascii="Arial" w:hAnsi="Arial" w:cs="Arial"/>
+              </w:rPr>
+              <w:t xml:space="preserve"> El sistema verifica la existencia del alumno y el mismo no existe. (ES)</w:t>
             </w:r>
           </w:p>
           <w:p>
@@ -1662,7 +1751,13 @@
               <w:rPr>
                 <w:rFonts w:ascii="Arial" w:hAnsi="Arial" w:cs="Arial"/>
               </w:rPr>
-              <w:t xml:space="preserve">2.A.2.A.1 El sistema informa la situación. </w:t>
+              <w:t>2. A.2.A.1</w:t>
+            </w:r>
+            <w:r>
+              <w:rPr>
+                <w:rFonts w:ascii="Arial" w:hAnsi="Arial" w:cs="Arial"/>
+              </w:rPr>
+              <w:t xml:space="preserve"> El sistema informa la situación. </w:t>
             </w:r>
           </w:p>
           <w:p>
@@ -1676,7 +1771,13 @@
               <w:rPr>
                 <w:rFonts w:ascii="Arial" w:hAnsi="Arial" w:cs="Arial"/>
               </w:rPr>
-              <w:t>2.A.2.A.2 Se cancela el caso de uso. (ES)</w:t>
+              <w:t>2. A.2.A.2</w:t>
+            </w:r>
+            <w:r>
+              <w:rPr>
+                <w:rFonts w:ascii="Arial" w:hAnsi="Arial" w:cs="Arial"/>
+              </w:rPr>
+              <w:t xml:space="preserve"> Se cancela el caso de uso. (ES)</w:t>
             </w:r>
           </w:p>
           <w:p>
@@ -1690,7 +1791,13 @@
               <w:rPr>
                 <w:rFonts w:ascii="Arial" w:hAnsi="Arial" w:cs="Arial"/>
               </w:rPr>
-              <w:t>2.A.2.B El sistema verifica la existencia del alumno y el mismo existe. (ES)</w:t>
+              <w:t>2. A.2.B</w:t>
+            </w:r>
+            <w:r>
+              <w:rPr>
+                <w:rFonts w:ascii="Arial" w:hAnsi="Arial" w:cs="Arial"/>
+              </w:rPr>
+              <w:t xml:space="preserve"> El sistema verifica la existencia del alumno y el mismo existe. (ES)</w:t>
             </w:r>
           </w:p>
           <w:p>
@@ -1704,7 +1811,13 @@
               <w:rPr>
                 <w:rFonts w:ascii="Arial" w:hAnsi="Arial" w:cs="Arial"/>
               </w:rPr>
-              <w:t>2.A.2.B.1 El sistema muestra los datos del alumno. (ES)</w:t>
+              <w:t>2. A.2.B.1</w:t>
+            </w:r>
+            <w:r>
+              <w:rPr>
+                <w:rFonts w:ascii="Arial" w:hAnsi="Arial" w:cs="Arial"/>
+              </w:rPr>
+              <w:t xml:space="preserve"> El sistema muestra los datos del alumno. (ES)</w:t>
             </w:r>
           </w:p>
           <w:p>
@@ -1720,7 +1833,13 @@
               <w:rPr>
                 <w:rFonts w:ascii="Arial" w:hAnsi="Arial" w:cs="Arial"/>
               </w:rPr>
-              <w:t>2.A.2.B.3 Sigue el curso normal.</w:t>
+              <w:t>2. A.2.B.3</w:t>
+            </w:r>
+            <w:r>
+              <w:rPr>
+                <w:rFonts w:ascii="Arial" w:hAnsi="Arial" w:cs="Arial"/>
+              </w:rPr>
+              <w:t xml:space="preserve"> Sigue el curso normal.</w:t>
             </w:r>
           </w:p>
         </w:tc>
@@ -1732,8 +1851,8 @@
         </w:trPr>
         <w:tc>
           <w:tcPr>
-            <w:tcW w:w="2984" w:type="pct"/>
-            <w:gridSpan w:val="6"/>
+            <w:tcW w:w="3000" w:type="pct"/>
+            <w:gridSpan w:val="5"/>
             <w:tcBorders>
               <w:top w:val="outset" w:sz="6" w:space="0" w:color="auto"/>
               <w:left w:val="outset" w:sz="6" w:space="0" w:color="auto"/>
@@ -1759,99 +1878,81 @@
               <w:rPr>
                 <w:rFonts w:ascii="Arial" w:hAnsi="Arial" w:cs="Arial"/>
               </w:rPr>
+              <w:t xml:space="preserve">El sistema solicita que se ingrese la materia y el trabajo </w:t>
+            </w:r>
+            <w:r>
+              <w:rPr>
+                <w:rFonts w:ascii="Arial" w:hAnsi="Arial" w:cs="Arial"/>
+              </w:rPr>
               <w:lastRenderedPageBreak/>
-              <w:t xml:space="preserve">Se </w:t>
-            </w:r>
-            <w:r>
-              <w:rPr>
-                <w:rFonts w:ascii="Arial" w:hAnsi="Arial" w:cs="Arial"/>
-              </w:rPr>
-              <w:t>llama al caso de uso “Consultar paciente”</w:t>
-            </w:r>
-            <w:r>
-              <w:rPr>
-                <w:rFonts w:ascii="Arial" w:hAnsi="Arial" w:cs="Arial"/>
-              </w:rPr>
-              <w:t xml:space="preserve"> para buscar un paciente para la práctica del alumno</w:t>
-            </w:r>
-            <w:r>
-              <w:rPr>
-                <w:rFonts w:ascii="Arial" w:hAnsi="Arial" w:cs="Arial"/>
-              </w:rPr>
-              <w:t xml:space="preserve"> y termina con éxito, devolviendo un paciente.</w:t>
-            </w:r>
-          </w:p>
-        </w:tc>
-        <w:tc>
-          <w:tcPr>
-            <w:tcW w:w="1962" w:type="pct"/>
-            <w:gridSpan w:val="3"/>
-            <w:tcBorders>
-              <w:top w:val="outset" w:sz="6" w:space="0" w:color="auto"/>
-              <w:left w:val="outset" w:sz="6" w:space="0" w:color="auto"/>
-              <w:bottom w:val="outset" w:sz="6" w:space="0" w:color="auto"/>
-              <w:right w:val="outset" w:sz="6" w:space="0" w:color="auto"/>
-            </w:tcBorders>
-          </w:tcPr>
-          <w:p>
-            <w:pPr>
-              <w:jc w:val="both"/>
-              <w:rPr>
-                <w:rFonts w:ascii="Arial" w:hAnsi="Arial" w:cs="Arial"/>
-              </w:rPr>
-            </w:pPr>
-            <w:r>
-              <w:rPr>
-                <w:rFonts w:ascii="Arial" w:hAnsi="Arial" w:cs="Arial"/>
-              </w:rPr>
-              <w:t xml:space="preserve">3.A - Se </w:t>
-            </w:r>
-            <w:r>
-              <w:rPr>
-                <w:rFonts w:ascii="Arial" w:hAnsi="Arial" w:cs="Arial"/>
-              </w:rPr>
-              <w:t>llama al caso de uso “Consultar paciente”</w:t>
-            </w:r>
-            <w:r>
-              <w:rPr>
-                <w:rFonts w:ascii="Arial" w:hAnsi="Arial" w:cs="Arial"/>
-              </w:rPr>
-              <w:t xml:space="preserve"> para buscar un paciente para la práctica del alumno y no termina con éxito</w:t>
-            </w:r>
-            <w:r>
-              <w:rPr>
-                <w:rFonts w:ascii="Arial" w:hAnsi="Arial" w:cs="Arial"/>
-              </w:rPr>
-              <w:t>.</w:t>
-            </w:r>
-          </w:p>
-          <w:p>
-            <w:pPr>
-              <w:jc w:val="both"/>
-              <w:rPr>
-                <w:rFonts w:ascii="Arial" w:hAnsi="Arial" w:cs="Arial"/>
-              </w:rPr>
-            </w:pPr>
-            <w:r>
-              <w:rPr>
-                <w:rFonts w:ascii="Arial" w:hAnsi="Arial" w:cs="Arial"/>
-              </w:rPr>
-              <w:t>3.A.1 – El sistema informa la situación.</w:t>
-            </w:r>
-          </w:p>
-          <w:p>
-            <w:pPr>
-              <w:jc w:val="both"/>
-              <w:rPr>
-                <w:rFonts w:ascii="Arial" w:hAnsi="Arial" w:cs="Arial"/>
-                <w:lang w:eastAsia="es-ES"/>
-              </w:rPr>
-            </w:pPr>
-            <w:r>
-              <w:rPr>
-                <w:rFonts w:ascii="Arial" w:hAnsi="Arial" w:cs="Arial"/>
-              </w:rPr>
-              <w:t>3.A.2 – Se cancela el CU.</w:t>
+              <w:t>practico, y se ingresa</w:t>
+            </w:r>
+          </w:p>
+        </w:tc>
+        <w:tc>
+          <w:tcPr>
+            <w:tcW w:w="1946" w:type="pct"/>
+            <w:gridSpan w:val="4"/>
+            <w:tcBorders>
+              <w:top w:val="outset" w:sz="6" w:space="0" w:color="auto"/>
+              <w:left w:val="outset" w:sz="6" w:space="0" w:color="auto"/>
+              <w:bottom w:val="outset" w:sz="6" w:space="0" w:color="auto"/>
+              <w:right w:val="outset" w:sz="6" w:space="0" w:color="auto"/>
+            </w:tcBorders>
+          </w:tcPr>
+          <w:p>
+            <w:pPr>
+              <w:pStyle w:val="Textoindependiente"/>
+              <w:rPr>
+                <w:rFonts w:ascii="Arial" w:hAnsi="Arial" w:cs="Arial"/>
+                <w:szCs w:val="22"/>
+              </w:rPr>
+            </w:pPr>
+            <w:r>
+              <w:rPr>
+                <w:rFonts w:ascii="Arial" w:hAnsi="Arial" w:cs="Arial"/>
+              </w:rPr>
+              <w:lastRenderedPageBreak/>
+              <w:t xml:space="preserve">3. A - El sistema solicita que se ingrese la </w:t>
+            </w:r>
+            <w:r>
+              <w:rPr>
+                <w:rFonts w:ascii="Arial" w:hAnsi="Arial" w:cs="Arial"/>
+                <w:szCs w:val="22"/>
+              </w:rPr>
+              <w:lastRenderedPageBreak/>
+              <w:t>materia y el trabajo practico, y no se ingresa</w:t>
+            </w:r>
+          </w:p>
+          <w:p>
+            <w:pPr>
+              <w:pStyle w:val="Textoindependiente"/>
+              <w:rPr>
+                <w:rFonts w:ascii="Arial" w:hAnsi="Arial" w:cs="Arial"/>
+                <w:szCs w:val="22"/>
+              </w:rPr>
+            </w:pPr>
+            <w:r>
+              <w:rPr>
+                <w:rFonts w:ascii="Arial" w:hAnsi="Arial" w:cs="Arial"/>
+                <w:szCs w:val="22"/>
+              </w:rPr>
+              <w:t>3. A.1 – El sistema informa la situación.</w:t>
+            </w:r>
+          </w:p>
+          <w:p>
+            <w:pPr>
+              <w:pStyle w:val="Textoindependiente"/>
+              <w:rPr>
+                <w:rFonts w:ascii="Arial" w:hAnsi="Arial" w:cs="Arial"/>
+              </w:rPr>
+            </w:pPr>
+            <w:r>
+              <w:rPr>
+                <w:rFonts w:ascii="Arial" w:hAnsi="Arial" w:cs="Arial"/>
+                <w:szCs w:val="22"/>
+              </w:rPr>
+              <w:t>3.A.2 – Se cancela el CU</w:t>
             </w:r>
           </w:p>
         </w:tc>
@@ -1863,14 +1964,15 @@
         </w:trPr>
         <w:tc>
           <w:tcPr>
-            <w:tcW w:w="2984" w:type="pct"/>
-            <w:gridSpan w:val="6"/>
-            <w:tcBorders>
-              <w:top w:val="outset" w:sz="6" w:space="0" w:color="auto"/>
-              <w:left w:val="outset" w:sz="6" w:space="0" w:color="auto"/>
-              <w:bottom w:val="outset" w:sz="6" w:space="0" w:color="auto"/>
-              <w:right w:val="outset" w:sz="6" w:space="0" w:color="auto"/>
-            </w:tcBorders>
+            <w:tcW w:w="3000" w:type="pct"/>
+            <w:gridSpan w:val="5"/>
+            <w:tcBorders>
+              <w:top w:val="outset" w:sz="6" w:space="0" w:color="auto"/>
+              <w:left w:val="outset" w:sz="6" w:space="0" w:color="auto"/>
+              <w:bottom w:val="outset" w:sz="6" w:space="0" w:color="auto"/>
+              <w:right w:val="outset" w:sz="6" w:space="0" w:color="auto"/>
+            </w:tcBorders>
+            <w:hideMark/>
           </w:tcPr>
           <w:p>
             <w:pPr>
@@ -1883,45 +1985,33 @@
               <w:jc w:val="both"/>
               <w:rPr>
                 <w:rFonts w:ascii="Arial" w:hAnsi="Arial" w:cs="Arial"/>
-                <w:lang w:eastAsia="es-ES"/>
-              </w:rPr>
-            </w:pPr>
-            <w:r>
-              <w:rPr>
-                <w:rFonts w:ascii="Arial" w:hAnsi="Arial" w:cs="Arial"/>
-              </w:rPr>
-              <w:t>El sistema muestra el paciente devuelto con los siguientes datos</w:t>
-            </w:r>
-            <w:r>
-              <w:rPr>
-                <w:rFonts w:ascii="Arial" w:hAnsi="Arial" w:cs="Arial"/>
-              </w:rPr>
-              <w:t>:.</w:t>
-            </w:r>
-            <w:r>
-              <w:rPr>
-                <w:rFonts w:ascii="Arial" w:hAnsi="Arial" w:cs="Arial"/>
-              </w:rPr>
-              <w:t>apellido, nombre, teléfono</w:t>
-            </w:r>
-            <w:r>
-              <w:rPr>
-                <w:rFonts w:ascii="Arial" w:hAnsi="Arial" w:cs="Arial"/>
-              </w:rPr>
-              <w:t xml:space="preserve"> fijo</w:t>
-            </w:r>
-            <w:r>
-              <w:rPr>
-                <w:rFonts w:ascii="Arial" w:hAnsi="Arial" w:cs="Arial"/>
-              </w:rPr>
-              <w:t xml:space="preserve"> y celular.</w:t>
-            </w:r>
-          </w:p>
-        </w:tc>
-        <w:tc>
-          <w:tcPr>
-            <w:tcW w:w="1962" w:type="pct"/>
-            <w:gridSpan w:val="3"/>
+              </w:rPr>
+            </w:pPr>
+            <w:r>
+              <w:rPr>
+                <w:rFonts w:ascii="Arial" w:hAnsi="Arial" w:cs="Arial"/>
+              </w:rPr>
+              <w:lastRenderedPageBreak/>
+              <w:t>El sistema muestra, para el alumno solicitante las asignaciones correspondientes a la materia y el trabajo practico seleccionados</w:t>
+            </w:r>
+            <w:r>
+              <w:rPr>
+                <w:rFonts w:ascii="Arial" w:hAnsi="Arial" w:cs="Arial"/>
+              </w:rPr>
+              <w:t>. El sistema verifica que la cantidad de asignaciones no iguala ni supera al máximo establecido y no lo hace</w:t>
+            </w:r>
+            <w:r>
+              <w:rPr>
+                <w:rFonts w:ascii="Arial" w:hAnsi="Arial" w:cs="Arial"/>
+              </w:rPr>
+              <w:t>.</w:t>
+            </w:r>
+          </w:p>
+        </w:tc>
+        <w:tc>
+          <w:tcPr>
+            <w:tcW w:w="1946" w:type="pct"/>
+            <w:gridSpan w:val="4"/>
             <w:tcBorders>
               <w:top w:val="outset" w:sz="6" w:space="0" w:color="auto"/>
               <w:left w:val="outset" w:sz="6" w:space="0" w:color="auto"/>
@@ -1937,6 +2027,44 @@
                 <w:szCs w:val="22"/>
               </w:rPr>
             </w:pPr>
+            <w:r>
+              <w:rPr>
+                <w:rFonts w:ascii="Arial" w:hAnsi="Arial" w:cs="Arial"/>
+                <w:szCs w:val="22"/>
+              </w:rPr>
+              <w:t>4. A – El sistema verifica que la cantidad de asignaciones no iguala ni supera al máximo establecido y sí lo hace.</w:t>
+            </w:r>
+          </w:p>
+          <w:p>
+            <w:pPr>
+              <w:pStyle w:val="Textoindependiente"/>
+              <w:rPr>
+                <w:rFonts w:ascii="Arial" w:hAnsi="Arial" w:cs="Arial"/>
+                <w:szCs w:val="22"/>
+              </w:rPr>
+            </w:pPr>
+            <w:r>
+              <w:rPr>
+                <w:rFonts w:ascii="Arial" w:hAnsi="Arial" w:cs="Arial"/>
+                <w:szCs w:val="22"/>
+              </w:rPr>
+              <w:t>4. A.1 – El sistema informa la situación.</w:t>
+            </w:r>
+          </w:p>
+          <w:p>
+            <w:pPr>
+              <w:pStyle w:val="Textoindependiente"/>
+              <w:rPr>
+                <w:rFonts w:ascii="Arial" w:hAnsi="Arial" w:cs="Arial"/>
+              </w:rPr>
+            </w:pPr>
+            <w:r>
+              <w:rPr>
+                <w:rFonts w:ascii="Arial" w:hAnsi="Arial" w:cs="Arial"/>
+                <w:szCs w:val="22"/>
+              </w:rPr>
+              <w:t>4. A.2 – Se cancela el CU.</w:t>
+            </w:r>
           </w:p>
         </w:tc>
       </w:tr>
@@ -1947,14 +2075,15 @@
         </w:trPr>
         <w:tc>
           <w:tcPr>
-            <w:tcW w:w="2984" w:type="pct"/>
-            <w:gridSpan w:val="6"/>
-            <w:tcBorders>
-              <w:top w:val="outset" w:sz="6" w:space="0" w:color="auto"/>
-              <w:left w:val="outset" w:sz="6" w:space="0" w:color="auto"/>
-              <w:bottom w:val="outset" w:sz="6" w:space="0" w:color="auto"/>
-              <w:right w:val="outset" w:sz="6" w:space="0" w:color="auto"/>
-            </w:tcBorders>
+            <w:tcW w:w="3000" w:type="pct"/>
+            <w:gridSpan w:val="5"/>
+            <w:tcBorders>
+              <w:top w:val="outset" w:sz="6" w:space="0" w:color="auto"/>
+              <w:left w:val="outset" w:sz="6" w:space="0" w:color="auto"/>
+              <w:bottom w:val="outset" w:sz="6" w:space="0" w:color="auto"/>
+              <w:right w:val="outset" w:sz="6" w:space="0" w:color="auto"/>
+            </w:tcBorders>
+            <w:hideMark/>
           </w:tcPr>
           <w:p>
             <w:pPr>
@@ -1973,14 +2102,56 @@
               <w:rPr>
                 <w:rFonts w:ascii="Arial" w:hAnsi="Arial" w:cs="Arial"/>
               </w:rPr>
-              <w:t>El sistema solicita que se ingrese fecha y hora de la práctica y el RA los ingresa.</w:t>
-            </w:r>
-          </w:p>
-        </w:tc>
-        <w:tc>
-          <w:tcPr>
-            <w:tcW w:w="1962" w:type="pct"/>
-            <w:gridSpan w:val="3"/>
+              <w:t xml:space="preserve">Se </w:t>
+            </w:r>
+            <w:r>
+              <w:rPr>
+                <w:rFonts w:ascii="Arial" w:hAnsi="Arial" w:cs="Arial"/>
+              </w:rPr>
+              <w:t>llama al caso de uso “Consultar paciente”</w:t>
+            </w:r>
+            <w:r>
+              <w:rPr>
+                <w:rFonts w:ascii="Arial" w:hAnsi="Arial" w:cs="Arial"/>
+              </w:rPr>
+              <w:t xml:space="preserve"> para buscar un paciente para la práctica del alumno</w:t>
+            </w:r>
+            <w:r>
+              <w:rPr>
+                <w:rFonts w:ascii="Arial" w:hAnsi="Arial" w:cs="Arial"/>
+              </w:rPr>
+              <w:t xml:space="preserve"> y termina con éxito, devolviendo un</w:t>
+            </w:r>
+            <w:r>
+              <w:rPr>
+                <w:rFonts w:ascii="Arial" w:hAnsi="Arial" w:cs="Arial"/>
+              </w:rPr>
+              <w:t>o o más</w:t>
+            </w:r>
+            <w:r>
+              <w:rPr>
+                <w:rFonts w:ascii="Arial" w:hAnsi="Arial" w:cs="Arial"/>
+              </w:rPr>
+              <w:t xml:space="preserve"> paciente</w:t>
+            </w:r>
+            <w:r>
+              <w:rPr>
+                <w:rFonts w:ascii="Arial" w:hAnsi="Arial" w:cs="Arial"/>
+              </w:rPr>
+              <w:t>s</w:t>
+            </w:r>
+            <w:r>
+              <w:rPr>
+                <w:rFonts w:ascii="Arial" w:hAnsi="Arial" w:cs="Arial"/>
+              </w:rPr>
+              <w:t>.</w:t>
+            </w:r>
+          </w:p>
+        </w:tc>
+        <w:tc>
+          <w:tcPr>
+            <w:tcW w:w="1946" w:type="pct"/>
+            <w:gridSpan w:val="4"/>
             <w:tcBorders>
               <w:top w:val="outset" w:sz="6" w:space="0" w:color="auto"/>
               <w:left w:val="outset" w:sz="6" w:space="0" w:color="auto"/>
@@ -1993,20 +2164,22 @@
               <w:pStyle w:val="Textoindependiente"/>
               <w:rPr>
                 <w:rFonts w:ascii="Arial" w:hAnsi="Arial" w:cs="Arial"/>
-              </w:rPr>
-            </w:pPr>
-            <w:r>
-              <w:rPr>
-                <w:rFonts w:ascii="Arial" w:hAnsi="Arial" w:cs="Arial"/>
-                <w:szCs w:val="22"/>
-              </w:rPr>
-              <w:t xml:space="preserve">5.A - </w:t>
-            </w:r>
-            <w:r>
-              <w:rPr>
-                <w:rFonts w:ascii="Arial" w:hAnsi="Arial" w:cs="Arial"/>
-              </w:rPr>
-              <w:t>El sistema solicita que se ingrese fecha y hora de la práctica y el RA no los ingresa.</w:t>
+                <w:szCs w:val="22"/>
+              </w:rPr>
+            </w:pPr>
+            <w:r>
+              <w:rPr>
+                <w:rFonts w:ascii="Arial" w:hAnsi="Arial" w:cs="Arial"/>
+                <w:szCs w:val="22"/>
+              </w:rPr>
+              <w:t>3. A</w:t>
+            </w:r>
+            <w:r>
+              <w:rPr>
+                <w:rFonts w:ascii="Arial" w:hAnsi="Arial" w:cs="Arial"/>
+                <w:szCs w:val="22"/>
+              </w:rPr>
+              <w:t xml:space="preserve"> - Se llama al caso de uso “Consultar paciente” para buscar un paciente para la práctica del alumno y no termina con éxito.</w:t>
             </w:r>
           </w:p>
           <w:p>
@@ -2014,13 +2187,22 @@
               <w:pStyle w:val="Textoindependiente"/>
               <w:rPr>
                 <w:rFonts w:ascii="Arial" w:hAnsi="Arial" w:cs="Arial"/>
-              </w:rPr>
-            </w:pPr>
-            <w:r>
-              <w:rPr>
-                <w:rFonts w:ascii="Arial" w:hAnsi="Arial" w:cs="Arial"/>
-              </w:rPr>
-              <w:t xml:space="preserve">5.A.1 – El sistema informa la situación. </w:t>
+                <w:szCs w:val="22"/>
+              </w:rPr>
+            </w:pPr>
+            <w:r>
+              <w:rPr>
+                <w:rFonts w:ascii="Arial" w:hAnsi="Arial" w:cs="Arial"/>
+                <w:szCs w:val="22"/>
+              </w:rPr>
+              <w:t>3. A.1</w:t>
+            </w:r>
+            <w:r>
+              <w:rPr>
+                <w:rFonts w:ascii="Arial" w:hAnsi="Arial" w:cs="Arial"/>
+                <w:szCs w:val="22"/>
+              </w:rPr>
+              <w:t xml:space="preserve"> – El sistema informa la situación.</w:t>
             </w:r>
           </w:p>
           <w:p>
@@ -2034,8 +2216,16 @@
             <w:r>
               <w:rPr>
                 <w:rFonts w:ascii="Arial" w:hAnsi="Arial" w:cs="Arial"/>
-              </w:rPr>
-              <w:t>5.A.2 – Se cancela el CU.</w:t>
+                <w:szCs w:val="22"/>
+              </w:rPr>
+              <w:t>3. A.2</w:t>
+            </w:r>
+            <w:r>
+              <w:rPr>
+                <w:rFonts w:ascii="Arial" w:hAnsi="Arial" w:cs="Arial"/>
+                <w:szCs w:val="22"/>
+              </w:rPr>
+              <w:t xml:space="preserve"> – Se cancela el CU.</w:t>
             </w:r>
           </w:p>
         </w:tc>
@@ -2047,8 +2237,8 @@
         </w:trPr>
         <w:tc>
           <w:tcPr>
-            <w:tcW w:w="2984" w:type="pct"/>
-            <w:gridSpan w:val="6"/>
+            <w:tcW w:w="3000" w:type="pct"/>
+            <w:gridSpan w:val="5"/>
             <w:tcBorders>
               <w:top w:val="outset" w:sz="6" w:space="0" w:color="auto"/>
               <w:left w:val="outset" w:sz="6" w:space="0" w:color="auto"/>
@@ -2067,38 +2257,81 @@
               <w:jc w:val="both"/>
               <w:rPr>
                 <w:rFonts w:ascii="Arial" w:hAnsi="Arial" w:cs="Arial"/>
-              </w:rPr>
-            </w:pPr>
-            <w:r>
-              <w:rPr>
-                <w:rFonts w:ascii="Arial" w:hAnsi="Arial" w:cs="Arial"/>
-              </w:rPr>
-              <w:t>El RA ingresa la opción “</w:t>
-            </w:r>
-            <w:r>
-              <w:rPr>
-                <w:rFonts w:ascii="Arial" w:hAnsi="Arial" w:cs="Arial"/>
-              </w:rPr>
-              <w:t>Guardar</w:t>
-            </w:r>
-            <w:r>
-              <w:rPr>
-                <w:rFonts w:ascii="Arial" w:hAnsi="Arial" w:cs="Arial"/>
-              </w:rPr>
-              <w:t>” y e</w:t>
-            </w:r>
-            <w:r>
-              <w:rPr>
-                <w:rFonts w:ascii="Arial" w:hAnsi="Arial" w:cs="Arial"/>
-              </w:rPr>
-              <w:t>l sistema solicita se confirme la asignación y el RA lo hace.</w:t>
-            </w:r>
-          </w:p>
-        </w:tc>
-        <w:tc>
-          <w:tcPr>
-            <w:tcW w:w="1962" w:type="pct"/>
-            <w:gridSpan w:val="3"/>
+                <w:lang w:eastAsia="es-ES"/>
+              </w:rPr>
+            </w:pPr>
+            <w:r>
+              <w:rPr>
+                <w:rFonts w:ascii="Arial" w:hAnsi="Arial" w:cs="Arial"/>
+              </w:rPr>
+              <w:t xml:space="preserve">El sistema muestra </w:t>
+            </w:r>
+            <w:r>
+              <w:rPr>
+                <w:rFonts w:ascii="Arial" w:hAnsi="Arial" w:cs="Arial"/>
+              </w:rPr>
+              <w:t>los pacientes</w:t>
+            </w:r>
+            <w:r>
+              <w:rPr>
+                <w:rFonts w:ascii="Arial" w:hAnsi="Arial" w:cs="Arial"/>
+              </w:rPr>
+              <w:t xml:space="preserve"> </w:t>
+            </w:r>
+            <w:r>
+              <w:rPr>
+                <w:rFonts w:ascii="Arial" w:hAnsi="Arial" w:cs="Arial"/>
+              </w:rPr>
+              <w:t xml:space="preserve">encontrados </w:t>
+            </w:r>
+            <w:r>
+              <w:rPr>
+                <w:rFonts w:ascii="Arial" w:hAnsi="Arial" w:cs="Arial"/>
+              </w:rPr>
+              <w:t xml:space="preserve">con los siguientes </w:t>
+            </w:r>
+            <w:r>
+              <w:rPr>
+                <w:rFonts w:ascii="Arial" w:hAnsi="Arial" w:cs="Arial"/>
+              </w:rPr>
+              <w:t>datos: apellido</w:t>
+            </w:r>
+            <w:r>
+              <w:rPr>
+                <w:rFonts w:ascii="Arial" w:hAnsi="Arial" w:cs="Arial"/>
+              </w:rPr>
+              <w:t>, nombre, teléfono</w:t>
+            </w:r>
+            <w:r>
+              <w:rPr>
+                <w:rFonts w:ascii="Arial" w:hAnsi="Arial" w:cs="Arial"/>
+              </w:rPr>
+              <w:t xml:space="preserve"> fijo</w:t>
+            </w:r>
+            <w:r>
+              <w:rPr>
+                <w:rFonts w:ascii="Arial" w:hAnsi="Arial" w:cs="Arial"/>
+              </w:rPr>
+              <w:t xml:space="preserve">, </w:t>
+            </w:r>
+            <w:r>
+              <w:rPr>
+                <w:rFonts w:ascii="Arial" w:hAnsi="Arial" w:cs="Arial"/>
+              </w:rPr>
+              <w:t>celular</w:t>
+            </w:r>
+            <w:r>
+              <w:rPr>
+                <w:rFonts w:ascii="Arial" w:hAnsi="Arial" w:cs="Arial"/>
+              </w:rPr>
+              <w:t xml:space="preserve"> y domicilio.</w:t>
+            </w:r>
+          </w:p>
+        </w:tc>
+        <w:tc>
+          <w:tcPr>
+            <w:tcW w:w="1946" w:type="pct"/>
+            <w:gridSpan w:val="4"/>
             <w:tcBorders>
               <w:top w:val="outset" w:sz="6" w:space="0" w:color="auto"/>
               <w:left w:val="outset" w:sz="6" w:space="0" w:color="auto"/>
@@ -2111,50 +2344,9 @@
               <w:pStyle w:val="Textoindependiente"/>
               <w:rPr>
                 <w:rFonts w:ascii="Arial" w:hAnsi="Arial" w:cs="Arial"/>
-              </w:rPr>
-            </w:pPr>
-            <w:r>
-              <w:rPr>
-                <w:rFonts w:ascii="Arial" w:hAnsi="Arial" w:cs="Arial"/>
-                <w:szCs w:val="22"/>
-              </w:rPr>
-              <w:t>6. A-</w:t>
-            </w:r>
-            <w:r>
-              <w:rPr>
-                <w:rFonts w:ascii="Arial" w:hAnsi="Arial" w:cs="Arial"/>
-              </w:rPr>
-              <w:t xml:space="preserve"> El sistema solicita se confirme la asignación y el RA  no lo hace.</w:t>
-            </w:r>
-          </w:p>
-          <w:p>
-            <w:pPr>
-              <w:pStyle w:val="Textoindependiente"/>
-              <w:rPr>
-                <w:rFonts w:ascii="Arial" w:hAnsi="Arial" w:cs="Arial"/>
-              </w:rPr>
-            </w:pPr>
-            <w:r>
-              <w:rPr>
-                <w:rFonts w:ascii="Arial" w:hAnsi="Arial" w:cs="Arial"/>
-              </w:rPr>
-              <w:t xml:space="preserve">6.A.1 - El sistema informa la situación. </w:t>
-            </w:r>
-          </w:p>
-          <w:p>
-            <w:pPr>
-              <w:pStyle w:val="Textoindependiente"/>
-              <w:rPr>
-                <w:rFonts w:ascii="Arial" w:hAnsi="Arial" w:cs="Arial"/>
-                <w:szCs w:val="22"/>
-              </w:rPr>
-            </w:pPr>
-            <w:r>
-              <w:rPr>
-                <w:rFonts w:ascii="Arial" w:hAnsi="Arial" w:cs="Arial"/>
-              </w:rPr>
-              <w:t>6.A.2 – Se cancela el CU.</w:t>
-            </w:r>
+                <w:szCs w:val="22"/>
+              </w:rPr>
+            </w:pPr>
           </w:p>
         </w:tc>
       </w:tr>
@@ -2165,8 +2357,8 @@
         </w:trPr>
         <w:tc>
           <w:tcPr>
-            <w:tcW w:w="2984" w:type="pct"/>
-            <w:gridSpan w:val="6"/>
+            <w:tcW w:w="3000" w:type="pct"/>
+            <w:gridSpan w:val="5"/>
             <w:tcBorders>
               <w:top w:val="outset" w:sz="6" w:space="0" w:color="auto"/>
               <w:left w:val="outset" w:sz="6" w:space="0" w:color="auto"/>
@@ -2191,14 +2383,20 @@
               <w:rPr>
                 <w:rFonts w:ascii="Arial" w:hAnsi="Arial" w:cs="Arial"/>
               </w:rPr>
-              <w:t>El sistema verifica que todos los datos son correctos y lo son.</w:t>
-            </w:r>
-          </w:p>
-        </w:tc>
-        <w:tc>
-          <w:tcPr>
-            <w:tcW w:w="1962" w:type="pct"/>
-            <w:gridSpan w:val="3"/>
+              <w:t>El sistema solicita se seleccione un paciente</w:t>
+            </w:r>
+            <w:r>
+              <w:rPr>
+                <w:rFonts w:ascii="Arial" w:hAnsi="Arial" w:cs="Arial"/>
+              </w:rPr>
+              <w:t>, y lo hace</w:t>
+            </w:r>
+          </w:p>
+        </w:tc>
+        <w:tc>
+          <w:tcPr>
+            <w:tcW w:w="1946" w:type="pct"/>
+            <w:gridSpan w:val="4"/>
             <w:tcBorders>
               <w:top w:val="outset" w:sz="6" w:space="0" w:color="auto"/>
               <w:left w:val="outset" w:sz="6" w:space="0" w:color="auto"/>
@@ -2224,7 +2422,7 @@
               <w:rPr>
                 <w:rFonts w:ascii="Arial" w:hAnsi="Arial" w:cs="Arial"/>
               </w:rPr>
-              <w:t>El sistema verifica que todos los datos son correctos y no lo son.</w:t>
+              <w:t>El sistema solicita se seleccione un paciente, y no lo hace</w:t>
             </w:r>
           </w:p>
           <w:p>
@@ -2238,7 +2436,7 @@
               <w:rPr>
                 <w:rFonts w:ascii="Arial" w:hAnsi="Arial" w:cs="Arial"/>
               </w:rPr>
-              <w:t xml:space="preserve">7.A.1 - El sistema informa la situación. </w:t>
+              <w:t xml:space="preserve">7. A.1 – El sistema informa la situación. </w:t>
             </w:r>
           </w:p>
           <w:p>
@@ -2253,7 +2451,7 @@
               <w:rPr>
                 <w:rFonts w:ascii="Arial" w:hAnsi="Arial" w:cs="Arial"/>
               </w:rPr>
-              <w:t>7.A.2 – Se cancela el CU.</w:t>
+              <w:t>7. A.2 – Se cancela el CU.</w:t>
             </w:r>
           </w:p>
         </w:tc>
@@ -2265,15 +2463,14 @@
         </w:trPr>
         <w:tc>
           <w:tcPr>
-            <w:tcW w:w="2984" w:type="pct"/>
-            <w:gridSpan w:val="6"/>
-            <w:tcBorders>
-              <w:top w:val="outset" w:sz="6" w:space="0" w:color="auto"/>
-              <w:left w:val="outset" w:sz="6" w:space="0" w:color="auto"/>
-              <w:bottom w:val="outset" w:sz="6" w:space="0" w:color="auto"/>
-              <w:right w:val="outset" w:sz="6" w:space="0" w:color="auto"/>
-            </w:tcBorders>
-            <w:hideMark/>
+            <w:tcW w:w="3000" w:type="pct"/>
+            <w:gridSpan w:val="5"/>
+            <w:tcBorders>
+              <w:top w:val="outset" w:sz="6" w:space="0" w:color="auto"/>
+              <w:left w:val="outset" w:sz="6" w:space="0" w:color="auto"/>
+              <w:bottom w:val="outset" w:sz="6" w:space="0" w:color="auto"/>
+              <w:right w:val="outset" w:sz="6" w:space="0" w:color="auto"/>
+            </w:tcBorders>
           </w:tcPr>
           <w:p>
             <w:pPr>
@@ -2286,43 +2483,20 @@
               <w:jc w:val="both"/>
               <w:rPr>
                 <w:rFonts w:ascii="Arial" w:hAnsi="Arial" w:cs="Arial"/>
-                <w:lang w:val="es-ES" w:eastAsia="es-ES"/>
-              </w:rPr>
-            </w:pPr>
-            <w:r>
-              <w:rPr>
-                <w:rFonts w:ascii="Arial" w:hAnsi="Arial" w:cs="Arial"/>
-                <w:lang w:eastAsia="es-ES"/>
-              </w:rPr>
-              <w:t xml:space="preserve">El sistema muestra los datos de la asignación que se registrará: nombre y apellido del paciente,  materia, fecha y hora </w:t>
-            </w:r>
-            <w:r>
-              <w:rPr>
-                <w:rFonts w:ascii="Arial" w:hAnsi="Arial" w:cs="Arial"/>
-                <w:lang w:eastAsia="es-ES"/>
-              </w:rPr>
-              <w:t>pactada</w:t>
-            </w:r>
-            <w:r>
-              <w:rPr>
-                <w:rFonts w:ascii="Arial" w:hAnsi="Arial" w:cs="Arial"/>
-                <w:lang w:eastAsia="es-ES"/>
-              </w:rPr>
-              <w:t>, nombre y apellido del alumno</w:t>
-            </w:r>
-            <w:r>
-              <w:rPr>
-                <w:rFonts w:ascii="Arial" w:hAnsi="Arial" w:cs="Arial"/>
-                <w:lang w:eastAsia="es-ES"/>
-              </w:rPr>
-              <w:t xml:space="preserve"> y estado de la asignación.</w:t>
-            </w:r>
-          </w:p>
-        </w:tc>
-        <w:tc>
-          <w:tcPr>
-            <w:tcW w:w="1962" w:type="pct"/>
-            <w:gridSpan w:val="3"/>
+              </w:rPr>
+            </w:pPr>
+            <w:r>
+              <w:rPr>
+                <w:rFonts w:ascii="Arial" w:hAnsi="Arial" w:cs="Arial"/>
+              </w:rPr>
+              <w:t>El sistema solicita que se ingrese fecha y hora de la práctica y el RA los ingresa.</w:t>
+            </w:r>
+          </w:p>
+        </w:tc>
+        <w:tc>
+          <w:tcPr>
+            <w:tcW w:w="1946" w:type="pct"/>
+            <w:gridSpan w:val="4"/>
             <w:tcBorders>
               <w:top w:val="outset" w:sz="6" w:space="0" w:color="auto"/>
               <w:left w:val="outset" w:sz="6" w:space="0" w:color="auto"/>
@@ -2335,9 +2509,69 @@
               <w:pStyle w:val="Textoindependiente"/>
               <w:rPr>
                 <w:rFonts w:ascii="Arial" w:hAnsi="Arial" w:cs="Arial"/>
-                <w:szCs w:val="22"/>
-              </w:rPr>
-            </w:pPr>
+              </w:rPr>
+            </w:pPr>
+            <w:r>
+              <w:rPr>
+                <w:rFonts w:ascii="Arial" w:hAnsi="Arial" w:cs="Arial"/>
+                <w:szCs w:val="22"/>
+              </w:rPr>
+              <w:t>8. A</w:t>
+            </w:r>
+            <w:r>
+              <w:rPr>
+                <w:rFonts w:ascii="Arial" w:hAnsi="Arial" w:cs="Arial"/>
+                <w:szCs w:val="22"/>
+              </w:rPr>
+              <w:t xml:space="preserve"> - </w:t>
+            </w:r>
+            <w:r>
+              <w:rPr>
+                <w:rFonts w:ascii="Arial" w:hAnsi="Arial" w:cs="Arial"/>
+              </w:rPr>
+              <w:t>El sistema solicita que se ingrese fecha y hora de la práctica y el RA no los ingresa.</w:t>
+            </w:r>
+          </w:p>
+          <w:p>
+            <w:pPr>
+              <w:pStyle w:val="Textoindependiente"/>
+              <w:rPr>
+                <w:rFonts w:ascii="Arial" w:hAnsi="Arial" w:cs="Arial"/>
+              </w:rPr>
+            </w:pPr>
+            <w:r>
+              <w:rPr>
+                <w:rFonts w:ascii="Arial" w:hAnsi="Arial" w:cs="Arial"/>
+              </w:rPr>
+              <w:t>8. A.1</w:t>
+            </w:r>
+            <w:r>
+              <w:rPr>
+                <w:rFonts w:ascii="Arial" w:hAnsi="Arial" w:cs="Arial"/>
+              </w:rPr>
+              <w:t xml:space="preserve"> – El sistema informa la situación. </w:t>
+            </w:r>
+          </w:p>
+          <w:p>
+            <w:pPr>
+              <w:pStyle w:val="Textoindependiente"/>
+              <w:rPr>
+                <w:rFonts w:ascii="Arial" w:hAnsi="Arial" w:cs="Arial"/>
+                <w:szCs w:val="22"/>
+              </w:rPr>
+            </w:pPr>
+            <w:r>
+              <w:rPr>
+                <w:rFonts w:ascii="Arial" w:hAnsi="Arial" w:cs="Arial"/>
+              </w:rPr>
+              <w:t>8. A.2</w:t>
+            </w:r>
+            <w:r>
+              <w:rPr>
+                <w:rFonts w:ascii="Arial" w:hAnsi="Arial" w:cs="Arial"/>
+              </w:rPr>
+              <w:t xml:space="preserve"> – Se cancela el CU.</w:t>
+            </w:r>
           </w:p>
         </w:tc>
       </w:tr>
@@ -2348,15 +2582,14 @@
         </w:trPr>
         <w:tc>
           <w:tcPr>
-            <w:tcW w:w="2984" w:type="pct"/>
-            <w:gridSpan w:val="6"/>
-            <w:tcBorders>
-              <w:top w:val="outset" w:sz="6" w:space="0" w:color="auto"/>
-              <w:left w:val="outset" w:sz="6" w:space="0" w:color="auto"/>
-              <w:bottom w:val="outset" w:sz="6" w:space="0" w:color="auto"/>
-              <w:right w:val="outset" w:sz="6" w:space="0" w:color="auto"/>
-            </w:tcBorders>
-            <w:hideMark/>
+            <w:tcW w:w="3000" w:type="pct"/>
+            <w:gridSpan w:val="5"/>
+            <w:tcBorders>
+              <w:top w:val="outset" w:sz="6" w:space="0" w:color="auto"/>
+              <w:left w:val="outset" w:sz="6" w:space="0" w:color="auto"/>
+              <w:bottom w:val="outset" w:sz="6" w:space="0" w:color="auto"/>
+              <w:right w:val="outset" w:sz="6" w:space="0" w:color="auto"/>
+            </w:tcBorders>
           </w:tcPr>
           <w:p>
             <w:pPr>
@@ -2369,22 +2602,50 @@
               <w:jc w:val="both"/>
               <w:rPr>
                 <w:rFonts w:ascii="Arial" w:hAnsi="Arial" w:cs="Arial"/>
-                <w:lang w:eastAsia="es-ES"/>
-              </w:rPr>
-            </w:pPr>
-            <w:r>
-              <w:rPr>
-                <w:rFonts w:ascii="Arial" w:hAnsi="Arial" w:cs="Arial"/>
-                <w:lang w:eastAsia="es-ES"/>
-              </w:rPr>
-              <w:t xml:space="preserve">El sistema registra la asignación del paciente al alumno. </w:t>
-            </w:r>
-          </w:p>
-        </w:tc>
-        <w:tc>
-          <w:tcPr>
-            <w:tcW w:w="1962" w:type="pct"/>
-            <w:gridSpan w:val="3"/>
+              </w:rPr>
+            </w:pPr>
+            <w:r>
+              <w:rPr>
+                <w:rFonts w:ascii="Arial" w:hAnsi="Arial" w:cs="Arial"/>
+              </w:rPr>
+              <w:t xml:space="preserve">El RA </w:t>
+            </w:r>
+            <w:r>
+              <w:rPr>
+                <w:rFonts w:ascii="Arial" w:hAnsi="Arial" w:cs="Arial"/>
+              </w:rPr>
+              <w:t>selecciona</w:t>
+            </w:r>
+            <w:r>
+              <w:rPr>
+                <w:rFonts w:ascii="Arial" w:hAnsi="Arial" w:cs="Arial"/>
+              </w:rPr>
+              <w:t xml:space="preserve"> la opción “</w:t>
+            </w:r>
+            <w:r>
+              <w:rPr>
+                <w:rFonts w:ascii="Arial" w:hAnsi="Arial" w:cs="Arial"/>
+              </w:rPr>
+              <w:t>Asignar</w:t>
+            </w:r>
+            <w:r>
+              <w:rPr>
+                <w:rFonts w:ascii="Arial" w:hAnsi="Arial" w:cs="Arial"/>
+              </w:rPr>
+              <w:t>” y e</w:t>
+            </w:r>
+            <w:r>
+              <w:rPr>
+                <w:rFonts w:ascii="Arial" w:hAnsi="Arial" w:cs="Arial"/>
+              </w:rPr>
+              <w:t>l sistema solicita se confirme la asignación y el RA lo hace.</w:t>
+            </w:r>
+          </w:p>
+        </w:tc>
+        <w:tc>
+          <w:tcPr>
+            <w:tcW w:w="1946" w:type="pct"/>
+            <w:gridSpan w:val="4"/>
             <w:tcBorders>
               <w:top w:val="outset" w:sz="6" w:space="0" w:color="auto"/>
               <w:left w:val="outset" w:sz="6" w:space="0" w:color="auto"/>
@@ -2397,10 +2658,69 @@
               <w:pStyle w:val="Textoindependiente"/>
               <w:rPr>
                 <w:rFonts w:ascii="Arial" w:hAnsi="Arial" w:cs="Arial"/>
-                <w:szCs w:val="22"/>
-                <w:lang w:val="es-AR"/>
-              </w:rPr>
-            </w:pPr>
+              </w:rPr>
+            </w:pPr>
+            <w:r>
+              <w:rPr>
+                <w:rFonts w:ascii="Arial" w:hAnsi="Arial" w:cs="Arial"/>
+                <w:szCs w:val="22"/>
+              </w:rPr>
+              <w:t>9</w:t>
+            </w:r>
+            <w:r>
+              <w:rPr>
+                <w:rFonts w:ascii="Arial" w:hAnsi="Arial" w:cs="Arial"/>
+                <w:szCs w:val="22"/>
+              </w:rPr>
+              <w:t>. A-</w:t>
+            </w:r>
+            <w:r>
+              <w:rPr>
+                <w:rFonts w:ascii="Arial" w:hAnsi="Arial" w:cs="Arial"/>
+              </w:rPr>
+              <w:t xml:space="preserve"> El sistema solicita se confirme la asignación y el RA  no lo hace.</w:t>
+            </w:r>
+          </w:p>
+          <w:p>
+            <w:pPr>
+              <w:pStyle w:val="Textoindependiente"/>
+              <w:rPr>
+                <w:rFonts w:ascii="Arial" w:hAnsi="Arial" w:cs="Arial"/>
+              </w:rPr>
+            </w:pPr>
+            <w:r>
+              <w:rPr>
+                <w:rFonts w:ascii="Arial" w:hAnsi="Arial" w:cs="Arial"/>
+              </w:rPr>
+              <w:t>9. A.1</w:t>
+            </w:r>
+            <w:r>
+              <w:rPr>
+                <w:rFonts w:ascii="Arial" w:hAnsi="Arial" w:cs="Arial"/>
+              </w:rPr>
+              <w:t xml:space="preserve"> - El sistema informa la situación. </w:t>
+            </w:r>
+          </w:p>
+          <w:p>
+            <w:pPr>
+              <w:pStyle w:val="Textoindependiente"/>
+              <w:rPr>
+                <w:rFonts w:ascii="Arial" w:hAnsi="Arial" w:cs="Arial"/>
+                <w:szCs w:val="22"/>
+              </w:rPr>
+            </w:pPr>
+            <w:r>
+              <w:rPr>
+                <w:rFonts w:ascii="Arial" w:hAnsi="Arial" w:cs="Arial"/>
+              </w:rPr>
+              <w:t>9. A.2</w:t>
+            </w:r>
+            <w:r>
+              <w:rPr>
+                <w:rFonts w:ascii="Arial" w:hAnsi="Arial" w:cs="Arial"/>
+              </w:rPr>
+              <w:t xml:space="preserve"> – Se cancela el CU.</w:t>
+            </w:r>
           </w:p>
         </w:tc>
       </w:tr>
@@ -2411,15 +2731,14 @@
         </w:trPr>
         <w:tc>
           <w:tcPr>
-            <w:tcW w:w="2984" w:type="pct"/>
-            <w:gridSpan w:val="6"/>
-            <w:tcBorders>
-              <w:top w:val="outset" w:sz="6" w:space="0" w:color="auto"/>
-              <w:left w:val="outset" w:sz="6" w:space="0" w:color="auto"/>
-              <w:bottom w:val="outset" w:sz="6" w:space="0" w:color="auto"/>
-              <w:right w:val="outset" w:sz="6" w:space="0" w:color="auto"/>
-            </w:tcBorders>
-            <w:hideMark/>
+            <w:tcW w:w="3000" w:type="pct"/>
+            <w:gridSpan w:val="5"/>
+            <w:tcBorders>
+              <w:top w:val="outset" w:sz="6" w:space="0" w:color="auto"/>
+              <w:left w:val="outset" w:sz="6" w:space="0" w:color="auto"/>
+              <w:bottom w:val="outset" w:sz="6" w:space="0" w:color="auto"/>
+              <w:right w:val="outset" w:sz="6" w:space="0" w:color="auto"/>
+            </w:tcBorders>
           </w:tcPr>
           <w:p>
             <w:pPr>
@@ -2432,22 +2751,288 @@
               <w:jc w:val="both"/>
               <w:rPr>
                 <w:rFonts w:ascii="Arial" w:hAnsi="Arial" w:cs="Arial"/>
+              </w:rPr>
+            </w:pPr>
+            <w:r>
+              <w:rPr>
+                <w:rFonts w:ascii="Arial" w:hAnsi="Arial" w:cs="Arial"/>
+              </w:rPr>
+              <w:t>El sistema verifica que todos los datos son correctos y lo son.</w:t>
+            </w:r>
+          </w:p>
+        </w:tc>
+        <w:tc>
+          <w:tcPr>
+            <w:tcW w:w="1946" w:type="pct"/>
+            <w:gridSpan w:val="4"/>
+            <w:tcBorders>
+              <w:top w:val="outset" w:sz="6" w:space="0" w:color="auto"/>
+              <w:left w:val="outset" w:sz="6" w:space="0" w:color="auto"/>
+              <w:bottom w:val="outset" w:sz="6" w:space="0" w:color="auto"/>
+              <w:right w:val="outset" w:sz="6" w:space="0" w:color="auto"/>
+            </w:tcBorders>
+          </w:tcPr>
+          <w:p>
+            <w:pPr>
+              <w:pStyle w:val="Textoindependiente"/>
+              <w:rPr>
+                <w:rFonts w:ascii="Arial" w:hAnsi="Arial" w:cs="Arial"/>
+              </w:rPr>
+            </w:pPr>
+            <w:r>
+              <w:rPr>
+                <w:rFonts w:ascii="Arial" w:hAnsi="Arial" w:cs="Arial"/>
+                <w:szCs w:val="22"/>
+              </w:rPr>
+              <w:t>10. A</w:t>
+            </w:r>
+            <w:r>
+              <w:rPr>
+                <w:rFonts w:ascii="Arial" w:hAnsi="Arial" w:cs="Arial"/>
+                <w:szCs w:val="22"/>
+              </w:rPr>
+              <w:t xml:space="preserve"> - </w:t>
+            </w:r>
+            <w:r>
+              <w:rPr>
+                <w:rFonts w:ascii="Arial" w:hAnsi="Arial" w:cs="Arial"/>
+              </w:rPr>
+              <w:t>El sistema verifica que todos los datos son correctos y no lo son.</w:t>
+            </w:r>
+          </w:p>
+          <w:p>
+            <w:pPr>
+              <w:pStyle w:val="Textoindependiente"/>
+              <w:rPr>
+                <w:rFonts w:ascii="Arial" w:hAnsi="Arial" w:cs="Arial"/>
+              </w:rPr>
+            </w:pPr>
+            <w:r>
+              <w:rPr>
+                <w:rFonts w:ascii="Arial" w:hAnsi="Arial" w:cs="Arial"/>
+              </w:rPr>
+              <w:t>10. A.1</w:t>
+            </w:r>
+            <w:r>
+              <w:rPr>
+                <w:rFonts w:ascii="Arial" w:hAnsi="Arial" w:cs="Arial"/>
+              </w:rPr>
+              <w:t xml:space="preserve"> - El sistema informa la situación. </w:t>
+            </w:r>
+          </w:p>
+          <w:p>
+            <w:pPr>
+              <w:pStyle w:val="Textoindependiente"/>
+              <w:rPr>
+                <w:rFonts w:ascii="Arial" w:hAnsi="Arial" w:cs="Arial"/>
+                <w:szCs w:val="22"/>
+              </w:rPr>
+            </w:pPr>
+            <w:r>
+              <w:rPr>
+                <w:rFonts w:ascii="Arial" w:hAnsi="Arial" w:cs="Arial"/>
+              </w:rPr>
+              <w:t>10. A.2</w:t>
+            </w:r>
+            <w:r>
+              <w:rPr>
+                <w:rFonts w:ascii="Arial" w:hAnsi="Arial" w:cs="Arial"/>
+              </w:rPr>
+              <w:t xml:space="preserve"> – Se cancela el CU.</w:t>
+            </w:r>
+          </w:p>
+        </w:tc>
+      </w:tr>
+      <w:tr>
+        <w:trPr>
+          <w:tblCellSpacing w:w="20" w:type="dxa"/>
+          <w:jc w:val="center"/>
+        </w:trPr>
+        <w:tc>
+          <w:tcPr>
+            <w:tcW w:w="3000" w:type="pct"/>
+            <w:gridSpan w:val="5"/>
+            <w:tcBorders>
+              <w:top w:val="outset" w:sz="6" w:space="0" w:color="auto"/>
+              <w:left w:val="outset" w:sz="6" w:space="0" w:color="auto"/>
+              <w:bottom w:val="outset" w:sz="6" w:space="0" w:color="auto"/>
+              <w:right w:val="outset" w:sz="6" w:space="0" w:color="auto"/>
+            </w:tcBorders>
+            <w:hideMark/>
+          </w:tcPr>
+          <w:p>
+            <w:pPr>
+              <w:pStyle w:val="Prrafodelista"/>
+              <w:numPr>
+                <w:ilvl w:val="0"/>
+                <w:numId w:val="3"/>
+              </w:numPr>
+              <w:spacing w:after="0" w:line="240" w:lineRule="auto"/>
+              <w:jc w:val="both"/>
+              <w:rPr>
+                <w:rFonts w:ascii="Arial" w:hAnsi="Arial" w:cs="Arial"/>
+                <w:lang w:val="es-ES" w:eastAsia="es-ES"/>
+              </w:rPr>
+            </w:pPr>
+            <w:r>
+              <w:rPr>
+                <w:rFonts w:ascii="Arial" w:hAnsi="Arial" w:cs="Arial"/>
                 <w:lang w:eastAsia="es-ES"/>
               </w:rPr>
-            </w:pPr>
+              <w:t xml:space="preserve">El sistema muestra los datos de la asignación que se registrará: nombre y apellido del paciente,  materia, fecha y hora </w:t>
+            </w:r>
             <w:r>
               <w:rPr>
                 <w:rFonts w:ascii="Arial" w:hAnsi="Arial" w:cs="Arial"/>
                 <w:lang w:eastAsia="es-ES"/>
               </w:rPr>
+              <w:t>pactada</w:t>
+            </w:r>
+            <w:r>
+              <w:rPr>
+                <w:rFonts w:ascii="Arial" w:hAnsi="Arial" w:cs="Arial"/>
+                <w:lang w:eastAsia="es-ES"/>
+              </w:rPr>
+              <w:t>, nombre y apellido del alumno</w:t>
+            </w:r>
+            <w:r>
+              <w:rPr>
+                <w:rFonts w:ascii="Arial" w:hAnsi="Arial" w:cs="Arial"/>
+                <w:lang w:eastAsia="es-ES"/>
+              </w:rPr>
+              <w:t xml:space="preserve"> y estado de la asignación.</w:t>
+            </w:r>
+          </w:p>
+        </w:tc>
+        <w:tc>
+          <w:tcPr>
+            <w:tcW w:w="1946" w:type="pct"/>
+            <w:gridSpan w:val="4"/>
+            <w:tcBorders>
+              <w:top w:val="outset" w:sz="6" w:space="0" w:color="auto"/>
+              <w:left w:val="outset" w:sz="6" w:space="0" w:color="auto"/>
+              <w:bottom w:val="outset" w:sz="6" w:space="0" w:color="auto"/>
+              <w:right w:val="outset" w:sz="6" w:space="0" w:color="auto"/>
+            </w:tcBorders>
+          </w:tcPr>
+          <w:p>
+            <w:pPr>
+              <w:pStyle w:val="Textoindependiente"/>
+              <w:rPr>
+                <w:rFonts w:ascii="Arial" w:hAnsi="Arial" w:cs="Arial"/>
+                <w:szCs w:val="22"/>
+              </w:rPr>
+            </w:pPr>
+          </w:p>
+        </w:tc>
+      </w:tr>
+      <w:tr>
+        <w:trPr>
+          <w:tblCellSpacing w:w="20" w:type="dxa"/>
+          <w:jc w:val="center"/>
+        </w:trPr>
+        <w:tc>
+          <w:tcPr>
+            <w:tcW w:w="3000" w:type="pct"/>
+            <w:gridSpan w:val="5"/>
+            <w:tcBorders>
+              <w:top w:val="outset" w:sz="6" w:space="0" w:color="auto"/>
+              <w:left w:val="outset" w:sz="6" w:space="0" w:color="auto"/>
+              <w:bottom w:val="outset" w:sz="6" w:space="0" w:color="auto"/>
+              <w:right w:val="outset" w:sz="6" w:space="0" w:color="auto"/>
+            </w:tcBorders>
+            <w:hideMark/>
+          </w:tcPr>
+          <w:p>
+            <w:pPr>
+              <w:pStyle w:val="Prrafodelista"/>
+              <w:numPr>
+                <w:ilvl w:val="0"/>
+                <w:numId w:val="3"/>
+              </w:numPr>
+              <w:spacing w:after="0" w:line="240" w:lineRule="auto"/>
+              <w:jc w:val="both"/>
+              <w:rPr>
+                <w:rFonts w:ascii="Arial" w:hAnsi="Arial" w:cs="Arial"/>
+                <w:lang w:eastAsia="es-ES"/>
+              </w:rPr>
+            </w:pPr>
+            <w:r>
+              <w:rPr>
+                <w:rFonts w:ascii="Arial" w:hAnsi="Arial" w:cs="Arial"/>
+                <w:lang w:eastAsia="es-ES"/>
+              </w:rPr>
+              <w:t xml:space="preserve">El sistema registra la asignación del paciente al alumno. </w:t>
+            </w:r>
+          </w:p>
+        </w:tc>
+        <w:tc>
+          <w:tcPr>
+            <w:tcW w:w="1946" w:type="pct"/>
+            <w:gridSpan w:val="4"/>
+            <w:tcBorders>
+              <w:top w:val="outset" w:sz="6" w:space="0" w:color="auto"/>
+              <w:left w:val="outset" w:sz="6" w:space="0" w:color="auto"/>
+              <w:bottom w:val="outset" w:sz="6" w:space="0" w:color="auto"/>
+              <w:right w:val="outset" w:sz="6" w:space="0" w:color="auto"/>
+            </w:tcBorders>
+          </w:tcPr>
+          <w:p>
+            <w:pPr>
+              <w:pStyle w:val="Textoindependiente"/>
+              <w:rPr>
+                <w:rFonts w:ascii="Arial" w:hAnsi="Arial" w:cs="Arial"/>
+                <w:szCs w:val="22"/>
+                <w:lang w:val="es-AR"/>
+              </w:rPr>
+            </w:pPr>
+          </w:p>
+        </w:tc>
+      </w:tr>
+      <w:tr>
+        <w:trPr>
+          <w:tblCellSpacing w:w="20" w:type="dxa"/>
+          <w:jc w:val="center"/>
+        </w:trPr>
+        <w:tc>
+          <w:tcPr>
+            <w:tcW w:w="3000" w:type="pct"/>
+            <w:gridSpan w:val="5"/>
+            <w:tcBorders>
+              <w:top w:val="outset" w:sz="6" w:space="0" w:color="auto"/>
+              <w:left w:val="outset" w:sz="6" w:space="0" w:color="auto"/>
+              <w:bottom w:val="outset" w:sz="6" w:space="0" w:color="auto"/>
+              <w:right w:val="outset" w:sz="6" w:space="0" w:color="auto"/>
+            </w:tcBorders>
+            <w:hideMark/>
+          </w:tcPr>
+          <w:p>
+            <w:pPr>
+              <w:pStyle w:val="Prrafodelista"/>
+              <w:numPr>
+                <w:ilvl w:val="0"/>
+                <w:numId w:val="3"/>
+              </w:numPr>
+              <w:spacing w:after="0" w:line="240" w:lineRule="auto"/>
+              <w:jc w:val="both"/>
+              <w:rPr>
+                <w:rFonts w:ascii="Arial" w:hAnsi="Arial" w:cs="Arial"/>
+                <w:lang w:eastAsia="es-ES"/>
+              </w:rPr>
+            </w:pPr>
+            <w:r>
+              <w:rPr>
+                <w:rFonts w:ascii="Arial" w:hAnsi="Arial" w:cs="Arial"/>
+                <w:lang w:eastAsia="es-ES"/>
+              </w:rPr>
               <w:t>Finaliza el caso de uso.</w:t>
             </w:r>
           </w:p>
         </w:tc>
         <w:tc>
           <w:tcPr>
-            <w:tcW w:w="1962" w:type="pct"/>
-            <w:gridSpan w:val="3"/>
+            <w:tcW w:w="1946" w:type="pct"/>
+            <w:gridSpan w:val="4"/>
             <w:tcBorders>
               <w:top w:val="outset" w:sz="6" w:space="0" w:color="auto"/>
               <w:left w:val="outset" w:sz="6" w:space="0" w:color="auto"/>
@@ -2719,6 +3304,7 @@
                 <w:b/>
                 <w:bCs/>
               </w:rPr>
+              <w:lastRenderedPageBreak/>
               <w:t>Use Case al que extiende: no aplica</w:t>
             </w:r>
           </w:p>
@@ -2889,7 +3475,7 @@
         </w:tc>
         <w:tc>
           <w:tcPr>
-            <w:tcW w:w="2710" w:type="pct"/>
+            <w:tcW w:w="2696" w:type="pct"/>
             <w:gridSpan w:val="6"/>
             <w:tcBorders>
               <w:top w:val="outset" w:sz="6" w:space="0" w:color="auto"/>
@@ -2922,7 +3508,7 @@
         </w:tc>
         <w:tc>
           <w:tcPr>
-            <w:tcW w:w="1181" w:type="pct"/>
+            <w:tcW w:w="1196" w:type="pct"/>
             <w:tcBorders>
               <w:top w:val="outset" w:sz="6" w:space="0" w:color="auto"/>
               <w:left w:val="outset" w:sz="6" w:space="0" w:color="auto"/>
@@ -3031,7 +3617,7 @@
         </w:tc>
         <w:tc>
           <w:tcPr>
-            <w:tcW w:w="2710" w:type="pct"/>
+            <w:tcW w:w="2696" w:type="pct"/>
             <w:gridSpan w:val="6"/>
             <w:tcBorders>
               <w:top w:val="outset" w:sz="6" w:space="0" w:color="auto"/>
@@ -3067,7 +3653,7 @@
         </w:tc>
         <w:tc>
           <w:tcPr>
-            <w:tcW w:w="1181" w:type="pct"/>
+            <w:tcW w:w="1196" w:type="pct"/>
             <w:tcBorders>
               <w:top w:val="outset" w:sz="6" w:space="0" w:color="auto"/>
               <w:left w:val="outset" w:sz="6" w:space="0" w:color="auto"/>
@@ -3087,6 +3673,7 @@
                 <w:u w:val="none"/>
               </w:rPr>
             </w:pPr>
+            <w:proofErr w:type="spellStart"/>
             <w:r>
               <w:rPr>
                 <w:rFonts w:ascii="Arial" w:hAnsi="Arial" w:cs="Arial"/>
@@ -3096,7 +3683,19 @@
                 <w:szCs w:val="22"/>
                 <w:u w:val="none"/>
               </w:rPr>
-              <w:t>Biancato, Enzo</w:t>
+              <w:t>Biancato</w:t>
+            </w:r>
+            <w:proofErr w:type="spellEnd"/>
+            <w:r>
+              <w:rPr>
+                <w:rFonts w:ascii="Arial" w:hAnsi="Arial" w:cs="Arial"/>
+                <w:b w:val="0"/>
+                <w:bCs/>
+                <w:sz w:val="22"/>
+                <w:szCs w:val="22"/>
+                <w:u w:val="none"/>
+              </w:rPr>
+              <w:t>, Enzo</w:t>
             </w:r>
           </w:p>
         </w:tc>
@@ -3179,7 +3778,7 @@
         </w:tc>
         <w:tc>
           <w:tcPr>
-            <w:tcW w:w="2710" w:type="pct"/>
+            <w:tcW w:w="2696" w:type="pct"/>
             <w:gridSpan w:val="6"/>
             <w:tcBorders>
               <w:top w:val="outset" w:sz="6" w:space="0" w:color="auto"/>
@@ -3213,7 +3812,7 @@
         </w:tc>
         <w:tc>
           <w:tcPr>
-            <w:tcW w:w="1181" w:type="pct"/>
+            <w:tcW w:w="1196" w:type="pct"/>
             <w:tcBorders>
               <w:top w:val="outset" w:sz="6" w:space="0" w:color="auto"/>
               <w:left w:val="outset" w:sz="6" w:space="0" w:color="auto"/>
@@ -3289,6 +3888,17 @@
                 <w:szCs w:val="22"/>
               </w:rPr>
             </w:pPr>
+            <w:r>
+              <w:rPr>
+                <w:rFonts w:ascii="Arial" w:hAnsi="Arial" w:cs="Arial"/>
+                <w:b w:val="0"/>
+                <w:bCs/>
+                <w:sz w:val="22"/>
+                <w:szCs w:val="22"/>
+                <w:u w:val="none"/>
+              </w:rPr>
+              <w:t>1.2</w:t>
+            </w:r>
           </w:p>
         </w:tc>
         <w:tc>
@@ -3311,11 +3921,22 @@
                 <w:szCs w:val="22"/>
               </w:rPr>
             </w:pPr>
-          </w:p>
-        </w:tc>
-        <w:tc>
-          <w:tcPr>
-            <w:tcW w:w="2710" w:type="pct"/>
+            <w:r>
+              <w:rPr>
+                <w:rFonts w:ascii="Arial" w:hAnsi="Arial" w:cs="Arial"/>
+                <w:b w:val="0"/>
+                <w:bCs/>
+                <w:sz w:val="22"/>
+                <w:szCs w:val="22"/>
+                <w:u w:val="none"/>
+              </w:rPr>
+              <w:t>04/09/2013</w:t>
+            </w:r>
+          </w:p>
+        </w:tc>
+        <w:tc>
+          <w:tcPr>
+            <w:tcW w:w="2696" w:type="pct"/>
             <w:gridSpan w:val="6"/>
             <w:tcBorders>
               <w:top w:val="outset" w:sz="6" w:space="0" w:color="auto"/>
@@ -3334,11 +3955,22 @@
                 <w:szCs w:val="22"/>
               </w:rPr>
             </w:pPr>
-          </w:p>
-        </w:tc>
-        <w:tc>
-          <w:tcPr>
-            <w:tcW w:w="1181" w:type="pct"/>
+            <w:r>
+              <w:rPr>
+                <w:rFonts w:ascii="Arial" w:hAnsi="Arial" w:cs="Arial"/>
+                <w:b w:val="0"/>
+                <w:bCs/>
+                <w:sz w:val="22"/>
+                <w:szCs w:val="22"/>
+                <w:u w:val="none"/>
+              </w:rPr>
+              <w:t>Corrección del curso de acción</w:t>
+            </w:r>
+          </w:p>
+        </w:tc>
+        <w:tc>
+          <w:tcPr>
+            <w:tcW w:w="1196" w:type="pct"/>
             <w:tcBorders>
               <w:top w:val="outset" w:sz="6" w:space="0" w:color="auto"/>
               <w:left w:val="outset" w:sz="6" w:space="0" w:color="auto"/>
@@ -3351,11 +3983,46 @@
               <w:pStyle w:val="Ttulo1"/>
               <w:rPr>
                 <w:rFonts w:ascii="Arial" w:hAnsi="Arial" w:cs="Arial"/>
+                <w:b w:val="0"/>
                 <w:bCs/>
                 <w:sz w:val="22"/>
                 <w:szCs w:val="22"/>
-              </w:rPr>
-            </w:pPr>
+                <w:u w:val="none"/>
+              </w:rPr>
+            </w:pPr>
+            <w:r>
+              <w:rPr>
+                <w:rFonts w:ascii="Arial" w:hAnsi="Arial" w:cs="Arial"/>
+                <w:b w:val="0"/>
+                <w:bCs/>
+                <w:sz w:val="22"/>
+                <w:szCs w:val="22"/>
+                <w:u w:val="none"/>
+              </w:rPr>
+              <w:t>López A., Ignacio;</w:t>
+            </w:r>
+          </w:p>
+          <w:p>
+            <w:pPr>
+              <w:pStyle w:val="Ttulo1"/>
+              <w:rPr>
+                <w:rFonts w:ascii="Arial" w:hAnsi="Arial" w:cs="Arial"/>
+                <w:bCs/>
+                <w:sz w:val="22"/>
+                <w:szCs w:val="22"/>
+              </w:rPr>
+            </w:pPr>
+            <w:r>
+              <w:rPr>
+                <w:rFonts w:ascii="Arial" w:hAnsi="Arial" w:cs="Arial"/>
+                <w:b w:val="0"/>
+                <w:bCs/>
+                <w:sz w:val="22"/>
+                <w:szCs w:val="22"/>
+                <w:u w:val="none"/>
+              </w:rPr>
+              <w:t>García, Mauro</w:t>
+            </w:r>
           </w:p>
         </w:tc>
       </w:tr>

</xml_diff>

<commit_message>
Se corrigio el trazo fino del registrar asignacion, no se tenia en cuenta que cuando se guardaba la asignacion, tambien se debia guardar el trabajo practico.
</commit_message>
<xml_diff>
--- a/repository/S.A.P.O/Producto/Iteraciones/Iteracion_02/02_Documento_Requerimiento/Trazos finos/Trazo_Fino_CU_Registrar_Asignacion_Paciente.docx
+++ b/repository/S.A.P.O/Producto/Iteraciones/Iteracion_02/02_Documento_Requerimiento/Trazos finos/Trazo_Fino_CU_Registrar_Asignacion_Paciente.docx
@@ -22,15 +22,15 @@
         <w:tblLook w:val="00A0"/>
       </w:tblPr>
       <w:tblGrid>
-        <w:gridCol w:w="1003"/>
+        <w:gridCol w:w="971"/>
         <w:gridCol w:w="1313"/>
-        <w:gridCol w:w="523"/>
-        <w:gridCol w:w="2617"/>
-        <w:gridCol w:w="1219"/>
-        <w:gridCol w:w="129"/>
-        <w:gridCol w:w="1106"/>
-        <w:gridCol w:w="402"/>
-        <w:gridCol w:w="2738"/>
+        <w:gridCol w:w="580"/>
+        <w:gridCol w:w="2578"/>
+        <w:gridCol w:w="1217"/>
+        <w:gridCol w:w="161"/>
+        <w:gridCol w:w="1109"/>
+        <w:gridCol w:w="349"/>
+        <w:gridCol w:w="2772"/>
       </w:tblGrid>
       <w:tr>
         <w:trPr>
@@ -88,7 +88,7 @@
         </w:trPr>
         <w:tc>
           <w:tcPr>
-            <w:tcW w:w="3543" w:type="pct"/>
+            <w:tcW w:w="3552" w:type="pct"/>
             <w:gridSpan w:val="7"/>
             <w:tcBorders>
               <w:top w:val="outset" w:sz="6" w:space="0" w:color="auto"/>
@@ -130,7 +130,7 @@
         </w:tc>
         <w:tc>
           <w:tcPr>
-            <w:tcW w:w="1403" w:type="pct"/>
+            <w:tcW w:w="1394" w:type="pct"/>
             <w:gridSpan w:val="2"/>
             <w:tcBorders>
               <w:top w:val="outset" w:sz="6" w:space="0" w:color="auto"/>
@@ -334,7 +334,7 @@
         </w:trPr>
         <w:tc>
           <w:tcPr>
-            <w:tcW w:w="2448" w:type="pct"/>
+            <w:tcW w:w="2442" w:type="pct"/>
             <w:gridSpan w:val="4"/>
             <w:tcBorders>
               <w:top w:val="outset" w:sz="6" w:space="0" w:color="auto"/>
@@ -447,7 +447,7 @@
         </w:tc>
         <w:tc>
           <w:tcPr>
-            <w:tcW w:w="2498" w:type="pct"/>
+            <w:tcW w:w="2504" w:type="pct"/>
             <w:gridSpan w:val="5"/>
             <w:tcBorders>
               <w:top w:val="outset" w:sz="6" w:space="0" w:color="auto"/>
@@ -819,7 +819,7 @@
         </w:trPr>
         <w:tc>
           <w:tcPr>
-            <w:tcW w:w="3044" w:type="pct"/>
+            <w:tcW w:w="3052" w:type="pct"/>
             <w:gridSpan w:val="6"/>
             <w:tcBorders>
               <w:top w:val="outset" w:sz="6" w:space="0" w:color="auto"/>
@@ -866,7 +866,7 @@
         </w:tc>
         <w:tc>
           <w:tcPr>
-            <w:tcW w:w="1901" w:type="pct"/>
+            <w:tcW w:w="1894" w:type="pct"/>
             <w:gridSpan w:val="3"/>
             <w:tcBorders>
               <w:top w:val="outset" w:sz="6" w:space="0" w:color="auto"/>
@@ -1115,8 +1115,17 @@
                 <w:rFonts w:ascii="Arial" w:hAnsi="Arial" w:cs="Arial"/>
                 <w:bCs/>
               </w:rPr>
-              <w:t>Que el usuario este logueado</w:t>
-            </w:r>
+              <w:t xml:space="preserve">Que el usuario este </w:t>
+            </w:r>
+            <w:proofErr w:type="spellStart"/>
+            <w:r>
+              <w:rPr>
+                <w:rFonts w:ascii="Arial" w:hAnsi="Arial" w:cs="Arial"/>
+                <w:bCs/>
+              </w:rPr>
+              <w:t>logueado</w:t>
+            </w:r>
+            <w:proofErr w:type="spellEnd"/>
           </w:p>
         </w:tc>
       </w:tr>
@@ -1129,7 +1138,7 @@
         </w:trPr>
         <w:tc>
           <w:tcPr>
-            <w:tcW w:w="1245" w:type="pct"/>
+            <w:tcW w:w="1257" w:type="pct"/>
             <w:gridSpan w:val="3"/>
             <w:vMerge w:val="restart"/>
             <w:tcBorders>
@@ -1166,7 +1175,7 @@
         </w:tc>
         <w:tc>
           <w:tcPr>
-            <w:tcW w:w="3701" w:type="pct"/>
+            <w:tcW w:w="3688" w:type="pct"/>
             <w:gridSpan w:val="6"/>
             <w:tcBorders>
               <w:top w:val="outset" w:sz="6" w:space="0" w:color="auto"/>
@@ -1220,7 +1229,7 @@
         </w:trPr>
         <w:tc>
           <w:tcPr>
-            <w:tcW w:w="1245" w:type="pct"/>
+            <w:tcW w:w="1257" w:type="pct"/>
             <w:gridSpan w:val="3"/>
             <w:vMerge/>
             <w:tcBorders>
@@ -1243,7 +1252,7 @@
         </w:tc>
         <w:tc>
           <w:tcPr>
-            <w:tcW w:w="3701" w:type="pct"/>
+            <w:tcW w:w="3688" w:type="pct"/>
             <w:gridSpan w:val="6"/>
             <w:tcBorders>
               <w:top w:val="outset" w:sz="6" w:space="0" w:color="auto"/>
@@ -1413,7 +1422,7 @@
         </w:trPr>
         <w:tc>
           <w:tcPr>
-            <w:tcW w:w="3000" w:type="pct"/>
+            <w:tcW w:w="2993" w:type="pct"/>
             <w:gridSpan w:val="5"/>
             <w:tcBorders>
               <w:top w:val="outset" w:sz="6" w:space="0" w:color="auto"/>
@@ -1455,7 +1464,7 @@
         </w:tc>
         <w:tc>
           <w:tcPr>
-            <w:tcW w:w="1946" w:type="pct"/>
+            <w:tcW w:w="1952" w:type="pct"/>
             <w:gridSpan w:val="4"/>
             <w:tcBorders>
               <w:top w:val="outset" w:sz="6" w:space="0" w:color="auto"/>
@@ -1488,7 +1497,7 @@
         </w:trPr>
         <w:tc>
           <w:tcPr>
-            <w:tcW w:w="3000" w:type="pct"/>
+            <w:tcW w:w="2993" w:type="pct"/>
             <w:gridSpan w:val="5"/>
             <w:tcBorders>
               <w:top w:val="outset" w:sz="6" w:space="0" w:color="auto"/>
@@ -1537,7 +1546,7 @@
         </w:tc>
         <w:tc>
           <w:tcPr>
-            <w:tcW w:w="1946" w:type="pct"/>
+            <w:tcW w:w="1952" w:type="pct"/>
             <w:gridSpan w:val="4"/>
             <w:tcBorders>
               <w:top w:val="outset" w:sz="6" w:space="0" w:color="auto"/>
@@ -1573,7 +1582,7 @@
         </w:trPr>
         <w:tc>
           <w:tcPr>
-            <w:tcW w:w="3000" w:type="pct"/>
+            <w:tcW w:w="2993" w:type="pct"/>
             <w:gridSpan w:val="5"/>
             <w:tcBorders>
               <w:top w:val="outset" w:sz="6" w:space="0" w:color="auto"/>
@@ -1611,13 +1620,29 @@
                 <w:rFonts w:ascii="Arial" w:hAnsi="Arial" w:cs="Arial"/>
                 <w:lang w:val="es-ES" w:eastAsia="es-ES"/>
               </w:rPr>
-              <w:t xml:space="preserve"> el usuario logueado y el mismo es un alumno. </w:t>
-            </w:r>
-          </w:p>
-        </w:tc>
-        <w:tc>
-          <w:tcPr>
-            <w:tcW w:w="1946" w:type="pct"/>
+              <w:t xml:space="preserve"> el usuario </w:t>
+            </w:r>
+            <w:proofErr w:type="spellStart"/>
+            <w:r>
+              <w:rPr>
+                <w:rFonts w:ascii="Arial" w:hAnsi="Arial" w:cs="Arial"/>
+                <w:lang w:val="es-ES" w:eastAsia="es-ES"/>
+              </w:rPr>
+              <w:t>logueado</w:t>
+            </w:r>
+            <w:proofErr w:type="spellEnd"/>
+            <w:r>
+              <w:rPr>
+                <w:rFonts w:ascii="Arial" w:hAnsi="Arial" w:cs="Arial"/>
+                <w:lang w:val="es-ES" w:eastAsia="es-ES"/>
+              </w:rPr>
+              <w:t xml:space="preserve"> y el mismo es un alumno. </w:t>
+            </w:r>
+          </w:p>
+        </w:tc>
+        <w:tc>
+          <w:tcPr>
+            <w:tcW w:w="1952" w:type="pct"/>
             <w:gridSpan w:val="4"/>
             <w:tcBorders>
               <w:top w:val="outset" w:sz="6" w:space="0" w:color="auto"/>
@@ -1643,7 +1668,21 @@
               <w:rPr>
                 <w:rFonts w:ascii="Arial" w:hAnsi="Arial" w:cs="Arial"/>
               </w:rPr>
-              <w:t xml:space="preserve"> El sistema verifica el usuario logueado y el mismo es un RRP. (ES)                                               </w:t>
+              <w:t xml:space="preserve"> El sistema verifica el usuario </w:t>
+            </w:r>
+            <w:proofErr w:type="spellStart"/>
+            <w:r>
+              <w:rPr>
+                <w:rFonts w:ascii="Arial" w:hAnsi="Arial" w:cs="Arial"/>
+              </w:rPr>
+              <w:t>logueado</w:t>
+            </w:r>
+            <w:proofErr w:type="spellEnd"/>
+            <w:r>
+              <w:rPr>
+                <w:rFonts w:ascii="Arial" w:hAnsi="Arial" w:cs="Arial"/>
+              </w:rPr>
+              <w:t xml:space="preserve"> y el mismo es un RRP. (ES)                                               </w:t>
             </w:r>
             <w:r>
               <w:rPr>
@@ -1809,7 +1848,7 @@
         </w:trPr>
         <w:tc>
           <w:tcPr>
-            <w:tcW w:w="3000" w:type="pct"/>
+            <w:tcW w:w="2993" w:type="pct"/>
             <w:gridSpan w:val="5"/>
             <w:tcBorders>
               <w:top w:val="outset" w:sz="6" w:space="0" w:color="auto"/>
@@ -1836,14 +1875,20 @@
               <w:rPr>
                 <w:rFonts w:ascii="Arial" w:hAnsi="Arial" w:cs="Arial"/>
               </w:rPr>
+              <w:t xml:space="preserve">El sistema solicita que se ingrese la materia y el trabajo </w:t>
+            </w:r>
+            <w:r>
+              <w:rPr>
+                <w:rFonts w:ascii="Arial" w:hAnsi="Arial" w:cs="Arial"/>
+              </w:rPr>
               <w:lastRenderedPageBreak/>
-              <w:t>El sistema solicita que se ingrese la materia y el trabajo practico, y se ingresa</w:t>
-            </w:r>
-          </w:p>
-        </w:tc>
-        <w:tc>
-          <w:tcPr>
-            <w:tcW w:w="1946" w:type="pct"/>
+              <w:t>practico, y se ingresa</w:t>
+            </w:r>
+          </w:p>
+        </w:tc>
+        <w:tc>
+          <w:tcPr>
+            <w:tcW w:w="1952" w:type="pct"/>
             <w:gridSpan w:val="4"/>
             <w:tcBorders>
               <w:top w:val="outset" w:sz="6" w:space="0" w:color="auto"/>
@@ -1864,6 +1909,7 @@
               <w:rPr>
                 <w:rFonts w:ascii="Arial" w:hAnsi="Arial" w:cs="Arial"/>
               </w:rPr>
+              <w:lastRenderedPageBreak/>
               <w:t xml:space="preserve">3. A - El sistema solicita que se ingrese la </w:t>
             </w:r>
             <w:r>
@@ -1871,6 +1917,7 @@
                 <w:rFonts w:ascii="Arial" w:hAnsi="Arial" w:cs="Arial"/>
                 <w:szCs w:val="22"/>
               </w:rPr>
+              <w:lastRenderedPageBreak/>
               <w:t>materia y el trabajo practico, y no se ingresa</w:t>
             </w:r>
           </w:p>
@@ -1914,7 +1961,7 @@
         </w:trPr>
         <w:tc>
           <w:tcPr>
-            <w:tcW w:w="3000" w:type="pct"/>
+            <w:tcW w:w="2993" w:type="pct"/>
             <w:gridSpan w:val="5"/>
             <w:tcBorders>
               <w:top w:val="outset" w:sz="6" w:space="0" w:color="auto"/>
@@ -1941,6 +1988,7 @@
               <w:rPr>
                 <w:rFonts w:ascii="Arial" w:hAnsi="Arial" w:cs="Arial"/>
               </w:rPr>
+              <w:lastRenderedPageBreak/>
               <w:t>El sistema muestra, para el alumno solicitante las asignaciones correspondientes a la materia y el trabajo practico seleccionados</w:t>
             </w:r>
             <w:r>
@@ -1959,7 +2007,7 @@
         </w:tc>
         <w:tc>
           <w:tcPr>
-            <w:tcW w:w="1946" w:type="pct"/>
+            <w:tcW w:w="1952" w:type="pct"/>
             <w:gridSpan w:val="4"/>
             <w:tcBorders>
               <w:top w:val="outset" w:sz="6" w:space="0" w:color="auto"/>
@@ -2024,7 +2072,7 @@
         </w:trPr>
         <w:tc>
           <w:tcPr>
-            <w:tcW w:w="3000" w:type="pct"/>
+            <w:tcW w:w="2993" w:type="pct"/>
             <w:gridSpan w:val="5"/>
             <w:tcBorders>
               <w:top w:val="outset" w:sz="6" w:space="0" w:color="auto"/>
@@ -2099,7 +2147,7 @@
         </w:tc>
         <w:tc>
           <w:tcPr>
-            <w:tcW w:w="1946" w:type="pct"/>
+            <w:tcW w:w="1952" w:type="pct"/>
             <w:gridSpan w:val="4"/>
             <w:tcBorders>
               <w:top w:val="outset" w:sz="6" w:space="0" w:color="auto"/>
@@ -2186,7 +2234,7 @@
         </w:trPr>
         <w:tc>
           <w:tcPr>
-            <w:tcW w:w="3000" w:type="pct"/>
+            <w:tcW w:w="2993" w:type="pct"/>
             <w:gridSpan w:val="5"/>
             <w:tcBorders>
               <w:top w:val="outset" w:sz="6" w:space="0" w:color="auto"/>
@@ -2279,7 +2327,7 @@
         </w:tc>
         <w:tc>
           <w:tcPr>
-            <w:tcW w:w="1946" w:type="pct"/>
+            <w:tcW w:w="1952" w:type="pct"/>
             <w:gridSpan w:val="4"/>
             <w:tcBorders>
               <w:top w:val="outset" w:sz="6" w:space="0" w:color="auto"/>
@@ -2306,7 +2354,7 @@
         </w:trPr>
         <w:tc>
           <w:tcPr>
-            <w:tcW w:w="3000" w:type="pct"/>
+            <w:tcW w:w="2993" w:type="pct"/>
             <w:gridSpan w:val="5"/>
             <w:tcBorders>
               <w:top w:val="outset" w:sz="6" w:space="0" w:color="auto"/>
@@ -2344,7 +2392,7 @@
         </w:tc>
         <w:tc>
           <w:tcPr>
-            <w:tcW w:w="1946" w:type="pct"/>
+            <w:tcW w:w="1952" w:type="pct"/>
             <w:gridSpan w:val="4"/>
             <w:tcBorders>
               <w:top w:val="outset" w:sz="6" w:space="0" w:color="auto"/>
@@ -2412,7 +2460,7 @@
         </w:trPr>
         <w:tc>
           <w:tcPr>
-            <w:tcW w:w="3000" w:type="pct"/>
+            <w:tcW w:w="2993" w:type="pct"/>
             <w:gridSpan w:val="5"/>
             <w:tcBorders>
               <w:top w:val="outset" w:sz="6" w:space="0" w:color="auto"/>
@@ -2444,7 +2492,7 @@
         </w:tc>
         <w:tc>
           <w:tcPr>
-            <w:tcW w:w="1946" w:type="pct"/>
+            <w:tcW w:w="1952" w:type="pct"/>
             <w:gridSpan w:val="4"/>
             <w:tcBorders>
               <w:top w:val="outset" w:sz="6" w:space="0" w:color="auto"/>
@@ -2531,7 +2579,7 @@
         </w:trPr>
         <w:tc>
           <w:tcPr>
-            <w:tcW w:w="3000" w:type="pct"/>
+            <w:tcW w:w="2993" w:type="pct"/>
             <w:gridSpan w:val="5"/>
             <w:tcBorders>
               <w:top w:val="outset" w:sz="6" w:space="0" w:color="auto"/>
@@ -2593,7 +2641,7 @@
         </w:tc>
         <w:tc>
           <w:tcPr>
-            <w:tcW w:w="1946" w:type="pct"/>
+            <w:tcW w:w="1952" w:type="pct"/>
             <w:gridSpan w:val="4"/>
             <w:tcBorders>
               <w:top w:val="outset" w:sz="6" w:space="0" w:color="auto"/>
@@ -2680,7 +2728,7 @@
         </w:trPr>
         <w:tc>
           <w:tcPr>
-            <w:tcW w:w="3000" w:type="pct"/>
+            <w:tcW w:w="2993" w:type="pct"/>
             <w:gridSpan w:val="5"/>
             <w:tcBorders>
               <w:top w:val="outset" w:sz="6" w:space="0" w:color="auto"/>
@@ -2712,7 +2760,7 @@
         </w:tc>
         <w:tc>
           <w:tcPr>
-            <w:tcW w:w="1946" w:type="pct"/>
+            <w:tcW w:w="1952" w:type="pct"/>
             <w:gridSpan w:val="4"/>
             <w:tcBorders>
               <w:top w:val="outset" w:sz="6" w:space="0" w:color="auto"/>
@@ -2799,7 +2847,7 @@
         </w:trPr>
         <w:tc>
           <w:tcPr>
-            <w:tcW w:w="3000" w:type="pct"/>
+            <w:tcW w:w="2993" w:type="pct"/>
             <w:gridSpan w:val="5"/>
             <w:tcBorders>
               <w:top w:val="outset" w:sz="6" w:space="0" w:color="auto"/>
@@ -2828,13 +2876,27 @@
                 <w:rFonts w:ascii="Arial" w:hAnsi="Arial" w:cs="Arial"/>
                 <w:lang w:eastAsia="es-ES"/>
               </w:rPr>
-              <w:t xml:space="preserve">El sistema muestra los datos de la asignación que se registrará: nombre y apellido del paciente,  materia, fecha y hora </w:t>
+              <w:t>El sistema muestra los datos de la asignación que se registrará: nombre y apellido del paciente,  materia</w:t>
             </w:r>
             <w:r>
               <w:rPr>
                 <w:rFonts w:ascii="Arial" w:hAnsi="Arial" w:cs="Arial"/>
                 <w:lang w:eastAsia="es-ES"/>
               </w:rPr>
+              <w:t>, trabajo práctico</w:t>
+            </w:r>
+            <w:r>
+              <w:rPr>
+                <w:rFonts w:ascii="Arial" w:hAnsi="Arial" w:cs="Arial"/>
+                <w:lang w:eastAsia="es-ES"/>
+              </w:rPr>
+              <w:t xml:space="preserve">, fecha y hora </w:t>
+            </w:r>
+            <w:r>
+              <w:rPr>
+                <w:rFonts w:ascii="Arial" w:hAnsi="Arial" w:cs="Arial"/>
+                <w:lang w:eastAsia="es-ES"/>
+              </w:rPr>
               <w:t>pactada</w:t>
             </w:r>
             <w:r>
@@ -2855,7 +2917,7 @@
         </w:tc>
         <w:tc>
           <w:tcPr>
-            <w:tcW w:w="1946" w:type="pct"/>
+            <w:tcW w:w="1952" w:type="pct"/>
             <w:gridSpan w:val="4"/>
             <w:tcBorders>
               <w:top w:val="outset" w:sz="6" w:space="0" w:color="auto"/>
@@ -2882,7 +2944,7 @@
         </w:trPr>
         <w:tc>
           <w:tcPr>
-            <w:tcW w:w="3000" w:type="pct"/>
+            <w:tcW w:w="2993" w:type="pct"/>
             <w:gridSpan w:val="5"/>
             <w:tcBorders>
               <w:top w:val="outset" w:sz="6" w:space="0" w:color="auto"/>
@@ -2917,7 +2979,7 @@
         </w:tc>
         <w:tc>
           <w:tcPr>
-            <w:tcW w:w="1946" w:type="pct"/>
+            <w:tcW w:w="1952" w:type="pct"/>
             <w:gridSpan w:val="4"/>
             <w:tcBorders>
               <w:top w:val="outset" w:sz="6" w:space="0" w:color="auto"/>
@@ -2945,7 +3007,7 @@
         </w:trPr>
         <w:tc>
           <w:tcPr>
-            <w:tcW w:w="3000" w:type="pct"/>
+            <w:tcW w:w="2993" w:type="pct"/>
             <w:gridSpan w:val="5"/>
             <w:tcBorders>
               <w:top w:val="outset" w:sz="6" w:space="0" w:color="auto"/>
@@ -2980,7 +3042,7 @@
         </w:tc>
         <w:tc>
           <w:tcPr>
-            <w:tcW w:w="1946" w:type="pct"/>
+            <w:tcW w:w="1952" w:type="pct"/>
             <w:gridSpan w:val="4"/>
             <w:tcBorders>
               <w:top w:val="outset" w:sz="6" w:space="0" w:color="auto"/>
@@ -3307,7 +3369,7 @@
         </w:trPr>
         <w:tc>
           <w:tcPr>
-            <w:tcW w:w="442" w:type="pct"/>
+            <w:tcW w:w="427" w:type="pct"/>
             <w:tcBorders>
               <w:top w:val="outset" w:sz="6" w:space="0" w:color="auto"/>
               <w:left w:val="outset" w:sz="6" w:space="0" w:color="auto"/>
@@ -3363,7 +3425,7 @@
         </w:tc>
         <w:tc>
           <w:tcPr>
-            <w:tcW w:w="2696" w:type="pct"/>
+            <w:tcW w:w="2695" w:type="pct"/>
             <w:gridSpan w:val="6"/>
             <w:tcBorders>
               <w:top w:val="outset" w:sz="6" w:space="0" w:color="auto"/>
@@ -3392,7 +3454,7 @@
         </w:tc>
         <w:tc>
           <w:tcPr>
-            <w:tcW w:w="1196" w:type="pct"/>
+            <w:tcW w:w="1212" w:type="pct"/>
             <w:tcBorders>
               <w:top w:val="outset" w:sz="6" w:space="0" w:color="auto"/>
               <w:left w:val="outset" w:sz="6" w:space="0" w:color="auto"/>
@@ -3427,7 +3489,7 @@
         </w:trPr>
         <w:tc>
           <w:tcPr>
-            <w:tcW w:w="442" w:type="pct"/>
+            <w:tcW w:w="427" w:type="pct"/>
             <w:tcBorders>
               <w:top w:val="outset" w:sz="6" w:space="0" w:color="auto"/>
               <w:left w:val="outset" w:sz="6" w:space="0" w:color="auto"/>
@@ -3497,7 +3559,7 @@
         </w:tc>
         <w:tc>
           <w:tcPr>
-            <w:tcW w:w="2696" w:type="pct"/>
+            <w:tcW w:w="2695" w:type="pct"/>
             <w:gridSpan w:val="6"/>
             <w:tcBorders>
               <w:top w:val="outset" w:sz="6" w:space="0" w:color="auto"/>
@@ -3533,7 +3595,7 @@
         </w:tc>
         <w:tc>
           <w:tcPr>
-            <w:tcW w:w="1196" w:type="pct"/>
+            <w:tcW w:w="1212" w:type="pct"/>
             <w:tcBorders>
               <w:top w:val="outset" w:sz="6" w:space="0" w:color="auto"/>
               <w:left w:val="outset" w:sz="6" w:space="0" w:color="auto"/>
@@ -3553,6 +3615,7 @@
                 <w:u w:val="none"/>
               </w:rPr>
             </w:pPr>
+            <w:proofErr w:type="spellStart"/>
             <w:r>
               <w:rPr>
                 <w:rFonts w:ascii="Arial" w:hAnsi="Arial" w:cs="Arial"/>
@@ -3562,7 +3625,19 @@
                 <w:szCs w:val="22"/>
                 <w:u w:val="none"/>
               </w:rPr>
-              <w:t>Biancato, Enzo</w:t>
+              <w:t>Biancato</w:t>
+            </w:r>
+            <w:proofErr w:type="spellEnd"/>
+            <w:r>
+              <w:rPr>
+                <w:rFonts w:ascii="Arial" w:hAnsi="Arial" w:cs="Arial"/>
+                <w:b w:val="0"/>
+                <w:bCs/>
+                <w:sz w:val="22"/>
+                <w:szCs w:val="22"/>
+                <w:u w:val="none"/>
+              </w:rPr>
+              <w:t>, Enzo</w:t>
             </w:r>
           </w:p>
         </w:tc>
@@ -3575,7 +3650,7 @@
         </w:trPr>
         <w:tc>
           <w:tcPr>
-            <w:tcW w:w="442" w:type="pct"/>
+            <w:tcW w:w="427" w:type="pct"/>
             <w:tcBorders>
               <w:top w:val="outset" w:sz="6" w:space="0" w:color="auto"/>
               <w:left w:val="outset" w:sz="6" w:space="0" w:color="auto"/>
@@ -3645,7 +3720,7 @@
         </w:tc>
         <w:tc>
           <w:tcPr>
-            <w:tcW w:w="2696" w:type="pct"/>
+            <w:tcW w:w="2695" w:type="pct"/>
             <w:gridSpan w:val="6"/>
             <w:tcBorders>
               <w:top w:val="outset" w:sz="6" w:space="0" w:color="auto"/>
@@ -3679,7 +3754,7 @@
         </w:tc>
         <w:tc>
           <w:tcPr>
-            <w:tcW w:w="1196" w:type="pct"/>
+            <w:tcW w:w="1212" w:type="pct"/>
             <w:tcBorders>
               <w:top w:val="outset" w:sz="6" w:space="0" w:color="auto"/>
               <w:left w:val="outset" w:sz="6" w:space="0" w:color="auto"/>
@@ -3737,7 +3812,7 @@
         </w:trPr>
         <w:tc>
           <w:tcPr>
-            <w:tcW w:w="442" w:type="pct"/>
+            <w:tcW w:w="427" w:type="pct"/>
             <w:tcBorders>
               <w:top w:val="outset" w:sz="6" w:space="0" w:color="auto"/>
               <w:left w:val="outset" w:sz="6" w:space="0" w:color="auto"/>
@@ -3803,7 +3878,7 @@
         </w:tc>
         <w:tc>
           <w:tcPr>
-            <w:tcW w:w="2696" w:type="pct"/>
+            <w:tcW w:w="2695" w:type="pct"/>
             <w:gridSpan w:val="6"/>
             <w:tcBorders>
               <w:top w:val="outset" w:sz="6" w:space="0" w:color="auto"/>
@@ -3837,7 +3912,7 @@
         </w:tc>
         <w:tc>
           <w:tcPr>
-            <w:tcW w:w="1196" w:type="pct"/>
+            <w:tcW w:w="1212" w:type="pct"/>
             <w:tcBorders>
               <w:top w:val="outset" w:sz="6" w:space="0" w:color="auto"/>
               <w:left w:val="outset" w:sz="6" w:space="0" w:color="auto"/>
@@ -3889,6 +3964,176 @@
                 <w:u w:val="none"/>
               </w:rPr>
               <w:t>García, Mauro</w:t>
+            </w:r>
+          </w:p>
+        </w:tc>
+      </w:tr>
+      <w:tr>
+        <w:trPr>
+          <w:cantSplit/>
+          <w:tblCellSpacing w:w="20" w:type="dxa"/>
+          <w:jc w:val="center"/>
+        </w:trPr>
+        <w:tc>
+          <w:tcPr>
+            <w:tcW w:w="427" w:type="pct"/>
+            <w:tcBorders>
+              <w:top w:val="outset" w:sz="6" w:space="0" w:color="auto"/>
+              <w:left w:val="outset" w:sz="6" w:space="0" w:color="auto"/>
+              <w:bottom w:val="outset" w:sz="6" w:space="0" w:color="auto"/>
+              <w:right w:val="outset" w:sz="6" w:space="0" w:color="auto"/>
+            </w:tcBorders>
+          </w:tcPr>
+          <w:p>
+            <w:pPr>
+              <w:pStyle w:val="Ttulo1"/>
+              <w:rPr>
+                <w:rFonts w:ascii="Arial" w:hAnsi="Arial" w:cs="Arial"/>
+                <w:b w:val="0"/>
+                <w:bCs/>
+                <w:sz w:val="22"/>
+                <w:szCs w:val="22"/>
+                <w:u w:val="none"/>
+              </w:rPr>
+            </w:pPr>
+            <w:r>
+              <w:rPr>
+                <w:rFonts w:ascii="Arial" w:hAnsi="Arial" w:cs="Arial"/>
+                <w:b w:val="0"/>
+                <w:bCs/>
+                <w:sz w:val="22"/>
+                <w:szCs w:val="22"/>
+                <w:u w:val="none"/>
+              </w:rPr>
+              <w:t>1.</w:t>
+            </w:r>
+            <w:r>
+              <w:rPr>
+                <w:rFonts w:ascii="Arial" w:hAnsi="Arial" w:cs="Arial"/>
+                <w:b w:val="0"/>
+                <w:bCs/>
+                <w:sz w:val="22"/>
+                <w:szCs w:val="22"/>
+                <w:u w:val="none"/>
+              </w:rPr>
+              <w:t>3</w:t>
+            </w:r>
+          </w:p>
+        </w:tc>
+        <w:tc>
+          <w:tcPr>
+            <w:tcW w:w="576" w:type="pct"/>
+            <w:tcBorders>
+              <w:top w:val="outset" w:sz="6" w:space="0" w:color="auto"/>
+              <w:left w:val="outset" w:sz="6" w:space="0" w:color="auto"/>
+              <w:bottom w:val="outset" w:sz="6" w:space="0" w:color="auto"/>
+              <w:right w:val="outset" w:sz="6" w:space="0" w:color="auto"/>
+            </w:tcBorders>
+          </w:tcPr>
+          <w:p>
+            <w:pPr>
+              <w:pStyle w:val="Ttulo1"/>
+              <w:rPr>
+                <w:rFonts w:ascii="Arial" w:hAnsi="Arial" w:cs="Arial"/>
+                <w:b w:val="0"/>
+                <w:bCs/>
+                <w:sz w:val="22"/>
+                <w:szCs w:val="22"/>
+                <w:u w:val="none"/>
+              </w:rPr>
+            </w:pPr>
+            <w:r>
+              <w:rPr>
+                <w:rFonts w:ascii="Arial" w:hAnsi="Arial" w:cs="Arial"/>
+                <w:b w:val="0"/>
+                <w:bCs/>
+                <w:sz w:val="22"/>
+                <w:szCs w:val="22"/>
+                <w:u w:val="none"/>
+              </w:rPr>
+              <w:t>13</w:t>
+            </w:r>
+            <w:r>
+              <w:rPr>
+                <w:rFonts w:ascii="Arial" w:hAnsi="Arial" w:cs="Arial"/>
+                <w:b w:val="0"/>
+                <w:bCs/>
+                <w:sz w:val="22"/>
+                <w:szCs w:val="22"/>
+                <w:u w:val="none"/>
+              </w:rPr>
+              <w:t>/09/2013</w:t>
+            </w:r>
+          </w:p>
+        </w:tc>
+        <w:tc>
+          <w:tcPr>
+            <w:tcW w:w="2695" w:type="pct"/>
+            <w:gridSpan w:val="6"/>
+            <w:tcBorders>
+              <w:top w:val="outset" w:sz="6" w:space="0" w:color="auto"/>
+              <w:left w:val="outset" w:sz="6" w:space="0" w:color="auto"/>
+              <w:bottom w:val="outset" w:sz="6" w:space="0" w:color="auto"/>
+              <w:right w:val="outset" w:sz="6" w:space="0" w:color="auto"/>
+            </w:tcBorders>
+          </w:tcPr>
+          <w:p>
+            <w:pPr>
+              <w:pStyle w:val="Ttulo1"/>
+              <w:rPr>
+                <w:rFonts w:ascii="Arial" w:hAnsi="Arial" w:cs="Arial"/>
+                <w:b w:val="0"/>
+                <w:bCs/>
+                <w:sz w:val="22"/>
+                <w:szCs w:val="22"/>
+                <w:u w:val="none"/>
+              </w:rPr>
+            </w:pPr>
+            <w:r>
+              <w:rPr>
+                <w:rFonts w:ascii="Arial" w:hAnsi="Arial" w:cs="Arial"/>
+                <w:b w:val="0"/>
+                <w:bCs/>
+                <w:sz w:val="22"/>
+                <w:szCs w:val="22"/>
+                <w:u w:val="none"/>
+              </w:rPr>
+              <w:t>Corrección del curso de acción</w:t>
+            </w:r>
+          </w:p>
+        </w:tc>
+        <w:tc>
+          <w:tcPr>
+            <w:tcW w:w="1212" w:type="pct"/>
+            <w:tcBorders>
+              <w:top w:val="outset" w:sz="6" w:space="0" w:color="auto"/>
+              <w:left w:val="outset" w:sz="6" w:space="0" w:color="auto"/>
+              <w:bottom w:val="outset" w:sz="6" w:space="0" w:color="auto"/>
+              <w:right w:val="outset" w:sz="6" w:space="0" w:color="auto"/>
+            </w:tcBorders>
+          </w:tcPr>
+          <w:p>
+            <w:pPr>
+              <w:pStyle w:val="Ttulo1"/>
+              <w:rPr>
+                <w:rFonts w:ascii="Arial" w:hAnsi="Arial" w:cs="Arial"/>
+                <w:b w:val="0"/>
+                <w:bCs/>
+                <w:sz w:val="22"/>
+                <w:szCs w:val="22"/>
+                <w:u w:val="none"/>
+              </w:rPr>
+            </w:pPr>
+            <w:r>
+              <w:rPr>
+                <w:rFonts w:ascii="Arial" w:hAnsi="Arial" w:cs="Arial"/>
+                <w:b w:val="0"/>
+                <w:bCs/>
+                <w:sz w:val="22"/>
+                <w:szCs w:val="22"/>
+                <w:u w:val="none"/>
+              </w:rPr>
+              <w:t>Barros, Maximiliano</w:t>
             </w:r>
           </w:p>
         </w:tc>

</xml_diff>